<commit_message>
dodata tacka 3.1 i 3.3
</commit_message>
<xml_diff>
--- a/Projektni zahtev.docx
+++ b/Projektni zahtev.docx
@@ -1,6 +1,6 @@
 
 <file path=word/document.xml><?xml version="1.0" encoding="utf-8"?>
-<w:document xmlns:wpc="http://schemas.microsoft.com/office/word/2010/wordprocessingCanvas" xmlns:cx="http://schemas.microsoft.com/office/drawing/2014/chartex" xmlns:mc="http://schemas.openxmlformats.org/markup-compatibility/2006" xmlns:o="urn:schemas-microsoft-com:office:office" xmlns:r="http://schemas.openxmlformats.org/officeDocument/2006/relationships" xmlns:m="http://schemas.openxmlformats.org/officeDocument/2006/math" xmlns:v="urn:schemas-microsoft-com:vml" xmlns:wp14="http://schemas.microsoft.com/office/word/2010/wordprocessingDrawing" xmlns:wp="http://schemas.openxmlformats.org/drawingml/2006/wordprocessingDrawing" xmlns:w10="urn:schemas-microsoft-com:office:word" xmlns:w="http://schemas.openxmlformats.org/wordprocessingml/2006/main" xmlns:w14="http://schemas.microsoft.com/office/word/2010/wordml" xmlns:w15="http://schemas.microsoft.com/office/word/2012/wordml" xmlns:w16se="http://schemas.microsoft.com/office/word/2015/wordml/symex" xmlns:wpg="http://schemas.microsoft.com/office/word/2010/wordprocessingGroup" xmlns:wpi="http://schemas.microsoft.com/office/word/2010/wordprocessingInk" xmlns:wne="http://schemas.microsoft.com/office/word/2006/wordml" xmlns:wps="http://schemas.microsoft.com/office/word/2010/wordprocessingShape" mc:Ignorable="w14 w15 w16se wp14">
+<w:document xmlns:wpc="http://schemas.microsoft.com/office/word/2010/wordprocessingCanvas" xmlns:mc="http://schemas.openxmlformats.org/markup-compatibility/2006" xmlns:o="urn:schemas-microsoft-com:office:office" xmlns:r="http://schemas.openxmlformats.org/officeDocument/2006/relationships" xmlns:m="http://schemas.openxmlformats.org/officeDocument/2006/math" xmlns:v="urn:schemas-microsoft-com:vml" xmlns:wp14="http://schemas.microsoft.com/office/word/2010/wordprocessingDrawing" xmlns:wp="http://schemas.openxmlformats.org/drawingml/2006/wordprocessingDrawing" xmlns:w10="urn:schemas-microsoft-com:office:word" xmlns:w="http://schemas.openxmlformats.org/wordprocessingml/2006/main" xmlns:w14="http://schemas.microsoft.com/office/word/2010/wordml" xmlns:w15="http://schemas.microsoft.com/office/word/2012/wordml" xmlns:wpg="http://schemas.microsoft.com/office/word/2010/wordprocessingGroup" xmlns:wpi="http://schemas.microsoft.com/office/word/2010/wordprocessingInk" xmlns:wne="http://schemas.microsoft.com/office/word/2006/wordml" xmlns:wps="http://schemas.microsoft.com/office/word/2010/wordprocessingShape" mc:Ignorable="w14 w15 wp14">
   <w:body>
     <w:p>
       <w:pPr>
@@ -10,7 +10,7 @@
       <w:r>
         <w:rPr>
           <w:noProof/>
-          <w:lang w:val="en-US"/>
+          <w:lang w:val="en-GB" w:eastAsia="en-GB"/>
         </w:rPr>
         <w:drawing>
           <wp:inline distT="0" distB="0" distL="0" distR="0" wp14:anchorId="2F9666E4" wp14:editId="37F5F7EB">
@@ -2813,6 +2813,17 @@
     </w:p>
     <w:p>
       <w:pPr>
+        <w:ind w:firstLine="0"/>
+      </w:pPr>
+      <w:r>
+        <w:t>Систем за организацију прослава је софтвер који има за циљ да олакша и унапреди процес планирања и реализације разних прослава. Систем омогућује различите функције које би организовање једне прославе учинили доста лакшом попут : резервације места,закуп локала,дизајн позивница...На тај начин ће корисник моћи да спроведе свој план на ефикасан и крајње забаван начин</w:t>
+      </w:r>
+      <w:r>
+        <w:t>.</w:t>
+      </w:r>
+    </w:p>
+    <w:p>
+      <w:pPr>
         <w:pStyle w:val="Heading2"/>
         <w:rPr>
           <w:lang w:val="sr-Cyrl-RS"/>
@@ -2835,6 +2846,40 @@
     </w:p>
     <w:p>
       <w:pPr>
+        <w:ind w:firstLine="0"/>
+        <w:rPr>
+          <w:lang w:val="sr-Cyrl-RS"/>
+        </w:rPr>
+      </w:pPr>
+      <w:r>
+        <w:rPr>
+          <w:lang w:val="sr-Cyrl-RS"/>
+        </w:rPr>
+        <w:t>Развој система за организацију прослава има за циљ да олакша проблеме који долазе при планирању једне прославе. Организатори прославе се суочавају са изазовима попут ефикасног управљања буџетом,резервисањем локација на време,као и планирање одредјених активости.Сви ови проблеми успоравају и отежавају планирање једне прославе где би овај софтвер могао доћи у помоћ.</w:t>
+      </w:r>
+    </w:p>
+    <w:p>
+      <w:pPr>
+        <w:ind w:firstLine="0"/>
+        <w:rPr>
+          <w:lang w:val="sr-Cyrl-RS"/>
+        </w:rPr>
+      </w:pPr>
+      <w:r>
+        <w:rPr>
+          <w:lang w:val="sr-Cyrl-RS"/>
+        </w:rPr>
+        <w:t>Систем преузима на себе све кључне задатке – од праћења буџета до координације свих учесника – што омогућава корисницима да имају потпуну контролу, али без оптерећења и брига које оби</w:t>
+      </w:r>
+      <w:r>
+        <w:rPr>
+          <w:lang w:val="sr-Cyrl-RS"/>
+        </w:rPr>
+        <w:t>чно прате организацију догађаја</w:t>
+      </w:r>
+    </w:p>
+    <w:p>
+      <w:pPr>
         <w:pStyle w:val="Heading2"/>
         <w:rPr>
           <w:lang w:val="sr-Cyrl-RS"/>
@@ -2866,13 +2911,179 @@
     </w:p>
     <w:p>
       <w:pPr>
+        <w:rPr>
+          <w:lang w:val="sr-Cyrl-RS"/>
+        </w:rPr>
+      </w:pPr>
+      <w:r>
+        <w:rPr>
+          <w:lang w:val="sr-Cyrl-RS"/>
+        </w:rPr>
+        <w:t xml:space="preserve">Кључне функционалности </w:t>
+      </w:r>
+      <w:proofErr w:type="spellStart"/>
+      <w:r>
+        <w:rPr>
+          <w:i/>
+          <w:sz w:val="22"/>
+          <w:lang w:val="en-US"/>
+        </w:rPr>
+        <w:t>ProslaviSaStilom</w:t>
+      </w:r>
+      <w:proofErr w:type="spellEnd"/>
+      <w:r>
+        <w:rPr>
+          <w:lang w:val="sr-Cyrl-RS"/>
+        </w:rPr>
+        <w:t xml:space="preserve"> </w:t>
+      </w:r>
+      <w:r>
+        <w:rPr>
+          <w:lang w:val="sr-Cyrl-RS"/>
+        </w:rPr>
+        <w:t>с</w:t>
+      </w:r>
+      <w:r>
+        <w:rPr>
+          <w:lang w:val="sr-Cyrl-RS"/>
+        </w:rPr>
+        <w:t>истема су:</w:t>
+      </w:r>
+    </w:p>
+    <w:p>
+      <w:pPr>
+        <w:pStyle w:val="ListParagraph"/>
+        <w:numPr>
+          <w:ilvl w:val="0"/>
+          <w:numId w:val="24"/>
+        </w:numPr>
+        <w:rPr>
+          <w:lang w:val="sr-Cyrl-RS"/>
+        </w:rPr>
+      </w:pPr>
+      <w:r>
+        <w:rPr>
+          <w:lang w:val="sr-Cyrl-RS"/>
+        </w:rPr>
+        <w:t>Резервација простора</w:t>
+      </w:r>
+      <w:bookmarkStart w:id="12" w:name="_GoBack"/>
+      <w:bookmarkEnd w:id="12"/>
+    </w:p>
+    <w:p>
+      <w:pPr>
+        <w:pStyle w:val="ListParagraph"/>
+        <w:numPr>
+          <w:ilvl w:val="0"/>
+          <w:numId w:val="24"/>
+        </w:numPr>
+        <w:rPr>
+          <w:lang w:val="sr-Cyrl-RS"/>
+        </w:rPr>
+      </w:pPr>
+      <w:r>
+        <w:rPr>
+          <w:lang w:val="sr-Cyrl-RS"/>
+        </w:rPr>
+        <w:t xml:space="preserve">Управљање буџетом И праћење трошкова </w:t>
+      </w:r>
+    </w:p>
+    <w:p>
+      <w:pPr>
+        <w:pStyle w:val="ListParagraph"/>
+        <w:numPr>
+          <w:ilvl w:val="0"/>
+          <w:numId w:val="24"/>
+        </w:numPr>
+        <w:rPr>
+          <w:lang w:val="sr-Cyrl-RS"/>
+        </w:rPr>
+      </w:pPr>
+      <w:r>
+        <w:rPr>
+          <w:lang w:val="sr-Cyrl-RS"/>
+        </w:rPr>
+        <w:t>Управљање активностима</w:t>
+      </w:r>
+    </w:p>
+    <w:p>
+      <w:pPr>
+        <w:pStyle w:val="ListParagraph"/>
+        <w:numPr>
+          <w:ilvl w:val="0"/>
+          <w:numId w:val="24"/>
+        </w:numPr>
+        <w:rPr>
+          <w:lang w:val="sr-Cyrl-RS"/>
+        </w:rPr>
+      </w:pPr>
+      <w:r>
+        <w:rPr>
+          <w:lang w:val="sr-Cyrl-RS"/>
+        </w:rPr>
+        <w:t xml:space="preserve">Распореда столова </w:t>
+      </w:r>
+    </w:p>
+    <w:p>
+      <w:pPr>
+        <w:pStyle w:val="ListParagraph"/>
+        <w:numPr>
+          <w:ilvl w:val="0"/>
+          <w:numId w:val="24"/>
+        </w:numPr>
+        <w:rPr>
+          <w:lang w:val="sr-Cyrl-RS"/>
+        </w:rPr>
+      </w:pPr>
+      <w:r>
+        <w:rPr>
+          <w:lang w:val="sr-Cyrl-RS"/>
+        </w:rPr>
+        <w:t>Праћење потврде и</w:t>
+      </w:r>
+      <w:r>
+        <w:rPr>
+          <w:lang w:val="sr-Cyrl-RS"/>
+        </w:rPr>
+        <w:t xml:space="preserve"> отказивања гостију.</w:t>
+      </w:r>
+    </w:p>
+    <w:p>
+      <w:pPr>
+        <w:rPr>
+          <w:lang w:val="sr-Cyrl-RS"/>
+        </w:rPr>
+      </w:pPr>
+      <w:r>
+        <w:rPr>
+          <w:lang w:val="sr-Cyrl-RS"/>
+        </w:rPr>
+        <w:t xml:space="preserve"> Аутоматизацијом процеса и пружањем обавештења и подсетника, систем омогућава корисницима да прате све активности, чиме се смањује ризик од ненамерних пропуста и обезбеђује да сваки детаљ буде испуњен.</w:t>
+      </w:r>
+    </w:p>
+    <w:p>
+      <w:pPr>
+        <w:rPr>
+          <w:lang w:val="sr-Cyrl-RS"/>
+        </w:rPr>
+      </w:pPr>
+      <w:r>
+        <w:rPr>
+          <w:lang w:val="sr-Cyrl-RS"/>
+        </w:rPr>
+        <w:t>Овај систем није осмишљен за интеграцију са екстерним системима за плаћање или друштвеним мрежама у овој фази развоја, али је предвиђено да се ове функционалности размотре у будућности како би се побољшало корисничко искуство и омогућила лакша комуникација са ширим аудиторијумом.</w:t>
+      </w:r>
+    </w:p>
+    <w:p>
+      <w:pPr>
         <w:pStyle w:val="Heading2"/>
         <w:rPr>
           <w:lang w:val="sr-Cyrl-RS"/>
         </w:rPr>
       </w:pPr>
-      <w:bookmarkStart w:id="12" w:name="_Toc181020268"/>
-      <w:r>
+      <w:bookmarkStart w:id="13" w:name="_Toc181020268"/>
+      <w:r>
+        <w:lastRenderedPageBreak/>
         <w:t>1.</w:t>
       </w:r>
       <w:r>
@@ -2890,7 +3101,7 @@
         </w:rPr>
         <w:t>Приказ производа</w:t>
       </w:r>
-      <w:bookmarkEnd w:id="12"/>
+      <w:bookmarkEnd w:id="13"/>
     </w:p>
     <w:p>
       <w:pPr>
@@ -3321,7 +3532,7 @@
           <w:lang w:val="sr-Cyrl-RS"/>
         </w:rPr>
       </w:pPr>
-      <w:bookmarkStart w:id="13" w:name="_Toc181020269"/>
+      <w:bookmarkStart w:id="14" w:name="_Toc181020269"/>
       <w:r>
         <w:lastRenderedPageBreak/>
         <w:t>1</w:t>
@@ -3332,7 +3543,7 @@
         </w:rPr>
         <w:t>.3.1 Перспектива производа</w:t>
       </w:r>
-      <w:bookmarkEnd w:id="13"/>
+      <w:bookmarkEnd w:id="14"/>
     </w:p>
     <w:p>
       <w:pPr>
@@ -3341,7 +3552,7 @@
           <w:lang w:val="sr-Cyrl-RS"/>
         </w:rPr>
       </w:pPr>
-      <w:bookmarkStart w:id="14" w:name="_Toc181020270"/>
+      <w:bookmarkStart w:id="15" w:name="_Toc181020270"/>
       <w:r>
         <w:t>1</w:t>
       </w:r>
@@ -3351,8 +3562,6 @@
         </w:rPr>
         <w:t>.3.2 Функције производа</w:t>
       </w:r>
-      <w:bookmarkStart w:id="15" w:name="_GoBack"/>
-      <w:bookmarkEnd w:id="14"/>
       <w:bookmarkEnd w:id="15"/>
     </w:p>
     <w:p>
@@ -3874,7 +4083,7 @@
 </file>
 
 <file path=word/endnotes.xml><?xml version="1.0" encoding="utf-8"?>
-<w:endnotes xmlns:wpc="http://schemas.microsoft.com/office/word/2010/wordprocessingCanvas" xmlns:cx="http://schemas.microsoft.com/office/drawing/2014/chartex" xmlns:mc="http://schemas.openxmlformats.org/markup-compatibility/2006" xmlns:o="urn:schemas-microsoft-com:office:office" xmlns:r="http://schemas.openxmlformats.org/officeDocument/2006/relationships" xmlns:m="http://schemas.openxmlformats.org/officeDocument/2006/math" xmlns:v="urn:schemas-microsoft-com:vml" xmlns:wp14="http://schemas.microsoft.com/office/word/2010/wordprocessingDrawing" xmlns:wp="http://schemas.openxmlformats.org/drawingml/2006/wordprocessingDrawing" xmlns:w10="urn:schemas-microsoft-com:office:word" xmlns:w="http://schemas.openxmlformats.org/wordprocessingml/2006/main" xmlns:w14="http://schemas.microsoft.com/office/word/2010/wordml" xmlns:w15="http://schemas.microsoft.com/office/word/2012/wordml" xmlns:w16se="http://schemas.microsoft.com/office/word/2015/wordml/symex" xmlns:wpg="http://schemas.microsoft.com/office/word/2010/wordprocessingGroup" xmlns:wpi="http://schemas.microsoft.com/office/word/2010/wordprocessingInk" xmlns:wne="http://schemas.microsoft.com/office/word/2006/wordml" xmlns:wps="http://schemas.microsoft.com/office/word/2010/wordprocessingShape" mc:Ignorable="w14 w15 w16se wp14">
+<w:endnotes xmlns:wpc="http://schemas.microsoft.com/office/word/2010/wordprocessingCanvas" xmlns:mc="http://schemas.openxmlformats.org/markup-compatibility/2006" xmlns:o="urn:schemas-microsoft-com:office:office" xmlns:r="http://schemas.openxmlformats.org/officeDocument/2006/relationships" xmlns:m="http://schemas.openxmlformats.org/officeDocument/2006/math" xmlns:v="urn:schemas-microsoft-com:vml" xmlns:wp14="http://schemas.microsoft.com/office/word/2010/wordprocessingDrawing" xmlns:wp="http://schemas.openxmlformats.org/drawingml/2006/wordprocessingDrawing" xmlns:w10="urn:schemas-microsoft-com:office:word" xmlns:w="http://schemas.openxmlformats.org/wordprocessingml/2006/main" xmlns:w14="http://schemas.microsoft.com/office/word/2010/wordml" xmlns:w15="http://schemas.microsoft.com/office/word/2012/wordml" xmlns:wpg="http://schemas.microsoft.com/office/word/2010/wordprocessingGroup" xmlns:wpi="http://schemas.microsoft.com/office/word/2010/wordprocessingInk" xmlns:wne="http://schemas.microsoft.com/office/word/2006/wordml" xmlns:wps="http://schemas.microsoft.com/office/word/2010/wordprocessingShape" mc:Ignorable="w14 w15 wp14">
   <w:endnote w:type="separator" w:id="-1">
     <w:p>
       <w:pPr>
@@ -3899,7 +4108,7 @@
 </file>
 
 <file path=word/footer1.xml><?xml version="1.0" encoding="utf-8"?>
-<w:ftr xmlns:wpc="http://schemas.microsoft.com/office/word/2010/wordprocessingCanvas" xmlns:cx="http://schemas.microsoft.com/office/drawing/2014/chartex" xmlns:mc="http://schemas.openxmlformats.org/markup-compatibility/2006" xmlns:o="urn:schemas-microsoft-com:office:office" xmlns:r="http://schemas.openxmlformats.org/officeDocument/2006/relationships" xmlns:m="http://schemas.openxmlformats.org/officeDocument/2006/math" xmlns:v="urn:schemas-microsoft-com:vml" xmlns:wp14="http://schemas.microsoft.com/office/word/2010/wordprocessingDrawing" xmlns:wp="http://schemas.openxmlformats.org/drawingml/2006/wordprocessingDrawing" xmlns:w10="urn:schemas-microsoft-com:office:word" xmlns:w="http://schemas.openxmlformats.org/wordprocessingml/2006/main" xmlns:w14="http://schemas.microsoft.com/office/word/2010/wordml" xmlns:w15="http://schemas.microsoft.com/office/word/2012/wordml" xmlns:w16se="http://schemas.microsoft.com/office/word/2015/wordml/symex" xmlns:wpg="http://schemas.microsoft.com/office/word/2010/wordprocessingGroup" xmlns:wpi="http://schemas.microsoft.com/office/word/2010/wordprocessingInk" xmlns:wne="http://schemas.microsoft.com/office/word/2006/wordml" xmlns:wps="http://schemas.microsoft.com/office/word/2010/wordprocessingShape" mc:Ignorable="w14 w15 w16se wp14">
+<w:ftr xmlns:wpc="http://schemas.microsoft.com/office/word/2010/wordprocessingCanvas" xmlns:mc="http://schemas.openxmlformats.org/markup-compatibility/2006" xmlns:o="urn:schemas-microsoft-com:office:office" xmlns:r="http://schemas.openxmlformats.org/officeDocument/2006/relationships" xmlns:m="http://schemas.openxmlformats.org/officeDocument/2006/math" xmlns:v="urn:schemas-microsoft-com:vml" xmlns:wp14="http://schemas.microsoft.com/office/word/2010/wordprocessingDrawing" xmlns:wp="http://schemas.openxmlformats.org/drawingml/2006/wordprocessingDrawing" xmlns:w10="urn:schemas-microsoft-com:office:word" xmlns:w="http://schemas.openxmlformats.org/wordprocessingml/2006/main" xmlns:w14="http://schemas.microsoft.com/office/word/2010/wordml" xmlns:w15="http://schemas.microsoft.com/office/word/2012/wordml" xmlns:wpg="http://schemas.microsoft.com/office/word/2010/wordprocessingGroup" xmlns:wpi="http://schemas.microsoft.com/office/word/2010/wordprocessingInk" xmlns:wne="http://schemas.microsoft.com/office/word/2006/wordml" xmlns:wps="http://schemas.microsoft.com/office/word/2010/wordprocessingShape" mc:Ignorable="w14 w15 wp14">
   <w:sdt>
     <w:sdtPr>
       <w:id w:val="-154838647"/>
@@ -3929,7 +4138,7 @@
           <w:rPr>
             <w:noProof/>
           </w:rPr>
-          <w:t>3</w:t>
+          <w:t>4</w:t>
         </w:r>
         <w:r>
           <w:fldChar w:fldCharType="end"/>
@@ -3946,7 +4155,7 @@
 </file>
 
 <file path=word/footnotes.xml><?xml version="1.0" encoding="utf-8"?>
-<w:footnotes xmlns:wpc="http://schemas.microsoft.com/office/word/2010/wordprocessingCanvas" xmlns:cx="http://schemas.microsoft.com/office/drawing/2014/chartex" xmlns:mc="http://schemas.openxmlformats.org/markup-compatibility/2006" xmlns:o="urn:schemas-microsoft-com:office:office" xmlns:r="http://schemas.openxmlformats.org/officeDocument/2006/relationships" xmlns:m="http://schemas.openxmlformats.org/officeDocument/2006/math" xmlns:v="urn:schemas-microsoft-com:vml" xmlns:wp14="http://schemas.microsoft.com/office/word/2010/wordprocessingDrawing" xmlns:wp="http://schemas.openxmlformats.org/drawingml/2006/wordprocessingDrawing" xmlns:w10="urn:schemas-microsoft-com:office:word" xmlns:w="http://schemas.openxmlformats.org/wordprocessingml/2006/main" xmlns:w14="http://schemas.microsoft.com/office/word/2010/wordml" xmlns:w15="http://schemas.microsoft.com/office/word/2012/wordml" xmlns:w16se="http://schemas.microsoft.com/office/word/2015/wordml/symex" xmlns:wpg="http://schemas.microsoft.com/office/word/2010/wordprocessingGroup" xmlns:wpi="http://schemas.microsoft.com/office/word/2010/wordprocessingInk" xmlns:wne="http://schemas.microsoft.com/office/word/2006/wordml" xmlns:wps="http://schemas.microsoft.com/office/word/2010/wordprocessingShape" mc:Ignorable="w14 w15 w16se wp14">
+<w:footnotes xmlns:wpc="http://schemas.microsoft.com/office/word/2010/wordprocessingCanvas" xmlns:mc="http://schemas.openxmlformats.org/markup-compatibility/2006" xmlns:o="urn:schemas-microsoft-com:office:office" xmlns:r="http://schemas.openxmlformats.org/officeDocument/2006/relationships" xmlns:m="http://schemas.openxmlformats.org/officeDocument/2006/math" xmlns:v="urn:schemas-microsoft-com:vml" xmlns:wp14="http://schemas.microsoft.com/office/word/2010/wordprocessingDrawing" xmlns:wp="http://schemas.openxmlformats.org/drawingml/2006/wordprocessingDrawing" xmlns:w10="urn:schemas-microsoft-com:office:word" xmlns:w="http://schemas.openxmlformats.org/wordprocessingml/2006/main" xmlns:w14="http://schemas.microsoft.com/office/word/2010/wordml" xmlns:w15="http://schemas.microsoft.com/office/word/2012/wordml" xmlns:wpg="http://schemas.microsoft.com/office/word/2010/wordprocessingGroup" xmlns:wpi="http://schemas.microsoft.com/office/word/2010/wordprocessingInk" xmlns:wne="http://schemas.microsoft.com/office/word/2006/wordml" xmlns:wps="http://schemas.microsoft.com/office/word/2010/wordprocessingShape" mc:Ignorable="w14 w15 wp14">
   <w:footnote w:type="separator" w:id="-1">
     <w:p>
       <w:pPr>
@@ -3971,7 +4180,7 @@
 </file>
 
 <file path=word/header1.xml><?xml version="1.0" encoding="utf-8"?>
-<w:hdr xmlns:wpc="http://schemas.microsoft.com/office/word/2010/wordprocessingCanvas" xmlns:cx="http://schemas.microsoft.com/office/drawing/2014/chartex" xmlns:mc="http://schemas.openxmlformats.org/markup-compatibility/2006" xmlns:o="urn:schemas-microsoft-com:office:office" xmlns:r="http://schemas.openxmlformats.org/officeDocument/2006/relationships" xmlns:m="http://schemas.openxmlformats.org/officeDocument/2006/math" xmlns:v="urn:schemas-microsoft-com:vml" xmlns:wp14="http://schemas.microsoft.com/office/word/2010/wordprocessingDrawing" xmlns:wp="http://schemas.openxmlformats.org/drawingml/2006/wordprocessingDrawing" xmlns:w10="urn:schemas-microsoft-com:office:word" xmlns:w="http://schemas.openxmlformats.org/wordprocessingml/2006/main" xmlns:w14="http://schemas.microsoft.com/office/word/2010/wordml" xmlns:w15="http://schemas.microsoft.com/office/word/2012/wordml" xmlns:w16se="http://schemas.microsoft.com/office/word/2015/wordml/symex" xmlns:wpg="http://schemas.microsoft.com/office/word/2010/wordprocessingGroup" xmlns:wpi="http://schemas.microsoft.com/office/word/2010/wordprocessingInk" xmlns:wne="http://schemas.microsoft.com/office/word/2006/wordml" xmlns:wps="http://schemas.microsoft.com/office/word/2010/wordprocessingShape" mc:Ignorable="w14 w15 w16se wp14">
+<w:hdr xmlns:wpc="http://schemas.microsoft.com/office/word/2010/wordprocessingCanvas" xmlns:mc="http://schemas.openxmlformats.org/markup-compatibility/2006" xmlns:o="urn:schemas-microsoft-com:office:office" xmlns:r="http://schemas.openxmlformats.org/officeDocument/2006/relationships" xmlns:m="http://schemas.openxmlformats.org/officeDocument/2006/math" xmlns:v="urn:schemas-microsoft-com:vml" xmlns:wp14="http://schemas.microsoft.com/office/word/2010/wordprocessingDrawing" xmlns:wp="http://schemas.openxmlformats.org/drawingml/2006/wordprocessingDrawing" xmlns:w10="urn:schemas-microsoft-com:office:word" xmlns:w="http://schemas.openxmlformats.org/wordprocessingml/2006/main" xmlns:w14="http://schemas.microsoft.com/office/word/2010/wordml" xmlns:w15="http://schemas.microsoft.com/office/word/2012/wordml" xmlns:wpg="http://schemas.microsoft.com/office/word/2010/wordprocessingGroup" xmlns:wpi="http://schemas.microsoft.com/office/word/2010/wordprocessingInk" xmlns:wne="http://schemas.microsoft.com/office/word/2006/wordml" xmlns:wps="http://schemas.microsoft.com/office/word/2010/wordprocessingShape" mc:Ignorable="w14 w15 wp14">
   <w:p>
     <w:pPr>
       <w:pStyle w:val="Header"/>
@@ -3992,8 +4201,8 @@
 </file>
 
 <file path=word/numbering.xml><?xml version="1.0" encoding="utf-8"?>
-<w:numbering xmlns:wpc="http://schemas.microsoft.com/office/word/2010/wordprocessingCanvas" xmlns:cx="http://schemas.microsoft.com/office/drawing/2014/chartex" xmlns:mc="http://schemas.openxmlformats.org/markup-compatibility/2006" xmlns:o="urn:schemas-microsoft-com:office:office" xmlns:r="http://schemas.openxmlformats.org/officeDocument/2006/relationships" xmlns:m="http://schemas.openxmlformats.org/officeDocument/2006/math" xmlns:v="urn:schemas-microsoft-com:vml" xmlns:wp14="http://schemas.microsoft.com/office/word/2010/wordprocessingDrawing" xmlns:wp="http://schemas.openxmlformats.org/drawingml/2006/wordprocessingDrawing" xmlns:w10="urn:schemas-microsoft-com:office:word" xmlns:w="http://schemas.openxmlformats.org/wordprocessingml/2006/main" xmlns:w14="http://schemas.microsoft.com/office/word/2010/wordml" xmlns:w15="http://schemas.microsoft.com/office/word/2012/wordml" xmlns:w16se="http://schemas.microsoft.com/office/word/2015/wordml/symex" xmlns:wpg="http://schemas.microsoft.com/office/word/2010/wordprocessingGroup" xmlns:wpi="http://schemas.microsoft.com/office/word/2010/wordprocessingInk" xmlns:wne="http://schemas.microsoft.com/office/word/2006/wordml" xmlns:wps="http://schemas.microsoft.com/office/word/2010/wordprocessingShape" mc:Ignorable="w14 w15 w16se wp14">
-  <w:abstractNum w:abstractNumId="0" w15:restartNumberingAfterBreak="0">
+<w:numbering xmlns:wpc="http://schemas.microsoft.com/office/word/2010/wordprocessingCanvas" xmlns:mc="http://schemas.openxmlformats.org/markup-compatibility/2006" xmlns:o="urn:schemas-microsoft-com:office:office" xmlns:r="http://schemas.openxmlformats.org/officeDocument/2006/relationships" xmlns:m="http://schemas.openxmlformats.org/officeDocument/2006/math" xmlns:v="urn:schemas-microsoft-com:vml" xmlns:wp14="http://schemas.microsoft.com/office/word/2010/wordprocessingDrawing" xmlns:wp="http://schemas.openxmlformats.org/drawingml/2006/wordprocessingDrawing" xmlns:w10="urn:schemas-microsoft-com:office:word" xmlns:w="http://schemas.openxmlformats.org/wordprocessingml/2006/main" xmlns:w14="http://schemas.microsoft.com/office/word/2010/wordml" xmlns:w15="http://schemas.microsoft.com/office/word/2012/wordml" xmlns:wpg="http://schemas.microsoft.com/office/word/2010/wordprocessingGroup" xmlns:wpi="http://schemas.microsoft.com/office/word/2010/wordprocessingInk" xmlns:wne="http://schemas.microsoft.com/office/word/2006/wordml" xmlns:wps="http://schemas.microsoft.com/office/word/2010/wordprocessingShape" mc:Ignorable="w14 w15 wp14">
+  <w:abstractNum w:abstractNumId="0">
     <w:nsid w:val="03B31638"/>
     <w:multiLevelType w:val="hybridMultilevel"/>
     <w:tmpl w:val="21261198"/>
@@ -4106,7 +4315,7 @@
       </w:rPr>
     </w:lvl>
   </w:abstractNum>
-  <w:abstractNum w:abstractNumId="1" w15:restartNumberingAfterBreak="0">
+  <w:abstractNum w:abstractNumId="1">
     <w:nsid w:val="05D864E1"/>
     <w:multiLevelType w:val="hybridMultilevel"/>
     <w:tmpl w:val="CB46C0B0"/>
@@ -4192,7 +4401,7 @@
       </w:pPr>
     </w:lvl>
   </w:abstractNum>
-  <w:abstractNum w:abstractNumId="2" w15:restartNumberingAfterBreak="0">
+  <w:abstractNum w:abstractNumId="2">
     <w:nsid w:val="0766775A"/>
     <w:multiLevelType w:val="hybridMultilevel"/>
     <w:tmpl w:val="11F684BA"/>
@@ -4304,7 +4513,7 @@
       </w:rPr>
     </w:lvl>
   </w:abstractNum>
-  <w:abstractNum w:abstractNumId="3" w15:restartNumberingAfterBreak="0">
+  <w:abstractNum w:abstractNumId="3">
     <w:nsid w:val="14070403"/>
     <w:multiLevelType w:val="hybridMultilevel"/>
     <w:tmpl w:val="A05A1950"/>
@@ -4393,7 +4602,7 @@
       </w:pPr>
     </w:lvl>
   </w:abstractNum>
-  <w:abstractNum w:abstractNumId="4" w15:restartNumberingAfterBreak="0">
+  <w:abstractNum w:abstractNumId="4">
     <w:nsid w:val="1FA110AA"/>
     <w:multiLevelType w:val="hybridMultilevel"/>
     <w:tmpl w:val="169262E2"/>
@@ -4479,7 +4688,7 @@
       </w:pPr>
     </w:lvl>
   </w:abstractNum>
-  <w:abstractNum w:abstractNumId="5" w15:restartNumberingAfterBreak="0">
+  <w:abstractNum w:abstractNumId="5">
     <w:nsid w:val="21363CCD"/>
     <w:multiLevelType w:val="hybridMultilevel"/>
     <w:tmpl w:val="8BCA4138"/>
@@ -4592,7 +4801,7 @@
       </w:rPr>
     </w:lvl>
   </w:abstractNum>
-  <w:abstractNum w:abstractNumId="6" w15:restartNumberingAfterBreak="0">
+  <w:abstractNum w:abstractNumId="6">
     <w:nsid w:val="2596377C"/>
     <w:multiLevelType w:val="hybridMultilevel"/>
     <w:tmpl w:val="95F45DB2"/>
@@ -4704,7 +4913,7 @@
       </w:rPr>
     </w:lvl>
   </w:abstractNum>
-  <w:abstractNum w:abstractNumId="7" w15:restartNumberingAfterBreak="0">
+  <w:abstractNum w:abstractNumId="7">
     <w:nsid w:val="28E51123"/>
     <w:multiLevelType w:val="hybridMultilevel"/>
     <w:tmpl w:val="4ABEBB32"/>
@@ -4793,7 +5002,7 @@
       </w:pPr>
     </w:lvl>
   </w:abstractNum>
-  <w:abstractNum w:abstractNumId="8" w15:restartNumberingAfterBreak="0">
+  <w:abstractNum w:abstractNumId="8">
     <w:nsid w:val="3B6D0E52"/>
     <w:multiLevelType w:val="hybridMultilevel"/>
     <w:tmpl w:val="434E546C"/>
@@ -4906,7 +5115,7 @@
       </w:rPr>
     </w:lvl>
   </w:abstractNum>
-  <w:abstractNum w:abstractNumId="9" w15:restartNumberingAfterBreak="0">
+  <w:abstractNum w:abstractNumId="9">
     <w:nsid w:val="49284057"/>
     <w:multiLevelType w:val="hybridMultilevel"/>
     <w:tmpl w:val="0BE80C24"/>
@@ -5019,7 +5228,7 @@
       </w:rPr>
     </w:lvl>
   </w:abstractNum>
-  <w:abstractNum w:abstractNumId="10" w15:restartNumberingAfterBreak="0">
+  <w:abstractNum w:abstractNumId="10">
     <w:nsid w:val="54EE7ACD"/>
     <w:multiLevelType w:val="hybridMultilevel"/>
     <w:tmpl w:val="3E06CFEC"/>
@@ -5105,7 +5314,7 @@
       </w:pPr>
     </w:lvl>
   </w:abstractNum>
-  <w:abstractNum w:abstractNumId="11" w15:restartNumberingAfterBreak="0">
+  <w:abstractNum w:abstractNumId="11">
     <w:nsid w:val="55236D38"/>
     <w:multiLevelType w:val="hybridMultilevel"/>
     <w:tmpl w:val="8BBE968E"/>
@@ -5218,7 +5427,7 @@
       </w:rPr>
     </w:lvl>
   </w:abstractNum>
-  <w:abstractNum w:abstractNumId="12" w15:restartNumberingAfterBreak="0">
+  <w:abstractNum w:abstractNumId="12">
     <w:nsid w:val="554D3DC5"/>
     <w:multiLevelType w:val="hybridMultilevel"/>
     <w:tmpl w:val="B61E18FA"/>
@@ -5331,7 +5540,120 @@
       </w:rPr>
     </w:lvl>
   </w:abstractNum>
-  <w:abstractNum w:abstractNumId="13" w15:restartNumberingAfterBreak="0">
+  <w:abstractNum w:abstractNumId="13">
+    <w:nsid w:val="563573B7"/>
+    <w:multiLevelType w:val="hybridMultilevel"/>
+    <w:tmpl w:val="F956F8A4"/>
+    <w:lvl w:ilvl="0" w:tplc="08090001">
+      <w:start w:val="1"/>
+      <w:numFmt w:val="bullet"/>
+      <w:lvlText w:val=""/>
+      <w:lvlJc w:val="left"/>
+      <w:pPr>
+        <w:ind w:left="1440" w:hanging="360"/>
+      </w:pPr>
+      <w:rPr>
+        <w:rFonts w:ascii="Symbol" w:hAnsi="Symbol" w:hint="default"/>
+      </w:rPr>
+    </w:lvl>
+    <w:lvl w:ilvl="1" w:tplc="08090003" w:tentative="1">
+      <w:start w:val="1"/>
+      <w:numFmt w:val="bullet"/>
+      <w:lvlText w:val="o"/>
+      <w:lvlJc w:val="left"/>
+      <w:pPr>
+        <w:ind w:left="2160" w:hanging="360"/>
+      </w:pPr>
+      <w:rPr>
+        <w:rFonts w:ascii="Courier New" w:hAnsi="Courier New" w:cs="Courier New" w:hint="default"/>
+      </w:rPr>
+    </w:lvl>
+    <w:lvl w:ilvl="2" w:tplc="08090005" w:tentative="1">
+      <w:start w:val="1"/>
+      <w:numFmt w:val="bullet"/>
+      <w:lvlText w:val=""/>
+      <w:lvlJc w:val="left"/>
+      <w:pPr>
+        <w:ind w:left="2880" w:hanging="360"/>
+      </w:pPr>
+      <w:rPr>
+        <w:rFonts w:ascii="Wingdings" w:hAnsi="Wingdings" w:hint="default"/>
+      </w:rPr>
+    </w:lvl>
+    <w:lvl w:ilvl="3" w:tplc="08090001" w:tentative="1">
+      <w:start w:val="1"/>
+      <w:numFmt w:val="bullet"/>
+      <w:lvlText w:val=""/>
+      <w:lvlJc w:val="left"/>
+      <w:pPr>
+        <w:ind w:left="3600" w:hanging="360"/>
+      </w:pPr>
+      <w:rPr>
+        <w:rFonts w:ascii="Symbol" w:hAnsi="Symbol" w:hint="default"/>
+      </w:rPr>
+    </w:lvl>
+    <w:lvl w:ilvl="4" w:tplc="08090003" w:tentative="1">
+      <w:start w:val="1"/>
+      <w:numFmt w:val="bullet"/>
+      <w:lvlText w:val="o"/>
+      <w:lvlJc w:val="left"/>
+      <w:pPr>
+        <w:ind w:left="4320" w:hanging="360"/>
+      </w:pPr>
+      <w:rPr>
+        <w:rFonts w:ascii="Courier New" w:hAnsi="Courier New" w:cs="Courier New" w:hint="default"/>
+      </w:rPr>
+    </w:lvl>
+    <w:lvl w:ilvl="5" w:tplc="08090005" w:tentative="1">
+      <w:start w:val="1"/>
+      <w:numFmt w:val="bullet"/>
+      <w:lvlText w:val=""/>
+      <w:lvlJc w:val="left"/>
+      <w:pPr>
+        <w:ind w:left="5040" w:hanging="360"/>
+      </w:pPr>
+      <w:rPr>
+        <w:rFonts w:ascii="Wingdings" w:hAnsi="Wingdings" w:hint="default"/>
+      </w:rPr>
+    </w:lvl>
+    <w:lvl w:ilvl="6" w:tplc="08090001" w:tentative="1">
+      <w:start w:val="1"/>
+      <w:numFmt w:val="bullet"/>
+      <w:lvlText w:val=""/>
+      <w:lvlJc w:val="left"/>
+      <w:pPr>
+        <w:ind w:left="5760" w:hanging="360"/>
+      </w:pPr>
+      <w:rPr>
+        <w:rFonts w:ascii="Symbol" w:hAnsi="Symbol" w:hint="default"/>
+      </w:rPr>
+    </w:lvl>
+    <w:lvl w:ilvl="7" w:tplc="08090003" w:tentative="1">
+      <w:start w:val="1"/>
+      <w:numFmt w:val="bullet"/>
+      <w:lvlText w:val="o"/>
+      <w:lvlJc w:val="left"/>
+      <w:pPr>
+        <w:ind w:left="6480" w:hanging="360"/>
+      </w:pPr>
+      <w:rPr>
+        <w:rFonts w:ascii="Courier New" w:hAnsi="Courier New" w:cs="Courier New" w:hint="default"/>
+      </w:rPr>
+    </w:lvl>
+    <w:lvl w:ilvl="8" w:tplc="08090005" w:tentative="1">
+      <w:start w:val="1"/>
+      <w:numFmt w:val="bullet"/>
+      <w:lvlText w:val=""/>
+      <w:lvlJc w:val="left"/>
+      <w:pPr>
+        <w:ind w:left="7200" w:hanging="360"/>
+      </w:pPr>
+      <w:rPr>
+        <w:rFonts w:ascii="Wingdings" w:hAnsi="Wingdings" w:hint="default"/>
+      </w:rPr>
+    </w:lvl>
+  </w:abstractNum>
+  <w:abstractNum w:abstractNumId="14">
     <w:nsid w:val="56443EED"/>
     <w:multiLevelType w:val="hybridMultilevel"/>
     <w:tmpl w:val="8126F548"/>
@@ -5417,7 +5739,7 @@
       </w:pPr>
     </w:lvl>
   </w:abstractNum>
-  <w:abstractNum w:abstractNumId="14" w15:restartNumberingAfterBreak="0">
+  <w:abstractNum w:abstractNumId="15">
     <w:nsid w:val="58364BAF"/>
     <w:multiLevelType w:val="hybridMultilevel"/>
     <w:tmpl w:val="7AC66D4C"/>
@@ -5503,7 +5825,7 @@
       </w:pPr>
     </w:lvl>
   </w:abstractNum>
-  <w:abstractNum w:abstractNumId="15" w15:restartNumberingAfterBreak="0">
+  <w:abstractNum w:abstractNumId="16">
     <w:nsid w:val="5A912B0D"/>
     <w:multiLevelType w:val="hybridMultilevel"/>
     <w:tmpl w:val="B4825016"/>
@@ -5616,7 +5938,7 @@
       </w:rPr>
     </w:lvl>
   </w:abstractNum>
-  <w:abstractNum w:abstractNumId="16" w15:restartNumberingAfterBreak="0">
+  <w:abstractNum w:abstractNumId="17">
     <w:nsid w:val="5A9B2B4E"/>
     <w:multiLevelType w:val="hybridMultilevel"/>
     <w:tmpl w:val="352EA578"/>
@@ -5702,7 +6024,7 @@
       </w:pPr>
     </w:lvl>
   </w:abstractNum>
-  <w:abstractNum w:abstractNumId="17" w15:restartNumberingAfterBreak="0">
+  <w:abstractNum w:abstractNumId="18">
     <w:nsid w:val="5CA85E24"/>
     <w:multiLevelType w:val="hybridMultilevel"/>
     <w:tmpl w:val="918068F2"/>
@@ -5815,7 +6137,7 @@
       </w:rPr>
     </w:lvl>
   </w:abstractNum>
-  <w:abstractNum w:abstractNumId="18" w15:restartNumberingAfterBreak="0">
+  <w:abstractNum w:abstractNumId="19">
     <w:nsid w:val="5F697CD2"/>
     <w:multiLevelType w:val="hybridMultilevel"/>
     <w:tmpl w:val="97484A8E"/>
@@ -5928,7 +6250,7 @@
       </w:rPr>
     </w:lvl>
   </w:abstractNum>
-  <w:abstractNum w:abstractNumId="19" w15:restartNumberingAfterBreak="0">
+  <w:abstractNum w:abstractNumId="20">
     <w:nsid w:val="632C4E8F"/>
     <w:multiLevelType w:val="hybridMultilevel"/>
     <w:tmpl w:val="2AECFAC2"/>
@@ -6014,7 +6336,7 @@
       </w:pPr>
     </w:lvl>
   </w:abstractNum>
-  <w:abstractNum w:abstractNumId="20" w15:restartNumberingAfterBreak="0">
+  <w:abstractNum w:abstractNumId="21">
     <w:nsid w:val="6825211D"/>
     <w:multiLevelType w:val="hybridMultilevel"/>
     <w:tmpl w:val="01800BFA"/>
@@ -6126,7 +6448,7 @@
       </w:rPr>
     </w:lvl>
   </w:abstractNum>
-  <w:abstractNum w:abstractNumId="21" w15:restartNumberingAfterBreak="0">
+  <w:abstractNum w:abstractNumId="22">
     <w:nsid w:val="6CFD0738"/>
     <w:multiLevelType w:val="hybridMultilevel"/>
     <w:tmpl w:val="52ACF432"/>
@@ -6212,7 +6534,7 @@
       </w:pPr>
     </w:lvl>
   </w:abstractNum>
-  <w:abstractNum w:abstractNumId="22" w15:restartNumberingAfterBreak="0">
+  <w:abstractNum w:abstractNumId="23">
     <w:nsid w:val="7FF35952"/>
     <w:multiLevelType w:val="hybridMultilevel"/>
     <w:tmpl w:val="97EEF47C"/>
@@ -6326,13 +6648,13 @@
     </w:lvl>
   </w:abstractNum>
   <w:num w:numId="1">
+    <w:abstractNumId w:val="16"/>
+  </w:num>
+  <w:num w:numId="2">
     <w:abstractNumId w:val="15"/>
   </w:num>
-  <w:num w:numId="2">
+  <w:num w:numId="3">
     <w:abstractNumId w:val="14"/>
-  </w:num>
-  <w:num w:numId="3">
-    <w:abstractNumId w:val="13"/>
   </w:num>
   <w:num w:numId="4">
     <w:abstractNumId w:val="10"/>
@@ -6341,13 +6663,13 @@
     <w:abstractNumId w:val="3"/>
   </w:num>
   <w:num w:numId="6">
-    <w:abstractNumId w:val="17"/>
+    <w:abstractNumId w:val="18"/>
   </w:num>
   <w:num w:numId="7">
-    <w:abstractNumId w:val="21"/>
+    <w:abstractNumId w:val="22"/>
   </w:num>
   <w:num w:numId="8">
-    <w:abstractNumId w:val="19"/>
+    <w:abstractNumId w:val="20"/>
   </w:num>
   <w:num w:numId="9">
     <w:abstractNumId w:val="4"/>
@@ -6356,7 +6678,7 @@
     <w:abstractNumId w:val="7"/>
   </w:num>
   <w:num w:numId="11">
-    <w:abstractNumId w:val="18"/>
+    <w:abstractNumId w:val="19"/>
   </w:num>
   <w:num w:numId="12">
     <w:abstractNumId w:val="11"/>
@@ -6371,7 +6693,7 @@
     <w:abstractNumId w:val="0"/>
   </w:num>
   <w:num w:numId="16">
-    <w:abstractNumId w:val="22"/>
+    <w:abstractNumId w:val="23"/>
   </w:num>
   <w:num w:numId="17">
     <w:abstractNumId w:val="12"/>
@@ -6380,7 +6702,7 @@
     <w:abstractNumId w:val="5"/>
   </w:num>
   <w:num w:numId="19">
-    <w:abstractNumId w:val="20"/>
+    <w:abstractNumId w:val="21"/>
   </w:num>
   <w:num w:numId="20">
     <w:abstractNumId w:val="2"/>
@@ -6389,16 +6711,19 @@
     <w:abstractNumId w:val="6"/>
   </w:num>
   <w:num w:numId="22">
-    <w:abstractNumId w:val="16"/>
+    <w:abstractNumId w:val="17"/>
   </w:num>
   <w:num w:numId="23">
     <w:abstractNumId w:val="1"/>
+  </w:num>
+  <w:num w:numId="24">
+    <w:abstractNumId w:val="13"/>
   </w:num>
 </w:numbering>
 </file>
 
 <file path=word/styles.xml><?xml version="1.0" encoding="utf-8"?>
-<w:styles xmlns:mc="http://schemas.openxmlformats.org/markup-compatibility/2006" xmlns:r="http://schemas.openxmlformats.org/officeDocument/2006/relationships" xmlns:w="http://schemas.openxmlformats.org/wordprocessingml/2006/main" xmlns:w14="http://schemas.microsoft.com/office/word/2010/wordml" xmlns:w15="http://schemas.microsoft.com/office/word/2012/wordml" xmlns:w16se="http://schemas.microsoft.com/office/word/2015/wordml/symex" mc:Ignorable="w14 w15 w16se">
+<w:styles xmlns:mc="http://schemas.openxmlformats.org/markup-compatibility/2006" xmlns:r="http://schemas.openxmlformats.org/officeDocument/2006/relationships" xmlns:w="http://schemas.openxmlformats.org/wordprocessingml/2006/main" xmlns:w14="http://schemas.microsoft.com/office/word/2010/wordml" xmlns:w15="http://schemas.microsoft.com/office/word/2012/wordml" mc:Ignorable="w14 w15">
   <w:docDefaults>
     <w:rPrDefault>
       <w:rPr>
@@ -6941,6 +7266,7 @@
       <w:spacing w:after="0" w:line="240" w:lineRule="auto"/>
     </w:pPr>
     <w:tblPr>
+      <w:tblInd w:w="0" w:type="dxa"/>
       <w:tblBorders>
         <w:top w:val="single" w:sz="4" w:space="0" w:color="auto"/>
         <w:left w:val="single" w:sz="4" w:space="0" w:color="auto"/>
@@ -6949,6 +7275,12 @@
         <w:insideH w:val="single" w:sz="4" w:space="0" w:color="auto"/>
         <w:insideV w:val="single" w:sz="4" w:space="0" w:color="auto"/>
       </w:tblBorders>
+      <w:tblCellMar>
+        <w:top w:w="0" w:type="dxa"/>
+        <w:left w:w="108" w:type="dxa"/>
+        <w:bottom w:w="0" w:type="dxa"/>
+        <w:right w:w="108" w:type="dxa"/>
+      </w:tblCellMar>
     </w:tblPr>
   </w:style>
   <w:style w:type="paragraph" w:styleId="ListParagraph">
@@ -7553,7 +7885,7 @@
 </file>
 
 <file path=customXml/itemProps1.xml><?xml version="1.0" encoding="utf-8"?>
-<ds:datastoreItem xmlns:ds="http://schemas.openxmlformats.org/officeDocument/2006/customXml" ds:itemID="{EC8E703B-68BA-4D7B-AB2D-A94317AADF34}">
+<ds:datastoreItem xmlns:ds="http://schemas.openxmlformats.org/officeDocument/2006/customXml" ds:itemID="{CB93CAAE-4041-477D-97F3-A36FAD9A2E42}">
   <ds:schemaRefs>
     <ds:schemaRef ds:uri="http://schemas.openxmlformats.org/officeDocument/2006/bibliography"/>
   </ds:schemaRefs>

</xml_diff>

<commit_message>
uredjen tekst u 3.1
</commit_message>
<xml_diff>
--- a/Projektni zahtev.docx
+++ b/Projektni zahtev.docx
@@ -7209,7 +7209,7 @@
               </wp:anchor>
             </w:drawing>
           </mc:Choice>
-          <mc:Fallback xmlns:w16se="http://schemas.microsoft.com/office/word/2015/wordml/symex" xmlns:w16cid="http://schemas.microsoft.com/office/word/2016/wordml/cid" xmlns:am3d="http://schemas.microsoft.com/office/drawing/2017/model3d" xmlns:aink="http://schemas.microsoft.com/office/drawing/2016/ink" xmlns:cx8="http://schemas.microsoft.com/office/drawing/2016/5/14/chartex" xmlns:cx7="http://schemas.microsoft.com/office/drawing/2016/5/13/chartex" xmlns:cx6="http://schemas.microsoft.com/office/drawing/2016/5/12/chartex" xmlns:cx5="http://schemas.microsoft.com/office/drawing/2016/5/11/chartex" xmlns:cx4="http://schemas.microsoft.com/office/drawing/2016/5/10/chartex" xmlns:cx3="http://schemas.microsoft.com/office/drawing/2016/5/9/chartex" xmlns:cx2="http://schemas.microsoft.com/office/drawing/2015/10/21/chartex" xmlns:cx1="http://schemas.microsoft.com/office/drawing/2015/9/8/chartex" xmlns:cx="http://schemas.microsoft.com/office/drawing/2014/chartex">
+          <mc:Fallback xmlns:cx="http://schemas.microsoft.com/office/drawing/2014/chartex" xmlns:cx1="http://schemas.microsoft.com/office/drawing/2015/9/8/chartex" xmlns:cx2="http://schemas.microsoft.com/office/drawing/2015/10/21/chartex" xmlns:cx3="http://schemas.microsoft.com/office/drawing/2016/5/9/chartex" xmlns:cx4="http://schemas.microsoft.com/office/drawing/2016/5/10/chartex" xmlns:cx5="http://schemas.microsoft.com/office/drawing/2016/5/11/chartex" xmlns:cx6="http://schemas.microsoft.com/office/drawing/2016/5/12/chartex" xmlns:cx7="http://schemas.microsoft.com/office/drawing/2016/5/13/chartex" xmlns:cx8="http://schemas.microsoft.com/office/drawing/2016/5/14/chartex" xmlns:aink="http://schemas.microsoft.com/office/drawing/2016/ink" xmlns:am3d="http://schemas.microsoft.com/office/drawing/2017/model3d" xmlns:w16cid="http://schemas.microsoft.com/office/word/2016/wordml/cid" xmlns:w16se="http://schemas.microsoft.com/office/word/2015/wordml/symex">
             <w:pict>
               <v:shapetype w14:anchorId="794FE33C" id="_x0000_t32" coordsize="21600,21600" o:spt="32" o:oned="t" path="m,l21600,21600e" filled="f">
                 <v:path arrowok="t" fillok="f" o:connecttype="none"/>
@@ -7292,7 +7292,7 @@
               </wp:anchor>
             </w:drawing>
           </mc:Choice>
-          <mc:Fallback xmlns:w16se="http://schemas.microsoft.com/office/word/2015/wordml/symex" xmlns:w16cid="http://schemas.microsoft.com/office/word/2016/wordml/cid" xmlns:am3d="http://schemas.microsoft.com/office/drawing/2017/model3d" xmlns:aink="http://schemas.microsoft.com/office/drawing/2016/ink" xmlns:cx8="http://schemas.microsoft.com/office/drawing/2016/5/14/chartex" xmlns:cx7="http://schemas.microsoft.com/office/drawing/2016/5/13/chartex" xmlns:cx6="http://schemas.microsoft.com/office/drawing/2016/5/12/chartex" xmlns:cx5="http://schemas.microsoft.com/office/drawing/2016/5/11/chartex" xmlns:cx4="http://schemas.microsoft.com/office/drawing/2016/5/10/chartex" xmlns:cx3="http://schemas.microsoft.com/office/drawing/2016/5/9/chartex" xmlns:cx2="http://schemas.microsoft.com/office/drawing/2015/10/21/chartex" xmlns:cx1="http://schemas.microsoft.com/office/drawing/2015/9/8/chartex" xmlns:cx="http://schemas.microsoft.com/office/drawing/2014/chartex">
+          <mc:Fallback xmlns:cx="http://schemas.microsoft.com/office/drawing/2014/chartex" xmlns:cx1="http://schemas.microsoft.com/office/drawing/2015/9/8/chartex" xmlns:cx2="http://schemas.microsoft.com/office/drawing/2015/10/21/chartex" xmlns:cx3="http://schemas.microsoft.com/office/drawing/2016/5/9/chartex" xmlns:cx4="http://schemas.microsoft.com/office/drawing/2016/5/10/chartex" xmlns:cx5="http://schemas.microsoft.com/office/drawing/2016/5/11/chartex" xmlns:cx6="http://schemas.microsoft.com/office/drawing/2016/5/12/chartex" xmlns:cx7="http://schemas.microsoft.com/office/drawing/2016/5/13/chartex" xmlns:cx8="http://schemas.microsoft.com/office/drawing/2016/5/14/chartex" xmlns:aink="http://schemas.microsoft.com/office/drawing/2016/ink" xmlns:am3d="http://schemas.microsoft.com/office/drawing/2017/model3d" xmlns:w16cid="http://schemas.microsoft.com/office/word/2016/wordml/cid" xmlns:w16se="http://schemas.microsoft.com/office/word/2015/wordml/symex">
             <w:pict>
               <v:shapetype w14:anchorId="16F2856F" id="_x0000_t202" coordsize="21600,21600" o:spt="202" path="m,l,21600r21600,l21600,xe">
                 <v:stroke joinstyle="miter"/>
@@ -7395,7 +7395,7 @@
               </wp:anchor>
             </w:drawing>
           </mc:Choice>
-          <mc:Fallback xmlns:w16se="http://schemas.microsoft.com/office/word/2015/wordml/symex" xmlns:w16cid="http://schemas.microsoft.com/office/word/2016/wordml/cid" xmlns:am3d="http://schemas.microsoft.com/office/drawing/2017/model3d" xmlns:aink="http://schemas.microsoft.com/office/drawing/2016/ink" xmlns:cx8="http://schemas.microsoft.com/office/drawing/2016/5/14/chartex" xmlns:cx7="http://schemas.microsoft.com/office/drawing/2016/5/13/chartex" xmlns:cx6="http://schemas.microsoft.com/office/drawing/2016/5/12/chartex" xmlns:cx5="http://schemas.microsoft.com/office/drawing/2016/5/11/chartex" xmlns:cx4="http://schemas.microsoft.com/office/drawing/2016/5/10/chartex" xmlns:cx3="http://schemas.microsoft.com/office/drawing/2016/5/9/chartex" xmlns:cx2="http://schemas.microsoft.com/office/drawing/2015/10/21/chartex" xmlns:cx1="http://schemas.microsoft.com/office/drawing/2015/9/8/chartex" xmlns:cx="http://schemas.microsoft.com/office/drawing/2014/chartex">
+          <mc:Fallback xmlns:cx="http://schemas.microsoft.com/office/drawing/2014/chartex" xmlns:cx1="http://schemas.microsoft.com/office/drawing/2015/9/8/chartex" xmlns:cx2="http://schemas.microsoft.com/office/drawing/2015/10/21/chartex" xmlns:cx3="http://schemas.microsoft.com/office/drawing/2016/5/9/chartex" xmlns:cx4="http://schemas.microsoft.com/office/drawing/2016/5/10/chartex" xmlns:cx5="http://schemas.microsoft.com/office/drawing/2016/5/11/chartex" xmlns:cx6="http://schemas.microsoft.com/office/drawing/2016/5/12/chartex" xmlns:cx7="http://schemas.microsoft.com/office/drawing/2016/5/13/chartex" xmlns:cx8="http://schemas.microsoft.com/office/drawing/2016/5/14/chartex" xmlns:aink="http://schemas.microsoft.com/office/drawing/2016/ink" xmlns:am3d="http://schemas.microsoft.com/office/drawing/2017/model3d" xmlns:w16cid="http://schemas.microsoft.com/office/word/2016/wordml/cid" xmlns:w16se="http://schemas.microsoft.com/office/word/2015/wordml/symex">
             <w:pict>
               <v:oval w14:anchorId="253476E4" id="Oval 31" o:spid="_x0000_s1026" style="position:absolute;margin-left:33.35pt;margin-top:-16.65pt;width:227.35pt;height:43.95pt;z-index:251682816;visibility:visible;mso-wrap-style:square;mso-width-percent:0;mso-height-percent:0;mso-wrap-distance-left:9pt;mso-wrap-distance-top:0;mso-wrap-distance-right:9pt;mso-wrap-distance-bottom:0;mso-position-horizontal:absolute;mso-position-horizontal-relative:text;mso-position-vertical:absolute;mso-position-vertical-relative:text;mso-width-percent:0;mso-height-percent:0;mso-width-relative:margin;mso-height-relative:margin;v-text-anchor:middle" o:gfxdata="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" filled="f" strokecolor="black [3213]" strokeweight="1pt">
                 <v:stroke joinstyle="miter"/>
@@ -7467,7 +7467,7 @@
               </wp:anchor>
             </w:drawing>
           </mc:Choice>
-          <mc:Fallback xmlns:w16se="http://schemas.microsoft.com/office/word/2015/wordml/symex" xmlns:w16cid="http://schemas.microsoft.com/office/word/2016/wordml/cid" xmlns:am3d="http://schemas.microsoft.com/office/drawing/2017/model3d" xmlns:aink="http://schemas.microsoft.com/office/drawing/2016/ink" xmlns:cx8="http://schemas.microsoft.com/office/drawing/2016/5/14/chartex" xmlns:cx7="http://schemas.microsoft.com/office/drawing/2016/5/13/chartex" xmlns:cx6="http://schemas.microsoft.com/office/drawing/2016/5/12/chartex" xmlns:cx5="http://schemas.microsoft.com/office/drawing/2016/5/11/chartex" xmlns:cx4="http://schemas.microsoft.com/office/drawing/2016/5/10/chartex" xmlns:cx3="http://schemas.microsoft.com/office/drawing/2016/5/9/chartex" xmlns:cx2="http://schemas.microsoft.com/office/drawing/2015/10/21/chartex" xmlns:cx1="http://schemas.microsoft.com/office/drawing/2015/9/8/chartex" xmlns:cx="http://schemas.microsoft.com/office/drawing/2014/chartex">
+          <mc:Fallback xmlns:cx="http://schemas.microsoft.com/office/drawing/2014/chartex" xmlns:cx1="http://schemas.microsoft.com/office/drawing/2015/9/8/chartex" xmlns:cx2="http://schemas.microsoft.com/office/drawing/2015/10/21/chartex" xmlns:cx3="http://schemas.microsoft.com/office/drawing/2016/5/9/chartex" xmlns:cx4="http://schemas.microsoft.com/office/drawing/2016/5/10/chartex" xmlns:cx5="http://schemas.microsoft.com/office/drawing/2016/5/11/chartex" xmlns:cx6="http://schemas.microsoft.com/office/drawing/2016/5/12/chartex" xmlns:cx7="http://schemas.microsoft.com/office/drawing/2016/5/13/chartex" xmlns:cx8="http://schemas.microsoft.com/office/drawing/2016/5/14/chartex" xmlns:aink="http://schemas.microsoft.com/office/drawing/2016/ink" xmlns:am3d="http://schemas.microsoft.com/office/drawing/2017/model3d" xmlns:w16cid="http://schemas.microsoft.com/office/word/2016/wordml/cid" xmlns:w16se="http://schemas.microsoft.com/office/word/2015/wordml/symex">
             <w:pict>
               <v:shape w14:anchorId="3983EB66" id="Straight Arrow Connector 53" o:spid="_x0000_s1026" type="#_x0000_t32" style="position:absolute;margin-left:167.65pt;margin-top:1.05pt;width:8.35pt;height:9.15pt;z-index:251723776;visibility:visible;mso-wrap-style:square;mso-wrap-distance-left:9pt;mso-wrap-distance-top:0;mso-wrap-distance-right:9pt;mso-wrap-distance-bottom:0;mso-position-horizontal:absolute;mso-position-horizontal-relative:text;mso-position-vertical:absolute;mso-position-vertical-relative:text" o:gfxdata="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" strokecolor="black [3200]" strokeweight="1pt">
                 <v:stroke endarrow="block" joinstyle="miter"/>
@@ -7546,7 +7546,7 @@
               </wp:anchor>
             </w:drawing>
           </mc:Choice>
-          <mc:Fallback xmlns:w16se="http://schemas.microsoft.com/office/word/2015/wordml/symex" xmlns:w16cid="http://schemas.microsoft.com/office/word/2016/wordml/cid" xmlns:am3d="http://schemas.microsoft.com/office/drawing/2017/model3d" xmlns:aink="http://schemas.microsoft.com/office/drawing/2016/ink" xmlns:cx8="http://schemas.microsoft.com/office/drawing/2016/5/14/chartex" xmlns:cx7="http://schemas.microsoft.com/office/drawing/2016/5/13/chartex" xmlns:cx6="http://schemas.microsoft.com/office/drawing/2016/5/12/chartex" xmlns:cx5="http://schemas.microsoft.com/office/drawing/2016/5/11/chartex" xmlns:cx4="http://schemas.microsoft.com/office/drawing/2016/5/10/chartex" xmlns:cx3="http://schemas.microsoft.com/office/drawing/2016/5/9/chartex" xmlns:cx2="http://schemas.microsoft.com/office/drawing/2015/10/21/chartex" xmlns:cx1="http://schemas.microsoft.com/office/drawing/2015/9/8/chartex" xmlns:cx="http://schemas.microsoft.com/office/drawing/2014/chartex">
+          <mc:Fallback xmlns:cx="http://schemas.microsoft.com/office/drawing/2014/chartex" xmlns:cx1="http://schemas.microsoft.com/office/drawing/2015/9/8/chartex" xmlns:cx2="http://schemas.microsoft.com/office/drawing/2015/10/21/chartex" xmlns:cx3="http://schemas.microsoft.com/office/drawing/2016/5/9/chartex" xmlns:cx4="http://schemas.microsoft.com/office/drawing/2016/5/10/chartex" xmlns:cx5="http://schemas.microsoft.com/office/drawing/2016/5/11/chartex" xmlns:cx6="http://schemas.microsoft.com/office/drawing/2016/5/12/chartex" xmlns:cx7="http://schemas.microsoft.com/office/drawing/2016/5/13/chartex" xmlns:cx8="http://schemas.microsoft.com/office/drawing/2016/5/14/chartex" xmlns:aink="http://schemas.microsoft.com/office/drawing/2016/ink" xmlns:am3d="http://schemas.microsoft.com/office/drawing/2017/model3d" xmlns:w16cid="http://schemas.microsoft.com/office/word/2016/wordml/cid" xmlns:w16se="http://schemas.microsoft.com/office/word/2015/wordml/symex">
             <w:pict>
               <v:shape w14:anchorId="451A08C2" id="Text Box 40" o:spid="_x0000_s1027" type="#_x0000_t202" style="position:absolute;margin-left:120.5pt;margin-top:13.4pt;width:213.75pt;height:34.1pt;z-index:251700224;visibility:visible;mso-wrap-style:square;mso-width-percent:0;mso-wrap-distance-left:9pt;mso-wrap-distance-top:0;mso-wrap-distance-right:9pt;mso-wrap-distance-bottom:0;mso-position-horizontal:absolute;mso-position-horizontal-relative:text;mso-position-vertical:absolute;mso-position-vertical-relative:text;mso-width-percent:0;mso-width-relative:margin;v-text-anchor:top" o:gfxdata="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" filled="f" stroked="f" strokeweight=".5pt">
                 <v:textbox>
@@ -7645,7 +7645,7 @@
               </wp:anchor>
             </w:drawing>
           </mc:Choice>
-          <mc:Fallback xmlns:w16se="http://schemas.microsoft.com/office/word/2015/wordml/symex" xmlns:w16cid="http://schemas.microsoft.com/office/word/2016/wordml/cid" xmlns:am3d="http://schemas.microsoft.com/office/drawing/2017/model3d" xmlns:aink="http://schemas.microsoft.com/office/drawing/2016/ink" xmlns:cx8="http://schemas.microsoft.com/office/drawing/2016/5/14/chartex" xmlns:cx7="http://schemas.microsoft.com/office/drawing/2016/5/13/chartex" xmlns:cx6="http://schemas.microsoft.com/office/drawing/2016/5/12/chartex" xmlns:cx5="http://schemas.microsoft.com/office/drawing/2016/5/11/chartex" xmlns:cx4="http://schemas.microsoft.com/office/drawing/2016/5/10/chartex" xmlns:cx3="http://schemas.microsoft.com/office/drawing/2016/5/9/chartex" xmlns:cx2="http://schemas.microsoft.com/office/drawing/2015/10/21/chartex" xmlns:cx1="http://schemas.microsoft.com/office/drawing/2015/9/8/chartex" xmlns:cx="http://schemas.microsoft.com/office/drawing/2014/chartex">
+          <mc:Fallback xmlns:cx="http://schemas.microsoft.com/office/drawing/2014/chartex" xmlns:cx1="http://schemas.microsoft.com/office/drawing/2015/9/8/chartex" xmlns:cx2="http://schemas.microsoft.com/office/drawing/2015/10/21/chartex" xmlns:cx3="http://schemas.microsoft.com/office/drawing/2016/5/9/chartex" xmlns:cx4="http://schemas.microsoft.com/office/drawing/2016/5/10/chartex" xmlns:cx5="http://schemas.microsoft.com/office/drawing/2016/5/11/chartex" xmlns:cx6="http://schemas.microsoft.com/office/drawing/2016/5/12/chartex" xmlns:cx7="http://schemas.microsoft.com/office/drawing/2016/5/13/chartex" xmlns:cx8="http://schemas.microsoft.com/office/drawing/2016/5/14/chartex" xmlns:aink="http://schemas.microsoft.com/office/drawing/2016/ink" xmlns:am3d="http://schemas.microsoft.com/office/drawing/2017/model3d" xmlns:w16cid="http://schemas.microsoft.com/office/word/2016/wordml/cid" xmlns:w16se="http://schemas.microsoft.com/office/word/2015/wordml/symex">
             <w:pict>
               <v:oval w14:anchorId="75D2367C" id="Oval 12" o:spid="_x0000_s1026" style="position:absolute;margin-left:96.35pt;margin-top:9.4pt;width:227.35pt;height:43.95pt;z-index:251672576;visibility:visible;mso-wrap-style:square;mso-width-percent:0;mso-height-percent:0;mso-wrap-distance-left:9pt;mso-wrap-distance-top:0;mso-wrap-distance-right:9pt;mso-wrap-distance-bottom:0;mso-position-horizontal:absolute;mso-position-horizontal-relative:text;mso-position-vertical:absolute;mso-position-vertical-relative:text;mso-width-percent:0;mso-height-percent:0;mso-width-relative:margin;mso-height-relative:margin;v-text-anchor:middle" o:gfxdata="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" filled="f" strokecolor="black [3213]" strokeweight="1pt">
                 <v:stroke joinstyle="miter"/>
@@ -7723,7 +7723,7 @@
               </wp:anchor>
             </w:drawing>
           </mc:Choice>
-          <mc:Fallback xmlns:w16se="http://schemas.microsoft.com/office/word/2015/wordml/symex" xmlns:w16cid="http://schemas.microsoft.com/office/word/2016/wordml/cid" xmlns:am3d="http://schemas.microsoft.com/office/drawing/2017/model3d" xmlns:aink="http://schemas.microsoft.com/office/drawing/2016/ink" xmlns:cx8="http://schemas.microsoft.com/office/drawing/2016/5/14/chartex" xmlns:cx7="http://schemas.microsoft.com/office/drawing/2016/5/13/chartex" xmlns:cx6="http://schemas.microsoft.com/office/drawing/2016/5/12/chartex" xmlns:cx5="http://schemas.microsoft.com/office/drawing/2016/5/11/chartex" xmlns:cx4="http://schemas.microsoft.com/office/drawing/2016/5/10/chartex" xmlns:cx3="http://schemas.microsoft.com/office/drawing/2016/5/9/chartex" xmlns:cx2="http://schemas.microsoft.com/office/drawing/2015/10/21/chartex" xmlns:cx1="http://schemas.microsoft.com/office/drawing/2015/9/8/chartex" xmlns:cx="http://schemas.microsoft.com/office/drawing/2014/chartex">
+          <mc:Fallback xmlns:cx="http://schemas.microsoft.com/office/drawing/2014/chartex" xmlns:cx1="http://schemas.microsoft.com/office/drawing/2015/9/8/chartex" xmlns:cx2="http://schemas.microsoft.com/office/drawing/2015/10/21/chartex" xmlns:cx3="http://schemas.microsoft.com/office/drawing/2016/5/9/chartex" xmlns:cx4="http://schemas.microsoft.com/office/drawing/2016/5/10/chartex" xmlns:cx5="http://schemas.microsoft.com/office/drawing/2016/5/11/chartex" xmlns:cx6="http://schemas.microsoft.com/office/drawing/2016/5/12/chartex" xmlns:cx7="http://schemas.microsoft.com/office/drawing/2016/5/13/chartex" xmlns:cx8="http://schemas.microsoft.com/office/drawing/2016/5/14/chartex" xmlns:aink="http://schemas.microsoft.com/office/drawing/2016/ink" xmlns:am3d="http://schemas.microsoft.com/office/drawing/2017/model3d" xmlns:w16cid="http://schemas.microsoft.com/office/word/2016/wordml/cid" xmlns:w16se="http://schemas.microsoft.com/office/word/2015/wordml/symex">
             <w:pict>
               <v:shape w14:anchorId="06375F49" id="Straight Arrow Connector 67" o:spid="_x0000_s1026" type="#_x0000_t32" style="position:absolute;margin-left:91.1pt;margin-top:14.1pt;width:14.35pt;height:212.8pt;flip:y;z-index:251749376;visibility:visible;mso-wrap-style:square;mso-width-percent:0;mso-height-percent:0;mso-wrap-distance-left:9pt;mso-wrap-distance-top:0;mso-wrap-distance-right:9pt;mso-wrap-distance-bottom:0;mso-position-horizontal:absolute;mso-position-horizontal-relative:text;mso-position-vertical:absolute;mso-position-vertical-relative:text;mso-width-percent:0;mso-height-percent:0;mso-width-relative:margin;mso-height-relative:margin" o:gfxdata="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" strokecolor="black [3200]" strokeweight="1pt">
                 <v:stroke endarrow="block" joinstyle="miter"/>
@@ -7801,7 +7801,7 @@
               </wp:anchor>
             </w:drawing>
           </mc:Choice>
-          <mc:Fallback xmlns:w16se="http://schemas.microsoft.com/office/word/2015/wordml/symex" xmlns:w16cid="http://schemas.microsoft.com/office/word/2016/wordml/cid" xmlns:am3d="http://schemas.microsoft.com/office/drawing/2017/model3d" xmlns:aink="http://schemas.microsoft.com/office/drawing/2016/ink" xmlns:cx8="http://schemas.microsoft.com/office/drawing/2016/5/14/chartex" xmlns:cx7="http://schemas.microsoft.com/office/drawing/2016/5/13/chartex" xmlns:cx6="http://schemas.microsoft.com/office/drawing/2016/5/12/chartex" xmlns:cx5="http://schemas.microsoft.com/office/drawing/2016/5/11/chartex" xmlns:cx4="http://schemas.microsoft.com/office/drawing/2016/5/10/chartex" xmlns:cx3="http://schemas.microsoft.com/office/drawing/2016/5/9/chartex" xmlns:cx2="http://schemas.microsoft.com/office/drawing/2015/10/21/chartex" xmlns:cx1="http://schemas.microsoft.com/office/drawing/2015/9/8/chartex" xmlns:cx="http://schemas.microsoft.com/office/drawing/2014/chartex">
+          <mc:Fallback xmlns:cx="http://schemas.microsoft.com/office/drawing/2014/chartex" xmlns:cx1="http://schemas.microsoft.com/office/drawing/2015/9/8/chartex" xmlns:cx2="http://schemas.microsoft.com/office/drawing/2015/10/21/chartex" xmlns:cx3="http://schemas.microsoft.com/office/drawing/2016/5/9/chartex" xmlns:cx4="http://schemas.microsoft.com/office/drawing/2016/5/10/chartex" xmlns:cx5="http://schemas.microsoft.com/office/drawing/2016/5/11/chartex" xmlns:cx6="http://schemas.microsoft.com/office/drawing/2016/5/12/chartex" xmlns:cx7="http://schemas.microsoft.com/office/drawing/2016/5/13/chartex" xmlns:cx8="http://schemas.microsoft.com/office/drawing/2016/5/14/chartex" xmlns:aink="http://schemas.microsoft.com/office/drawing/2016/ink" xmlns:am3d="http://schemas.microsoft.com/office/drawing/2017/model3d" xmlns:w16cid="http://schemas.microsoft.com/office/word/2016/wordml/cid" xmlns:w16se="http://schemas.microsoft.com/office/word/2015/wordml/symex">
             <w:pict>
               <v:shape w14:anchorId="2B514516" id="Straight Arrow Connector 54" o:spid="_x0000_s1026" type="#_x0000_t32" style="position:absolute;margin-left:234.35pt;margin-top:.45pt;width:11.35pt;height:11.35pt;z-index:251725824;visibility:visible;mso-wrap-style:square;mso-width-percent:0;mso-height-percent:0;mso-wrap-distance-left:9pt;mso-wrap-distance-top:0;mso-wrap-distance-right:9pt;mso-wrap-distance-bottom:0;mso-position-horizontal:absolute;mso-position-horizontal-relative:margin;mso-position-vertical:absolute;mso-position-vertical-relative:text;mso-width-percent:0;mso-height-percent:0;mso-width-relative:margin;mso-height-relative:margin" o:gfxdata="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" strokecolor="black [3200]" strokeweight="1pt">
                 <v:stroke endarrow="block" joinstyle="miter"/>
@@ -7881,7 +7881,7 @@
               </wp:anchor>
             </w:drawing>
           </mc:Choice>
-          <mc:Fallback xmlns:w16se="http://schemas.microsoft.com/office/word/2015/wordml/symex" xmlns:w16cid="http://schemas.microsoft.com/office/word/2016/wordml/cid" xmlns:am3d="http://schemas.microsoft.com/office/drawing/2017/model3d" xmlns:aink="http://schemas.microsoft.com/office/drawing/2016/ink" xmlns:cx8="http://schemas.microsoft.com/office/drawing/2016/5/14/chartex" xmlns:cx7="http://schemas.microsoft.com/office/drawing/2016/5/13/chartex" xmlns:cx6="http://schemas.microsoft.com/office/drawing/2016/5/12/chartex" xmlns:cx5="http://schemas.microsoft.com/office/drawing/2016/5/11/chartex" xmlns:cx4="http://schemas.microsoft.com/office/drawing/2016/5/10/chartex" xmlns:cx3="http://schemas.microsoft.com/office/drawing/2016/5/9/chartex" xmlns:cx2="http://schemas.microsoft.com/office/drawing/2015/10/21/chartex" xmlns:cx1="http://schemas.microsoft.com/office/drawing/2015/9/8/chartex" xmlns:cx="http://schemas.microsoft.com/office/drawing/2014/chartex">
+          <mc:Fallback xmlns:cx="http://schemas.microsoft.com/office/drawing/2014/chartex" xmlns:cx1="http://schemas.microsoft.com/office/drawing/2015/9/8/chartex" xmlns:cx2="http://schemas.microsoft.com/office/drawing/2015/10/21/chartex" xmlns:cx3="http://schemas.microsoft.com/office/drawing/2016/5/9/chartex" xmlns:cx4="http://schemas.microsoft.com/office/drawing/2016/5/10/chartex" xmlns:cx5="http://schemas.microsoft.com/office/drawing/2016/5/11/chartex" xmlns:cx6="http://schemas.microsoft.com/office/drawing/2016/5/12/chartex" xmlns:cx7="http://schemas.microsoft.com/office/drawing/2016/5/13/chartex" xmlns:cx8="http://schemas.microsoft.com/office/drawing/2016/5/14/chartex" xmlns:aink="http://schemas.microsoft.com/office/drawing/2016/ink" xmlns:am3d="http://schemas.microsoft.com/office/drawing/2017/model3d" xmlns:w16cid="http://schemas.microsoft.com/office/word/2016/wordml/cid" xmlns:w16se="http://schemas.microsoft.com/office/word/2015/wordml/symex">
             <w:pict>
               <v:shape w14:anchorId="7BCBF28E" id="Text Box 41" o:spid="_x0000_s1028" type="#_x0000_t202" style="position:absolute;margin-left:197.05pt;margin-top:15pt;width:213.75pt;height:34.1pt;z-index:251702272;visibility:visible;mso-wrap-style:square;mso-width-percent:0;mso-wrap-distance-left:9pt;mso-wrap-distance-top:0;mso-wrap-distance-right:9pt;mso-wrap-distance-bottom:0;mso-position-horizontal:absolute;mso-position-horizontal-relative:text;mso-position-vertical:absolute;mso-position-vertical-relative:text;mso-width-percent:0;mso-width-relative:margin;v-text-anchor:top" o:gfxdata="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" filled="f" stroked="f" strokeweight=".5pt">
                 <v:textbox>
@@ -7980,7 +7980,7 @@
               </wp:anchor>
             </w:drawing>
           </mc:Choice>
-          <mc:Fallback xmlns:w16se="http://schemas.microsoft.com/office/word/2015/wordml/symex" xmlns:w16cid="http://schemas.microsoft.com/office/word/2016/wordml/cid" xmlns:am3d="http://schemas.microsoft.com/office/drawing/2017/model3d" xmlns:aink="http://schemas.microsoft.com/office/drawing/2016/ink" xmlns:cx8="http://schemas.microsoft.com/office/drawing/2016/5/14/chartex" xmlns:cx7="http://schemas.microsoft.com/office/drawing/2016/5/13/chartex" xmlns:cx6="http://schemas.microsoft.com/office/drawing/2016/5/12/chartex" xmlns:cx5="http://schemas.microsoft.com/office/drawing/2016/5/11/chartex" xmlns:cx4="http://schemas.microsoft.com/office/drawing/2016/5/10/chartex" xmlns:cx3="http://schemas.microsoft.com/office/drawing/2016/5/9/chartex" xmlns:cx2="http://schemas.microsoft.com/office/drawing/2015/10/21/chartex" xmlns:cx1="http://schemas.microsoft.com/office/drawing/2015/9/8/chartex" xmlns:cx="http://schemas.microsoft.com/office/drawing/2014/chartex">
+          <mc:Fallback xmlns:cx="http://schemas.microsoft.com/office/drawing/2014/chartex" xmlns:cx1="http://schemas.microsoft.com/office/drawing/2015/9/8/chartex" xmlns:cx2="http://schemas.microsoft.com/office/drawing/2015/10/21/chartex" xmlns:cx3="http://schemas.microsoft.com/office/drawing/2016/5/9/chartex" xmlns:cx4="http://schemas.microsoft.com/office/drawing/2016/5/10/chartex" xmlns:cx5="http://schemas.microsoft.com/office/drawing/2016/5/11/chartex" xmlns:cx6="http://schemas.microsoft.com/office/drawing/2016/5/12/chartex" xmlns:cx7="http://schemas.microsoft.com/office/drawing/2016/5/13/chartex" xmlns:cx8="http://schemas.microsoft.com/office/drawing/2016/5/14/chartex" xmlns:aink="http://schemas.microsoft.com/office/drawing/2016/ink" xmlns:am3d="http://schemas.microsoft.com/office/drawing/2017/model3d" xmlns:w16cid="http://schemas.microsoft.com/office/word/2016/wordml/cid" xmlns:w16se="http://schemas.microsoft.com/office/word/2015/wordml/symex">
             <w:pict>
               <v:oval w14:anchorId="6C4BED3E" id="Oval 27" o:spid="_x0000_s1026" style="position:absolute;margin-left:167.5pt;margin-top:10.55pt;width:227.35pt;height:43.95pt;z-index:251674624;visibility:visible;mso-wrap-style:square;mso-width-percent:0;mso-height-percent:0;mso-wrap-distance-left:9pt;mso-wrap-distance-top:0;mso-wrap-distance-right:9pt;mso-wrap-distance-bottom:0;mso-position-horizontal:absolute;mso-position-horizontal-relative:text;mso-position-vertical:absolute;mso-position-vertical-relative:text;mso-width-percent:0;mso-height-percent:0;mso-width-relative:margin;mso-height-relative:margin;v-text-anchor:middle" o:gfxdata="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" filled="f" strokecolor="black [3213]" strokeweight="1pt">
                 <v:stroke joinstyle="miter"/>
@@ -8058,7 +8058,7 @@
               </wp:anchor>
             </w:drawing>
           </mc:Choice>
-          <mc:Fallback xmlns:w16se="http://schemas.microsoft.com/office/word/2015/wordml/symex" xmlns:w16cid="http://schemas.microsoft.com/office/word/2016/wordml/cid" xmlns:am3d="http://schemas.microsoft.com/office/drawing/2017/model3d" xmlns:aink="http://schemas.microsoft.com/office/drawing/2016/ink" xmlns:cx8="http://schemas.microsoft.com/office/drawing/2016/5/14/chartex" xmlns:cx7="http://schemas.microsoft.com/office/drawing/2016/5/13/chartex" xmlns:cx6="http://schemas.microsoft.com/office/drawing/2016/5/12/chartex" xmlns:cx5="http://schemas.microsoft.com/office/drawing/2016/5/11/chartex" xmlns:cx4="http://schemas.microsoft.com/office/drawing/2016/5/10/chartex" xmlns:cx3="http://schemas.microsoft.com/office/drawing/2016/5/9/chartex" xmlns:cx2="http://schemas.microsoft.com/office/drawing/2015/10/21/chartex" xmlns:cx1="http://schemas.microsoft.com/office/drawing/2015/9/8/chartex" xmlns:cx="http://schemas.microsoft.com/office/drawing/2014/chartex">
+          <mc:Fallback xmlns:cx="http://schemas.microsoft.com/office/drawing/2014/chartex" xmlns:cx1="http://schemas.microsoft.com/office/drawing/2015/9/8/chartex" xmlns:cx2="http://schemas.microsoft.com/office/drawing/2015/10/21/chartex" xmlns:cx3="http://schemas.microsoft.com/office/drawing/2016/5/9/chartex" xmlns:cx4="http://schemas.microsoft.com/office/drawing/2016/5/10/chartex" xmlns:cx5="http://schemas.microsoft.com/office/drawing/2016/5/11/chartex" xmlns:cx6="http://schemas.microsoft.com/office/drawing/2016/5/12/chartex" xmlns:cx7="http://schemas.microsoft.com/office/drawing/2016/5/13/chartex" xmlns:cx8="http://schemas.microsoft.com/office/drawing/2016/5/14/chartex" xmlns:aink="http://schemas.microsoft.com/office/drawing/2016/ink" xmlns:am3d="http://schemas.microsoft.com/office/drawing/2017/model3d" xmlns:w16cid="http://schemas.microsoft.com/office/word/2016/wordml/cid" xmlns:w16se="http://schemas.microsoft.com/office/word/2015/wordml/symex">
             <w:pict>
               <v:shape w14:anchorId="1407D09F" id="Straight Arrow Connector 68" o:spid="_x0000_s1026" type="#_x0000_t32" style="position:absolute;margin-left:91.1pt;margin-top:9.65pt;width:77.3pt;height:164.25pt;flip:y;z-index:251751424;visibility:visible;mso-wrap-style:square;mso-width-percent:0;mso-height-percent:0;mso-wrap-distance-left:9pt;mso-wrap-distance-top:0;mso-wrap-distance-right:9pt;mso-wrap-distance-bottom:0;mso-position-horizontal:absolute;mso-position-horizontal-relative:text;mso-position-vertical:absolute;mso-position-vertical-relative:text;mso-width-percent:0;mso-height-percent:0;mso-width-relative:margin;mso-height-relative:margin" o:gfxdata="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" strokecolor="black [3200]" strokeweight="1pt">
                 <v:stroke endarrow="block" joinstyle="miter"/>
@@ -8130,7 +8130,7 @@
               </wp:anchor>
             </w:drawing>
           </mc:Choice>
-          <mc:Fallback xmlns:w16se="http://schemas.microsoft.com/office/word/2015/wordml/symex" xmlns:w16cid="http://schemas.microsoft.com/office/word/2016/wordml/cid" xmlns:am3d="http://schemas.microsoft.com/office/drawing/2017/model3d" xmlns:aink="http://schemas.microsoft.com/office/drawing/2016/ink" xmlns:cx8="http://schemas.microsoft.com/office/drawing/2016/5/14/chartex" xmlns:cx7="http://schemas.microsoft.com/office/drawing/2016/5/13/chartex" xmlns:cx6="http://schemas.microsoft.com/office/drawing/2016/5/12/chartex" xmlns:cx5="http://schemas.microsoft.com/office/drawing/2016/5/11/chartex" xmlns:cx4="http://schemas.microsoft.com/office/drawing/2016/5/10/chartex" xmlns:cx3="http://schemas.microsoft.com/office/drawing/2016/5/9/chartex" xmlns:cx2="http://schemas.microsoft.com/office/drawing/2015/10/21/chartex" xmlns:cx1="http://schemas.microsoft.com/office/drawing/2015/9/8/chartex" xmlns:cx="http://schemas.microsoft.com/office/drawing/2014/chartex">
+          <mc:Fallback xmlns:cx="http://schemas.microsoft.com/office/drawing/2014/chartex" xmlns:cx1="http://schemas.microsoft.com/office/drawing/2015/9/8/chartex" xmlns:cx2="http://schemas.microsoft.com/office/drawing/2015/10/21/chartex" xmlns:cx3="http://schemas.microsoft.com/office/drawing/2016/5/9/chartex" xmlns:cx4="http://schemas.microsoft.com/office/drawing/2016/5/10/chartex" xmlns:cx5="http://schemas.microsoft.com/office/drawing/2016/5/11/chartex" xmlns:cx6="http://schemas.microsoft.com/office/drawing/2016/5/12/chartex" xmlns:cx7="http://schemas.microsoft.com/office/drawing/2016/5/13/chartex" xmlns:cx8="http://schemas.microsoft.com/office/drawing/2016/5/14/chartex" xmlns:aink="http://schemas.microsoft.com/office/drawing/2016/ink" xmlns:am3d="http://schemas.microsoft.com/office/drawing/2017/model3d" xmlns:w16cid="http://schemas.microsoft.com/office/word/2016/wordml/cid" xmlns:w16se="http://schemas.microsoft.com/office/word/2015/wordml/symex">
             <w:pict>
               <v:shape w14:anchorId="1228E6A2" id="Straight Arrow Connector 55" o:spid="_x0000_s1026" type="#_x0000_t32" style="position:absolute;margin-left:297.1pt;margin-top:.65pt;width:8.35pt;height:9.15pt;z-index:251727872;visibility:visible;mso-wrap-style:square;mso-wrap-distance-left:9pt;mso-wrap-distance-top:0;mso-wrap-distance-right:9pt;mso-wrap-distance-bottom:0;mso-position-horizontal:absolute;mso-position-horizontal-relative:text;mso-position-vertical:absolute;mso-position-vertical-relative:text" o:gfxdata="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" strokecolor="black [3200]" strokeweight="1pt">
                 <v:stroke endarrow="block" joinstyle="miter"/>
@@ -8209,7 +8209,7 @@
               </wp:anchor>
             </w:drawing>
           </mc:Choice>
-          <mc:Fallback xmlns:w16se="http://schemas.microsoft.com/office/word/2015/wordml/symex" xmlns:w16cid="http://schemas.microsoft.com/office/word/2016/wordml/cid" xmlns:am3d="http://schemas.microsoft.com/office/drawing/2017/model3d" xmlns:aink="http://schemas.microsoft.com/office/drawing/2016/ink" xmlns:cx8="http://schemas.microsoft.com/office/drawing/2016/5/14/chartex" xmlns:cx7="http://schemas.microsoft.com/office/drawing/2016/5/13/chartex" xmlns:cx6="http://schemas.microsoft.com/office/drawing/2016/5/12/chartex" xmlns:cx5="http://schemas.microsoft.com/office/drawing/2016/5/11/chartex" xmlns:cx4="http://schemas.microsoft.com/office/drawing/2016/5/10/chartex" xmlns:cx3="http://schemas.microsoft.com/office/drawing/2016/5/9/chartex" xmlns:cx2="http://schemas.microsoft.com/office/drawing/2015/10/21/chartex" xmlns:cx1="http://schemas.microsoft.com/office/drawing/2015/9/8/chartex" xmlns:cx="http://schemas.microsoft.com/office/drawing/2014/chartex">
+          <mc:Fallback xmlns:cx="http://schemas.microsoft.com/office/drawing/2014/chartex" xmlns:cx1="http://schemas.microsoft.com/office/drawing/2015/9/8/chartex" xmlns:cx2="http://schemas.microsoft.com/office/drawing/2015/10/21/chartex" xmlns:cx3="http://schemas.microsoft.com/office/drawing/2016/5/9/chartex" xmlns:cx4="http://schemas.microsoft.com/office/drawing/2016/5/10/chartex" xmlns:cx5="http://schemas.microsoft.com/office/drawing/2016/5/11/chartex" xmlns:cx6="http://schemas.microsoft.com/office/drawing/2016/5/12/chartex" xmlns:cx7="http://schemas.microsoft.com/office/drawing/2016/5/13/chartex" xmlns:cx8="http://schemas.microsoft.com/office/drawing/2016/5/14/chartex" xmlns:aink="http://schemas.microsoft.com/office/drawing/2016/ink" xmlns:am3d="http://schemas.microsoft.com/office/drawing/2017/model3d" xmlns:w16cid="http://schemas.microsoft.com/office/word/2016/wordml/cid" xmlns:w16se="http://schemas.microsoft.com/office/word/2015/wordml/symex">
             <w:pict>
               <v:shape w14:anchorId="4F260EE8" id="Text Box 42" o:spid="_x0000_s1029" type="#_x0000_t202" style="position:absolute;margin-left:215.25pt;margin-top:9.8pt;width:213.75pt;height:34.1pt;z-index:251704320;visibility:visible;mso-wrap-style:square;mso-width-percent:0;mso-wrap-distance-left:9pt;mso-wrap-distance-top:0;mso-wrap-distance-right:9pt;mso-wrap-distance-bottom:0;mso-position-horizontal:absolute;mso-position-horizontal-relative:text;mso-position-vertical:absolute;mso-position-vertical-relative:text;mso-width-percent:0;mso-width-relative:margin;v-text-anchor:top" o:gfxdata="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" filled="f" stroked="f" strokeweight=".5pt">
                 <v:textbox>
@@ -8308,7 +8308,7 @@
               </wp:anchor>
             </w:drawing>
           </mc:Choice>
-          <mc:Fallback xmlns:w16se="http://schemas.microsoft.com/office/word/2015/wordml/symex" xmlns:w16cid="http://schemas.microsoft.com/office/word/2016/wordml/cid" xmlns:am3d="http://schemas.microsoft.com/office/drawing/2017/model3d" xmlns:aink="http://schemas.microsoft.com/office/drawing/2016/ink" xmlns:cx8="http://schemas.microsoft.com/office/drawing/2016/5/14/chartex" xmlns:cx7="http://schemas.microsoft.com/office/drawing/2016/5/13/chartex" xmlns:cx6="http://schemas.microsoft.com/office/drawing/2016/5/12/chartex" xmlns:cx5="http://schemas.microsoft.com/office/drawing/2016/5/11/chartex" xmlns:cx4="http://schemas.microsoft.com/office/drawing/2016/5/10/chartex" xmlns:cx3="http://schemas.microsoft.com/office/drawing/2016/5/9/chartex" xmlns:cx2="http://schemas.microsoft.com/office/drawing/2015/10/21/chartex" xmlns:cx1="http://schemas.microsoft.com/office/drawing/2015/9/8/chartex" xmlns:cx="http://schemas.microsoft.com/office/drawing/2014/chartex">
+          <mc:Fallback xmlns:cx="http://schemas.microsoft.com/office/drawing/2014/chartex" xmlns:cx1="http://schemas.microsoft.com/office/drawing/2015/9/8/chartex" xmlns:cx2="http://schemas.microsoft.com/office/drawing/2015/10/21/chartex" xmlns:cx3="http://schemas.microsoft.com/office/drawing/2016/5/9/chartex" xmlns:cx4="http://schemas.microsoft.com/office/drawing/2016/5/10/chartex" xmlns:cx5="http://schemas.microsoft.com/office/drawing/2016/5/11/chartex" xmlns:cx6="http://schemas.microsoft.com/office/drawing/2016/5/12/chartex" xmlns:cx7="http://schemas.microsoft.com/office/drawing/2016/5/13/chartex" xmlns:cx8="http://schemas.microsoft.com/office/drawing/2016/5/14/chartex" xmlns:aink="http://schemas.microsoft.com/office/drawing/2016/ink" xmlns:am3d="http://schemas.microsoft.com/office/drawing/2017/model3d" xmlns:w16cid="http://schemas.microsoft.com/office/word/2016/wordml/cid" xmlns:w16se="http://schemas.microsoft.com/office/word/2015/wordml/symex">
             <w:pict>
               <v:oval w14:anchorId="5AC7DFAC" id="Oval 28" o:spid="_x0000_s1026" style="position:absolute;margin-left:206.15pt;margin-top:8.25pt;width:227.35pt;height:43.95pt;z-index:251676672;visibility:visible;mso-wrap-style:square;mso-width-percent:0;mso-height-percent:0;mso-wrap-distance-left:9pt;mso-wrap-distance-top:0;mso-wrap-distance-right:9pt;mso-wrap-distance-bottom:0;mso-position-horizontal:absolute;mso-position-horizontal-relative:text;mso-position-vertical:absolute;mso-position-vertical-relative:text;mso-width-percent:0;mso-height-percent:0;mso-width-relative:margin;mso-height-relative:margin;v-text-anchor:middle" o:gfxdata="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" filled="f" strokecolor="black [3213]" strokeweight="1pt">
                 <v:stroke joinstyle="miter"/>
@@ -8386,7 +8386,7 @@
               </wp:anchor>
             </w:drawing>
           </mc:Choice>
-          <mc:Fallback xmlns:w16se="http://schemas.microsoft.com/office/word/2015/wordml/symex" xmlns:w16cid="http://schemas.microsoft.com/office/word/2016/wordml/cid" xmlns:am3d="http://schemas.microsoft.com/office/drawing/2017/model3d" xmlns:aink="http://schemas.microsoft.com/office/drawing/2016/ink" xmlns:cx8="http://schemas.microsoft.com/office/drawing/2016/5/14/chartex" xmlns:cx7="http://schemas.microsoft.com/office/drawing/2016/5/13/chartex" xmlns:cx6="http://schemas.microsoft.com/office/drawing/2016/5/12/chartex" xmlns:cx5="http://schemas.microsoft.com/office/drawing/2016/5/11/chartex" xmlns:cx4="http://schemas.microsoft.com/office/drawing/2016/5/10/chartex" xmlns:cx3="http://schemas.microsoft.com/office/drawing/2016/5/9/chartex" xmlns:cx2="http://schemas.microsoft.com/office/drawing/2015/10/21/chartex" xmlns:cx1="http://schemas.microsoft.com/office/drawing/2015/9/8/chartex" xmlns:cx="http://schemas.microsoft.com/office/drawing/2014/chartex">
+          <mc:Fallback xmlns:cx="http://schemas.microsoft.com/office/drawing/2014/chartex" xmlns:cx1="http://schemas.microsoft.com/office/drawing/2015/9/8/chartex" xmlns:cx2="http://schemas.microsoft.com/office/drawing/2015/10/21/chartex" xmlns:cx3="http://schemas.microsoft.com/office/drawing/2016/5/9/chartex" xmlns:cx4="http://schemas.microsoft.com/office/drawing/2016/5/10/chartex" xmlns:cx5="http://schemas.microsoft.com/office/drawing/2016/5/11/chartex" xmlns:cx6="http://schemas.microsoft.com/office/drawing/2016/5/12/chartex" xmlns:cx7="http://schemas.microsoft.com/office/drawing/2016/5/13/chartex" xmlns:cx8="http://schemas.microsoft.com/office/drawing/2016/5/14/chartex" xmlns:aink="http://schemas.microsoft.com/office/drawing/2016/ink" xmlns:am3d="http://schemas.microsoft.com/office/drawing/2017/model3d" xmlns:w16cid="http://schemas.microsoft.com/office/word/2016/wordml/cid" xmlns:w16se="http://schemas.microsoft.com/office/word/2015/wordml/symex">
             <w:pict>
               <v:shape w14:anchorId="0FA011B7" id="Straight Arrow Connector 69" o:spid="_x0000_s1026" type="#_x0000_t32" style="position:absolute;margin-left:90.35pt;margin-top:4.4pt;width:117.45pt;height:117.45pt;flip:y;z-index:251753472;visibility:visible;mso-wrap-style:square;mso-width-percent:0;mso-height-percent:0;mso-wrap-distance-left:9pt;mso-wrap-distance-top:0;mso-wrap-distance-right:9pt;mso-wrap-distance-bottom:0;mso-position-horizontal:absolute;mso-position-horizontal-relative:text;mso-position-vertical:absolute;mso-position-vertical-relative:text;mso-width-percent:0;mso-height-percent:0;mso-width-relative:margin;mso-height-relative:margin" o:gfxdata="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" strokecolor="black [3200]" strokeweight="1pt">
                 <v:stroke endarrow="block" joinstyle="miter"/>
@@ -8459,7 +8459,7 @@
               </wp:anchor>
             </w:drawing>
           </mc:Choice>
-          <mc:Fallback xmlns:w16se="http://schemas.microsoft.com/office/word/2015/wordml/symex" xmlns:w16cid="http://schemas.microsoft.com/office/word/2016/wordml/cid" xmlns:am3d="http://schemas.microsoft.com/office/drawing/2017/model3d" xmlns:aink="http://schemas.microsoft.com/office/drawing/2016/ink" xmlns:cx8="http://schemas.microsoft.com/office/drawing/2016/5/14/chartex" xmlns:cx7="http://schemas.microsoft.com/office/drawing/2016/5/13/chartex" xmlns:cx6="http://schemas.microsoft.com/office/drawing/2016/5/12/chartex" xmlns:cx5="http://schemas.microsoft.com/office/drawing/2016/5/11/chartex" xmlns:cx4="http://schemas.microsoft.com/office/drawing/2016/5/10/chartex" xmlns:cx3="http://schemas.microsoft.com/office/drawing/2016/5/9/chartex" xmlns:cx2="http://schemas.microsoft.com/office/drawing/2015/10/21/chartex" xmlns:cx1="http://schemas.microsoft.com/office/drawing/2015/9/8/chartex" xmlns:cx="http://schemas.microsoft.com/office/drawing/2014/chartex">
+          <mc:Fallback xmlns:cx="http://schemas.microsoft.com/office/drawing/2014/chartex" xmlns:cx1="http://schemas.microsoft.com/office/drawing/2015/9/8/chartex" xmlns:cx2="http://schemas.microsoft.com/office/drawing/2015/10/21/chartex" xmlns:cx3="http://schemas.microsoft.com/office/drawing/2016/5/9/chartex" xmlns:cx4="http://schemas.microsoft.com/office/drawing/2016/5/10/chartex" xmlns:cx5="http://schemas.microsoft.com/office/drawing/2016/5/11/chartex" xmlns:cx6="http://schemas.microsoft.com/office/drawing/2016/5/12/chartex" xmlns:cx7="http://schemas.microsoft.com/office/drawing/2016/5/13/chartex" xmlns:cx8="http://schemas.microsoft.com/office/drawing/2016/5/14/chartex" xmlns:aink="http://schemas.microsoft.com/office/drawing/2016/ink" xmlns:am3d="http://schemas.microsoft.com/office/drawing/2017/model3d" xmlns:w16cid="http://schemas.microsoft.com/office/word/2016/wordml/cid" xmlns:w16se="http://schemas.microsoft.com/office/word/2015/wordml/symex">
             <w:pict>
               <v:shape w14:anchorId="5C412E8B" id="Straight Arrow Connector 56" o:spid="_x0000_s1026" type="#_x0000_t32" style="position:absolute;margin-left:322.25pt;margin-top:25.55pt;width:5.25pt;height:9.1pt;z-index:251729920;visibility:visible;mso-wrap-style:square;mso-width-percent:0;mso-height-percent:0;mso-wrap-distance-left:9pt;mso-wrap-distance-top:0;mso-wrap-distance-right:9pt;mso-wrap-distance-bottom:0;mso-position-horizontal:absolute;mso-position-horizontal-relative:text;mso-position-vertical:absolute;mso-position-vertical-relative:text;mso-width-percent:0;mso-height-percent:0;mso-width-relative:margin;mso-height-relative:margin" o:gfxdata="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" strokecolor="black [3200]" strokeweight="1pt">
                 <v:stroke endarrow="block" joinstyle="miter"/>
@@ -8543,7 +8543,7 @@
               </wp:anchor>
             </w:drawing>
           </mc:Choice>
-          <mc:Fallback xmlns:w16se="http://schemas.microsoft.com/office/word/2015/wordml/symex" xmlns:w16cid="http://schemas.microsoft.com/office/word/2016/wordml/cid" xmlns:am3d="http://schemas.microsoft.com/office/drawing/2017/model3d" xmlns:aink="http://schemas.microsoft.com/office/drawing/2016/ink" xmlns:cx8="http://schemas.microsoft.com/office/drawing/2016/5/14/chartex" xmlns:cx7="http://schemas.microsoft.com/office/drawing/2016/5/13/chartex" xmlns:cx6="http://schemas.microsoft.com/office/drawing/2016/5/12/chartex" xmlns:cx5="http://schemas.microsoft.com/office/drawing/2016/5/11/chartex" xmlns:cx4="http://schemas.microsoft.com/office/drawing/2016/5/10/chartex" xmlns:cx3="http://schemas.microsoft.com/office/drawing/2016/5/9/chartex" xmlns:cx2="http://schemas.microsoft.com/office/drawing/2015/10/21/chartex" xmlns:cx1="http://schemas.microsoft.com/office/drawing/2015/9/8/chartex" xmlns:cx="http://schemas.microsoft.com/office/drawing/2014/chartex">
+          <mc:Fallback xmlns:cx="http://schemas.microsoft.com/office/drawing/2014/chartex" xmlns:cx1="http://schemas.microsoft.com/office/drawing/2015/9/8/chartex" xmlns:cx2="http://schemas.microsoft.com/office/drawing/2015/10/21/chartex" xmlns:cx3="http://schemas.microsoft.com/office/drawing/2016/5/9/chartex" xmlns:cx4="http://schemas.microsoft.com/office/drawing/2016/5/10/chartex" xmlns:cx5="http://schemas.microsoft.com/office/drawing/2016/5/11/chartex" xmlns:cx6="http://schemas.microsoft.com/office/drawing/2016/5/12/chartex" xmlns:cx7="http://schemas.microsoft.com/office/drawing/2016/5/13/chartex" xmlns:cx8="http://schemas.microsoft.com/office/drawing/2016/5/14/chartex" xmlns:aink="http://schemas.microsoft.com/office/drawing/2016/ink" xmlns:am3d="http://schemas.microsoft.com/office/drawing/2017/model3d" xmlns:w16cid="http://schemas.microsoft.com/office/word/2016/wordml/cid" xmlns:w16se="http://schemas.microsoft.com/office/word/2015/wordml/symex">
             <w:pict>
               <v:shape w14:anchorId="0A825B95" id="Text Box 43" o:spid="_x0000_s1030" type="#_x0000_t202" style="position:absolute;margin-left:263.2pt;margin-top:9.4pt;width:213.75pt;height:34.1pt;z-index:251706368;visibility:visible;mso-wrap-style:square;mso-width-percent:0;mso-wrap-distance-left:9pt;mso-wrap-distance-top:0;mso-wrap-distance-right:9pt;mso-wrap-distance-bottom:0;mso-position-horizontal:absolute;mso-position-horizontal-relative:text;mso-position-vertical:absolute;mso-position-vertical-relative:text;mso-width-percent:0;mso-width-relative:margin;v-text-anchor:top" o:gfxdata="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" filled="f" stroked="f" strokeweight=".5pt">
                 <v:textbox>
@@ -8642,7 +8642,7 @@
               </wp:anchor>
             </w:drawing>
           </mc:Choice>
-          <mc:Fallback xmlns:w16se="http://schemas.microsoft.com/office/word/2015/wordml/symex" xmlns:w16cid="http://schemas.microsoft.com/office/word/2016/wordml/cid" xmlns:am3d="http://schemas.microsoft.com/office/drawing/2017/model3d" xmlns:aink="http://schemas.microsoft.com/office/drawing/2016/ink" xmlns:cx8="http://schemas.microsoft.com/office/drawing/2016/5/14/chartex" xmlns:cx7="http://schemas.microsoft.com/office/drawing/2016/5/13/chartex" xmlns:cx6="http://schemas.microsoft.com/office/drawing/2016/5/12/chartex" xmlns:cx5="http://schemas.microsoft.com/office/drawing/2016/5/11/chartex" xmlns:cx4="http://schemas.microsoft.com/office/drawing/2016/5/10/chartex" xmlns:cx3="http://schemas.microsoft.com/office/drawing/2016/5/9/chartex" xmlns:cx2="http://schemas.microsoft.com/office/drawing/2015/10/21/chartex" xmlns:cx1="http://schemas.microsoft.com/office/drawing/2015/9/8/chartex" xmlns:cx="http://schemas.microsoft.com/office/drawing/2014/chartex">
+          <mc:Fallback xmlns:cx="http://schemas.microsoft.com/office/drawing/2014/chartex" xmlns:cx1="http://schemas.microsoft.com/office/drawing/2015/9/8/chartex" xmlns:cx2="http://schemas.microsoft.com/office/drawing/2015/10/21/chartex" xmlns:cx3="http://schemas.microsoft.com/office/drawing/2016/5/9/chartex" xmlns:cx4="http://schemas.microsoft.com/office/drawing/2016/5/10/chartex" xmlns:cx5="http://schemas.microsoft.com/office/drawing/2016/5/11/chartex" xmlns:cx6="http://schemas.microsoft.com/office/drawing/2016/5/12/chartex" xmlns:cx7="http://schemas.microsoft.com/office/drawing/2016/5/13/chartex" xmlns:cx8="http://schemas.microsoft.com/office/drawing/2016/5/14/chartex" xmlns:aink="http://schemas.microsoft.com/office/drawing/2016/ink" xmlns:am3d="http://schemas.microsoft.com/office/drawing/2017/model3d" xmlns:w16cid="http://schemas.microsoft.com/office/word/2016/wordml/cid" xmlns:w16se="http://schemas.microsoft.com/office/word/2015/wordml/symex">
             <w:pict>
               <v:oval w14:anchorId="726761C9" id="Oval 29" o:spid="_x0000_s1026" style="position:absolute;margin-left:227.5pt;margin-top:6.75pt;width:227.35pt;height:42.4pt;z-index:251678720;visibility:visible;mso-wrap-style:square;mso-width-percent:0;mso-height-percent:0;mso-wrap-distance-left:9pt;mso-wrap-distance-top:0;mso-wrap-distance-right:9pt;mso-wrap-distance-bottom:0;mso-position-horizontal:absolute;mso-position-horizontal-relative:text;mso-position-vertical:absolute;mso-position-vertical-relative:text;mso-width-percent:0;mso-height-percent:0;mso-width-relative:margin;mso-height-relative:margin;v-text-anchor:middle" o:gfxdata="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" filled="f" strokecolor="black [3213]" strokeweight="1pt">
                 <v:stroke joinstyle="miter"/>
@@ -8720,7 +8720,7 @@
               </wp:anchor>
             </w:drawing>
           </mc:Choice>
-          <mc:Fallback xmlns:w16se="http://schemas.microsoft.com/office/word/2015/wordml/symex" xmlns:w16cid="http://schemas.microsoft.com/office/word/2016/wordml/cid" xmlns:am3d="http://schemas.microsoft.com/office/drawing/2017/model3d" xmlns:aink="http://schemas.microsoft.com/office/drawing/2016/ink" xmlns:cx8="http://schemas.microsoft.com/office/drawing/2016/5/14/chartex" xmlns:cx7="http://schemas.microsoft.com/office/drawing/2016/5/13/chartex" xmlns:cx6="http://schemas.microsoft.com/office/drawing/2016/5/12/chartex" xmlns:cx5="http://schemas.microsoft.com/office/drawing/2016/5/11/chartex" xmlns:cx4="http://schemas.microsoft.com/office/drawing/2016/5/10/chartex" xmlns:cx3="http://schemas.microsoft.com/office/drawing/2016/5/9/chartex" xmlns:cx2="http://schemas.microsoft.com/office/drawing/2015/10/21/chartex" xmlns:cx1="http://schemas.microsoft.com/office/drawing/2015/9/8/chartex" xmlns:cx="http://schemas.microsoft.com/office/drawing/2014/chartex">
+          <mc:Fallback xmlns:cx="http://schemas.microsoft.com/office/drawing/2014/chartex" xmlns:cx1="http://schemas.microsoft.com/office/drawing/2015/9/8/chartex" xmlns:cx2="http://schemas.microsoft.com/office/drawing/2015/10/21/chartex" xmlns:cx3="http://schemas.microsoft.com/office/drawing/2016/5/9/chartex" xmlns:cx4="http://schemas.microsoft.com/office/drawing/2016/5/10/chartex" xmlns:cx5="http://schemas.microsoft.com/office/drawing/2016/5/11/chartex" xmlns:cx6="http://schemas.microsoft.com/office/drawing/2016/5/12/chartex" xmlns:cx7="http://schemas.microsoft.com/office/drawing/2016/5/13/chartex" xmlns:cx8="http://schemas.microsoft.com/office/drawing/2016/5/14/chartex" xmlns:aink="http://schemas.microsoft.com/office/drawing/2016/ink" xmlns:am3d="http://schemas.microsoft.com/office/drawing/2017/model3d" xmlns:w16cid="http://schemas.microsoft.com/office/word/2016/wordml/cid" xmlns:w16se="http://schemas.microsoft.com/office/word/2015/wordml/symex">
             <w:pict>
               <v:shape w14:anchorId="38A2A1ED" id="Straight Arrow Connector 70" o:spid="_x0000_s1026" type="#_x0000_t32" style="position:absolute;margin-left:90.35pt;margin-top:3.75pt;width:138.7pt;height:62.9pt;flip:y;z-index:251755520;visibility:visible;mso-wrap-style:square;mso-width-percent:0;mso-height-percent:0;mso-wrap-distance-left:9pt;mso-wrap-distance-top:0;mso-wrap-distance-right:9pt;mso-wrap-distance-bottom:0;mso-position-horizontal:absolute;mso-position-horizontal-relative:text;mso-position-vertical:absolute;mso-position-vertical-relative:text;mso-width-percent:0;mso-height-percent:0;mso-width-relative:margin;mso-height-relative:margin" o:gfxdata="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" strokecolor="black [3200]" strokeweight="1pt">
                 <v:stroke endarrow="block" joinstyle="miter"/>
@@ -8793,7 +8793,7 @@
               </wp:anchor>
             </w:drawing>
           </mc:Choice>
-          <mc:Fallback xmlns:w16se="http://schemas.microsoft.com/office/word/2015/wordml/symex" xmlns:w16cid="http://schemas.microsoft.com/office/word/2016/wordml/cid" xmlns:am3d="http://schemas.microsoft.com/office/drawing/2017/model3d" xmlns:aink="http://schemas.microsoft.com/office/drawing/2016/ink" xmlns:cx8="http://schemas.microsoft.com/office/drawing/2016/5/14/chartex" xmlns:cx7="http://schemas.microsoft.com/office/drawing/2016/5/13/chartex" xmlns:cx6="http://schemas.microsoft.com/office/drawing/2016/5/12/chartex" xmlns:cx5="http://schemas.microsoft.com/office/drawing/2016/5/11/chartex" xmlns:cx4="http://schemas.microsoft.com/office/drawing/2016/5/10/chartex" xmlns:cx3="http://schemas.microsoft.com/office/drawing/2016/5/9/chartex" xmlns:cx2="http://schemas.microsoft.com/office/drawing/2015/10/21/chartex" xmlns:cx1="http://schemas.microsoft.com/office/drawing/2015/9/8/chartex" xmlns:cx="http://schemas.microsoft.com/office/drawing/2014/chartex">
+          <mc:Fallback xmlns:cx="http://schemas.microsoft.com/office/drawing/2014/chartex" xmlns:cx1="http://schemas.microsoft.com/office/drawing/2015/9/8/chartex" xmlns:cx2="http://schemas.microsoft.com/office/drawing/2015/10/21/chartex" xmlns:cx3="http://schemas.microsoft.com/office/drawing/2016/5/9/chartex" xmlns:cx4="http://schemas.microsoft.com/office/drawing/2016/5/10/chartex" xmlns:cx5="http://schemas.microsoft.com/office/drawing/2016/5/11/chartex" xmlns:cx6="http://schemas.microsoft.com/office/drawing/2016/5/12/chartex" xmlns:cx7="http://schemas.microsoft.com/office/drawing/2016/5/13/chartex" xmlns:cx8="http://schemas.microsoft.com/office/drawing/2016/5/14/chartex" xmlns:aink="http://schemas.microsoft.com/office/drawing/2016/ink" xmlns:am3d="http://schemas.microsoft.com/office/drawing/2017/model3d" xmlns:w16cid="http://schemas.microsoft.com/office/word/2016/wordml/cid" xmlns:w16se="http://schemas.microsoft.com/office/word/2015/wordml/symex">
             <w:pict>
               <v:shape w14:anchorId="43BD2205" id="Straight Arrow Connector 57" o:spid="_x0000_s1026" type="#_x0000_t32" style="position:absolute;margin-left:347.25pt;margin-top:21.9pt;width:6.05pt;height:10.6pt;z-index:251731968;visibility:visible;mso-wrap-style:square;mso-width-percent:0;mso-height-percent:0;mso-wrap-distance-left:9pt;mso-wrap-distance-top:0;mso-wrap-distance-right:9pt;mso-wrap-distance-bottom:0;mso-position-horizontal:absolute;mso-position-horizontal-relative:text;mso-position-vertical:absolute;mso-position-vertical-relative:text;mso-width-percent:0;mso-height-percent:0;mso-width-relative:margin;mso-height-relative:margin" o:gfxdata="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" strokecolor="black [3200]" strokeweight="1pt">
                 <v:stroke endarrow="block" joinstyle="miter"/>
@@ -9056,7 +9056,7 @@
               </wp:anchor>
             </w:drawing>
           </mc:Choice>
-          <mc:Fallback xmlns:w16se="http://schemas.microsoft.com/office/word/2015/wordml/symex" xmlns:w16cid="http://schemas.microsoft.com/office/word/2016/wordml/cid" xmlns:am3d="http://schemas.microsoft.com/office/drawing/2017/model3d" xmlns:aink="http://schemas.microsoft.com/office/drawing/2016/ink" xmlns:cx8="http://schemas.microsoft.com/office/drawing/2016/5/14/chartex" xmlns:cx7="http://schemas.microsoft.com/office/drawing/2016/5/13/chartex" xmlns:cx6="http://schemas.microsoft.com/office/drawing/2016/5/12/chartex" xmlns:cx5="http://schemas.microsoft.com/office/drawing/2016/5/11/chartex" xmlns:cx4="http://schemas.microsoft.com/office/drawing/2016/5/10/chartex" xmlns:cx3="http://schemas.microsoft.com/office/drawing/2016/5/9/chartex" xmlns:cx2="http://schemas.microsoft.com/office/drawing/2015/10/21/chartex" xmlns:cx1="http://schemas.microsoft.com/office/drawing/2015/9/8/chartex" xmlns:cx="http://schemas.microsoft.com/office/drawing/2014/chartex">
+          <mc:Fallback xmlns:cx="http://schemas.microsoft.com/office/drawing/2014/chartex" xmlns:cx1="http://schemas.microsoft.com/office/drawing/2015/9/8/chartex" xmlns:cx2="http://schemas.microsoft.com/office/drawing/2015/10/21/chartex" xmlns:cx3="http://schemas.microsoft.com/office/drawing/2016/5/9/chartex" xmlns:cx4="http://schemas.microsoft.com/office/drawing/2016/5/10/chartex" xmlns:cx5="http://schemas.microsoft.com/office/drawing/2016/5/11/chartex" xmlns:cx6="http://schemas.microsoft.com/office/drawing/2016/5/12/chartex" xmlns:cx7="http://schemas.microsoft.com/office/drawing/2016/5/13/chartex" xmlns:cx8="http://schemas.microsoft.com/office/drawing/2016/5/14/chartex" xmlns:aink="http://schemas.microsoft.com/office/drawing/2016/ink" xmlns:am3d="http://schemas.microsoft.com/office/drawing/2017/model3d" xmlns:w16cid="http://schemas.microsoft.com/office/word/2016/wordml/cid" xmlns:w16se="http://schemas.microsoft.com/office/word/2015/wordml/symex">
             <w:pict>
               <v:group w14:anchorId="35CF4F80" id="Group 11" o:spid="_x0000_s1026" style="position:absolute;margin-left:25.15pt;margin-top:20.4pt;width:65.2pt;height:111.1pt;z-index:251671552;mso-width-relative:margin;mso-height-relative:margin" coordsize="10121,16668" o:gfxdata="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">
                 <v:oval id="Oval 3" o:spid="_x0000_s1027" style="position:absolute;width:6134;height:6250;visibility:visible;mso-wrap-style:square;v-text-anchor:middle" o:gfxdata="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" filled="f" strokecolor="black [3213]" strokeweight="1.5pt">
@@ -9145,7 +9145,7 @@
               </wp:anchor>
             </w:drawing>
           </mc:Choice>
-          <mc:Fallback xmlns:w16se="http://schemas.microsoft.com/office/word/2015/wordml/symex" xmlns:w16cid="http://schemas.microsoft.com/office/word/2016/wordml/cid" xmlns:am3d="http://schemas.microsoft.com/office/drawing/2017/model3d" xmlns:aink="http://schemas.microsoft.com/office/drawing/2016/ink" xmlns:cx8="http://schemas.microsoft.com/office/drawing/2016/5/14/chartex" xmlns:cx7="http://schemas.microsoft.com/office/drawing/2016/5/13/chartex" xmlns:cx6="http://schemas.microsoft.com/office/drawing/2016/5/12/chartex" xmlns:cx5="http://schemas.microsoft.com/office/drawing/2016/5/11/chartex" xmlns:cx4="http://schemas.microsoft.com/office/drawing/2016/5/10/chartex" xmlns:cx3="http://schemas.microsoft.com/office/drawing/2016/5/9/chartex" xmlns:cx2="http://schemas.microsoft.com/office/drawing/2015/10/21/chartex" xmlns:cx1="http://schemas.microsoft.com/office/drawing/2015/9/8/chartex" xmlns:cx="http://schemas.microsoft.com/office/drawing/2014/chartex">
+          <mc:Fallback xmlns:cx="http://schemas.microsoft.com/office/drawing/2014/chartex" xmlns:cx1="http://schemas.microsoft.com/office/drawing/2015/9/8/chartex" xmlns:cx2="http://schemas.microsoft.com/office/drawing/2015/10/21/chartex" xmlns:cx3="http://schemas.microsoft.com/office/drawing/2016/5/9/chartex" xmlns:cx4="http://schemas.microsoft.com/office/drawing/2016/5/10/chartex" xmlns:cx5="http://schemas.microsoft.com/office/drawing/2016/5/11/chartex" xmlns:cx6="http://schemas.microsoft.com/office/drawing/2016/5/12/chartex" xmlns:cx7="http://schemas.microsoft.com/office/drawing/2016/5/13/chartex" xmlns:cx8="http://schemas.microsoft.com/office/drawing/2016/5/14/chartex" xmlns:aink="http://schemas.microsoft.com/office/drawing/2016/ink" xmlns:am3d="http://schemas.microsoft.com/office/drawing/2017/model3d" xmlns:w16cid="http://schemas.microsoft.com/office/word/2016/wordml/cid" xmlns:w16se="http://schemas.microsoft.com/office/word/2015/wordml/symex">
             <w:pict>
               <v:line w14:anchorId="3DEAE5E7" id="Straight Connector 82" o:spid="_x0000_s1026" style="position:absolute;flip:x;z-index:251776000;visibility:visible;mso-wrap-style:square;mso-wrap-distance-left:9pt;mso-wrap-distance-top:0;mso-wrap-distance-right:9pt;mso-wrap-distance-bottom:0;mso-position-horizontal:absolute;mso-position-horizontal-relative:text;mso-position-vertical:absolute;mso-position-vertical-relative:text" from="51.5pt,3.9pt" to="52.25pt,16.8pt" o:gfxdata="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" strokecolor="#4472c4 [3204]" strokeweight=".5pt">
                 <v:stroke joinstyle="miter"/>
@@ -9214,7 +9214,7 @@
               </wp:anchor>
             </w:drawing>
           </mc:Choice>
-          <mc:Fallback xmlns:w16se="http://schemas.microsoft.com/office/word/2015/wordml/symex" xmlns:w16cid="http://schemas.microsoft.com/office/word/2016/wordml/cid" xmlns:am3d="http://schemas.microsoft.com/office/drawing/2017/model3d" xmlns:aink="http://schemas.microsoft.com/office/drawing/2016/ink" xmlns:cx8="http://schemas.microsoft.com/office/drawing/2016/5/14/chartex" xmlns:cx7="http://schemas.microsoft.com/office/drawing/2016/5/13/chartex" xmlns:cx6="http://schemas.microsoft.com/office/drawing/2016/5/12/chartex" xmlns:cx5="http://schemas.microsoft.com/office/drawing/2016/5/11/chartex" xmlns:cx4="http://schemas.microsoft.com/office/drawing/2016/5/10/chartex" xmlns:cx3="http://schemas.microsoft.com/office/drawing/2016/5/9/chartex" xmlns:cx2="http://schemas.microsoft.com/office/drawing/2015/10/21/chartex" xmlns:cx1="http://schemas.microsoft.com/office/drawing/2015/9/8/chartex" xmlns:cx="http://schemas.microsoft.com/office/drawing/2014/chartex">
+          <mc:Fallback xmlns:cx="http://schemas.microsoft.com/office/drawing/2014/chartex" xmlns:cx1="http://schemas.microsoft.com/office/drawing/2015/9/8/chartex" xmlns:cx2="http://schemas.microsoft.com/office/drawing/2015/10/21/chartex" xmlns:cx3="http://schemas.microsoft.com/office/drawing/2016/5/9/chartex" xmlns:cx4="http://schemas.microsoft.com/office/drawing/2016/5/10/chartex" xmlns:cx5="http://schemas.microsoft.com/office/drawing/2016/5/11/chartex" xmlns:cx6="http://schemas.microsoft.com/office/drawing/2016/5/12/chartex" xmlns:cx7="http://schemas.microsoft.com/office/drawing/2016/5/13/chartex" xmlns:cx8="http://schemas.microsoft.com/office/drawing/2016/5/14/chartex" xmlns:aink="http://schemas.microsoft.com/office/drawing/2016/ink" xmlns:am3d="http://schemas.microsoft.com/office/drawing/2017/model3d" xmlns:w16cid="http://schemas.microsoft.com/office/word/2016/wordml/cid" xmlns:w16se="http://schemas.microsoft.com/office/word/2015/wordml/symex">
             <w:pict>
               <v:shape w14:anchorId="2C63A6D3" id="Arc 84" o:spid="_x0000_s1026" style="position:absolute;margin-left:37.4pt;margin-top:19.7pt;width:30.3pt;height:5.3pt;rotation:11608677fd;z-index:251777024;visibility:visible;mso-wrap-style:square;mso-wrap-distance-left:9pt;mso-wrap-distance-top:0;mso-wrap-distance-right:9pt;mso-wrap-distance-bottom:0;mso-position-horizontal:absolute;mso-position-horizontal-relative:text;mso-position-vertical:absolute;mso-position-vertical-relative:text;v-text-anchor:middle" coordsize="385010,67377" o:gfxdata="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" path="m192505,nsc298823,,385010,15083,385010,33689r-192505,l192505,xem192505,nfc298823,,385010,15083,385010,33689e" filled="f" strokecolor="#4472c4 [3204]" strokeweight=".5pt">
                 <v:stroke joinstyle="miter"/>
@@ -9279,7 +9279,7 @@
               </wp:anchor>
             </w:drawing>
           </mc:Choice>
-          <mc:Fallback xmlns:w16se="http://schemas.microsoft.com/office/word/2015/wordml/symex" xmlns:w16cid="http://schemas.microsoft.com/office/word/2016/wordml/cid" xmlns:am3d="http://schemas.microsoft.com/office/drawing/2017/model3d" xmlns:aink="http://schemas.microsoft.com/office/drawing/2016/ink" xmlns:cx8="http://schemas.microsoft.com/office/drawing/2016/5/14/chartex" xmlns:cx7="http://schemas.microsoft.com/office/drawing/2016/5/13/chartex" xmlns:cx6="http://schemas.microsoft.com/office/drawing/2016/5/12/chartex" xmlns:cx5="http://schemas.microsoft.com/office/drawing/2016/5/11/chartex" xmlns:cx4="http://schemas.microsoft.com/office/drawing/2016/5/10/chartex" xmlns:cx3="http://schemas.microsoft.com/office/drawing/2016/5/9/chartex" xmlns:cx2="http://schemas.microsoft.com/office/drawing/2015/10/21/chartex" xmlns:cx1="http://schemas.microsoft.com/office/drawing/2015/9/8/chartex" xmlns:cx="http://schemas.microsoft.com/office/drawing/2014/chartex">
+          <mc:Fallback xmlns:cx="http://schemas.microsoft.com/office/drawing/2014/chartex" xmlns:cx1="http://schemas.microsoft.com/office/drawing/2015/9/8/chartex" xmlns:cx2="http://schemas.microsoft.com/office/drawing/2015/10/21/chartex" xmlns:cx3="http://schemas.microsoft.com/office/drawing/2016/5/9/chartex" xmlns:cx4="http://schemas.microsoft.com/office/drawing/2016/5/10/chartex" xmlns:cx5="http://schemas.microsoft.com/office/drawing/2016/5/11/chartex" xmlns:cx6="http://schemas.microsoft.com/office/drawing/2016/5/12/chartex" xmlns:cx7="http://schemas.microsoft.com/office/drawing/2016/5/13/chartex" xmlns:cx8="http://schemas.microsoft.com/office/drawing/2016/5/14/chartex" xmlns:aink="http://schemas.microsoft.com/office/drawing/2016/ink" xmlns:am3d="http://schemas.microsoft.com/office/drawing/2017/model3d" xmlns:w16cid="http://schemas.microsoft.com/office/word/2016/wordml/cid" xmlns:w16se="http://schemas.microsoft.com/office/word/2015/wordml/symex">
             <w:pict>
               <v:line w14:anchorId="57E04099" id="Straight Connector 81" o:spid="_x0000_s1026" style="position:absolute;flip:x;z-index:251773952;visibility:visible;mso-wrap-style:square;mso-wrap-distance-left:9pt;mso-wrap-distance-top:0;mso-wrap-distance-right:9pt;mso-wrap-distance-bottom:0;mso-position-horizontal:absolute;mso-position-horizontal-relative:text;mso-position-vertical:absolute;mso-position-vertical-relative:text" from="37.3pt,3.05pt" to="38.05pt,15.95pt" o:gfxdata="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" strokecolor="#4472c4 [3204]" strokeweight=".5pt">
                 <v:stroke joinstyle="miter"/>
@@ -9358,7 +9358,7 @@
               </wp:anchor>
             </w:drawing>
           </mc:Choice>
-          <mc:Fallback xmlns:w16se="http://schemas.microsoft.com/office/word/2015/wordml/symex" xmlns:w16cid="http://schemas.microsoft.com/office/word/2016/wordml/cid" xmlns:am3d="http://schemas.microsoft.com/office/drawing/2017/model3d" xmlns:aink="http://schemas.microsoft.com/office/drawing/2016/ink" xmlns:cx8="http://schemas.microsoft.com/office/drawing/2016/5/14/chartex" xmlns:cx7="http://schemas.microsoft.com/office/drawing/2016/5/13/chartex" xmlns:cx6="http://schemas.microsoft.com/office/drawing/2016/5/12/chartex" xmlns:cx5="http://schemas.microsoft.com/office/drawing/2016/5/11/chartex" xmlns:cx4="http://schemas.microsoft.com/office/drawing/2016/5/10/chartex" xmlns:cx3="http://schemas.microsoft.com/office/drawing/2016/5/9/chartex" xmlns:cx2="http://schemas.microsoft.com/office/drawing/2015/10/21/chartex" xmlns:cx1="http://schemas.microsoft.com/office/drawing/2015/9/8/chartex" xmlns:cx="http://schemas.microsoft.com/office/drawing/2014/chartex">
+          <mc:Fallback xmlns:cx="http://schemas.microsoft.com/office/drawing/2014/chartex" xmlns:cx1="http://schemas.microsoft.com/office/drawing/2015/9/8/chartex" xmlns:cx2="http://schemas.microsoft.com/office/drawing/2015/10/21/chartex" xmlns:cx3="http://schemas.microsoft.com/office/drawing/2016/5/9/chartex" xmlns:cx4="http://schemas.microsoft.com/office/drawing/2016/5/10/chartex" xmlns:cx5="http://schemas.microsoft.com/office/drawing/2016/5/11/chartex" xmlns:cx6="http://schemas.microsoft.com/office/drawing/2016/5/12/chartex" xmlns:cx7="http://schemas.microsoft.com/office/drawing/2016/5/13/chartex" xmlns:cx8="http://schemas.microsoft.com/office/drawing/2016/5/14/chartex" xmlns:aink="http://schemas.microsoft.com/office/drawing/2016/ink" xmlns:am3d="http://schemas.microsoft.com/office/drawing/2017/model3d" xmlns:w16cid="http://schemas.microsoft.com/office/word/2016/wordml/cid" xmlns:w16se="http://schemas.microsoft.com/office/word/2015/wordml/symex">
             <w:pict>
               <v:shape w14:anchorId="747173D3" id="Text Box 44" o:spid="_x0000_s1031" type="#_x0000_t202" style="position:absolute;margin-left:256.15pt;margin-top:8.45pt;width:213.75pt;height:34.1pt;z-index:251708416;visibility:visible;mso-wrap-style:square;mso-width-percent:0;mso-wrap-distance-left:9pt;mso-wrap-distance-top:0;mso-wrap-distance-right:9pt;mso-wrap-distance-bottom:0;mso-position-horizontal:absolute;mso-position-horizontal-relative:text;mso-position-vertical:absolute;mso-position-vertical-relative:text;mso-width-percent:0;mso-width-relative:margin;v-text-anchor:top" o:gfxdata="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" filled="f" stroked="f" strokeweight=".5pt">
                 <v:textbox>
@@ -9457,7 +9457,7 @@
               </wp:anchor>
             </w:drawing>
           </mc:Choice>
-          <mc:Fallback xmlns:w16se="http://schemas.microsoft.com/office/word/2015/wordml/symex" xmlns:w16cid="http://schemas.microsoft.com/office/word/2016/wordml/cid" xmlns:am3d="http://schemas.microsoft.com/office/drawing/2017/model3d" xmlns:aink="http://schemas.microsoft.com/office/drawing/2016/ink" xmlns:cx8="http://schemas.microsoft.com/office/drawing/2016/5/14/chartex" xmlns:cx7="http://schemas.microsoft.com/office/drawing/2016/5/13/chartex" xmlns:cx6="http://schemas.microsoft.com/office/drawing/2016/5/12/chartex" xmlns:cx5="http://schemas.microsoft.com/office/drawing/2016/5/11/chartex" xmlns:cx4="http://schemas.microsoft.com/office/drawing/2016/5/10/chartex" xmlns:cx3="http://schemas.microsoft.com/office/drawing/2016/5/9/chartex" xmlns:cx2="http://schemas.microsoft.com/office/drawing/2015/10/21/chartex" xmlns:cx1="http://schemas.microsoft.com/office/drawing/2015/9/8/chartex" xmlns:cx="http://schemas.microsoft.com/office/drawing/2014/chartex">
+          <mc:Fallback xmlns:cx="http://schemas.microsoft.com/office/drawing/2014/chartex" xmlns:cx1="http://schemas.microsoft.com/office/drawing/2015/9/8/chartex" xmlns:cx2="http://schemas.microsoft.com/office/drawing/2015/10/21/chartex" xmlns:cx3="http://schemas.microsoft.com/office/drawing/2016/5/9/chartex" xmlns:cx4="http://schemas.microsoft.com/office/drawing/2016/5/10/chartex" xmlns:cx5="http://schemas.microsoft.com/office/drawing/2016/5/11/chartex" xmlns:cx6="http://schemas.microsoft.com/office/drawing/2016/5/12/chartex" xmlns:cx7="http://schemas.microsoft.com/office/drawing/2016/5/13/chartex" xmlns:cx8="http://schemas.microsoft.com/office/drawing/2016/5/14/chartex" xmlns:aink="http://schemas.microsoft.com/office/drawing/2016/ink" xmlns:am3d="http://schemas.microsoft.com/office/drawing/2017/model3d" xmlns:w16cid="http://schemas.microsoft.com/office/word/2016/wordml/cid" xmlns:w16se="http://schemas.microsoft.com/office/word/2015/wordml/symex">
             <w:pict>
               <v:oval w14:anchorId="0355D010" id="Oval 30" o:spid="_x0000_s1026" style="position:absolute;margin-left:249.35pt;margin-top:4.45pt;width:227.35pt;height:43.95pt;z-index:251680768;visibility:visible;mso-wrap-style:square;mso-width-percent:0;mso-height-percent:0;mso-wrap-distance-left:9pt;mso-wrap-distance-top:0;mso-wrap-distance-right:9pt;mso-wrap-distance-bottom:0;mso-position-horizontal:absolute;mso-position-horizontal-relative:text;mso-position-vertical:absolute;mso-position-vertical-relative:text;mso-width-percent:0;mso-height-percent:0;mso-width-relative:margin;mso-height-relative:margin;v-text-anchor:middle" o:gfxdata="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" filled="f" strokecolor="black [3213]" strokeweight="1pt">
                 <v:stroke joinstyle="miter"/>
@@ -9535,7 +9535,7 @@
               </wp:anchor>
             </w:drawing>
           </mc:Choice>
-          <mc:Fallback xmlns:w16se="http://schemas.microsoft.com/office/word/2015/wordml/symex" xmlns:w16cid="http://schemas.microsoft.com/office/word/2016/wordml/cid" xmlns:am3d="http://schemas.microsoft.com/office/drawing/2017/model3d" xmlns:aink="http://schemas.microsoft.com/office/drawing/2016/ink" xmlns:cx8="http://schemas.microsoft.com/office/drawing/2016/5/14/chartex" xmlns:cx7="http://schemas.microsoft.com/office/drawing/2016/5/13/chartex" xmlns:cx6="http://schemas.microsoft.com/office/drawing/2016/5/12/chartex" xmlns:cx5="http://schemas.microsoft.com/office/drawing/2016/5/11/chartex" xmlns:cx4="http://schemas.microsoft.com/office/drawing/2016/5/10/chartex" xmlns:cx3="http://schemas.microsoft.com/office/drawing/2016/5/9/chartex" xmlns:cx2="http://schemas.microsoft.com/office/drawing/2015/10/21/chartex" xmlns:cx1="http://schemas.microsoft.com/office/drawing/2015/9/8/chartex" xmlns:cx="http://schemas.microsoft.com/office/drawing/2014/chartex">
+          <mc:Fallback xmlns:cx="http://schemas.microsoft.com/office/drawing/2014/chartex" xmlns:cx1="http://schemas.microsoft.com/office/drawing/2015/9/8/chartex" xmlns:cx2="http://schemas.microsoft.com/office/drawing/2015/10/21/chartex" xmlns:cx3="http://schemas.microsoft.com/office/drawing/2016/5/9/chartex" xmlns:cx4="http://schemas.microsoft.com/office/drawing/2016/5/10/chartex" xmlns:cx5="http://schemas.microsoft.com/office/drawing/2016/5/11/chartex" xmlns:cx6="http://schemas.microsoft.com/office/drawing/2016/5/12/chartex" xmlns:cx7="http://schemas.microsoft.com/office/drawing/2016/5/13/chartex" xmlns:cx8="http://schemas.microsoft.com/office/drawing/2016/5/14/chartex" xmlns:aink="http://schemas.microsoft.com/office/drawing/2016/ink" xmlns:am3d="http://schemas.microsoft.com/office/drawing/2017/model3d" xmlns:w16cid="http://schemas.microsoft.com/office/word/2016/wordml/cid" xmlns:w16se="http://schemas.microsoft.com/office/word/2015/wordml/symex">
             <w:pict>
               <v:shape w14:anchorId="36186BD2" id="Straight Arrow Connector 79" o:spid="_x0000_s1026" type="#_x0000_t32" style="position:absolute;margin-left:74.35pt;margin-top:13.7pt;width:15.95pt;height:326.65pt;flip:x;z-index:251771904;visibility:visible;mso-wrap-style:square;mso-width-percent:0;mso-height-percent:0;mso-wrap-distance-left:9pt;mso-wrap-distance-top:0;mso-wrap-distance-right:9pt;mso-wrap-distance-bottom:0;mso-position-horizontal:absolute;mso-position-horizontal-relative:text;mso-position-vertical:absolute;mso-position-vertical-relative:text;mso-width-percent:0;mso-height-percent:0;mso-width-relative:margin;mso-height-relative:margin" o:gfxdata="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" strokecolor="black [3200]" strokeweight="1pt">
                 <v:stroke endarrow="block" joinstyle="miter"/>
@@ -9608,7 +9608,7 @@
               </wp:anchor>
             </w:drawing>
           </mc:Choice>
-          <mc:Fallback xmlns:w16se="http://schemas.microsoft.com/office/word/2015/wordml/symex" xmlns:w16cid="http://schemas.microsoft.com/office/word/2016/wordml/cid" xmlns:am3d="http://schemas.microsoft.com/office/drawing/2017/model3d" xmlns:aink="http://schemas.microsoft.com/office/drawing/2016/ink" xmlns:cx8="http://schemas.microsoft.com/office/drawing/2016/5/14/chartex" xmlns:cx7="http://schemas.microsoft.com/office/drawing/2016/5/13/chartex" xmlns:cx6="http://schemas.microsoft.com/office/drawing/2016/5/12/chartex" xmlns:cx5="http://schemas.microsoft.com/office/drawing/2016/5/11/chartex" xmlns:cx4="http://schemas.microsoft.com/office/drawing/2016/5/10/chartex" xmlns:cx3="http://schemas.microsoft.com/office/drawing/2016/5/9/chartex" xmlns:cx2="http://schemas.microsoft.com/office/drawing/2015/10/21/chartex" xmlns:cx1="http://schemas.microsoft.com/office/drawing/2015/9/8/chartex" xmlns:cx="http://schemas.microsoft.com/office/drawing/2014/chartex">
+          <mc:Fallback xmlns:cx="http://schemas.microsoft.com/office/drawing/2014/chartex" xmlns:cx1="http://schemas.microsoft.com/office/drawing/2015/9/8/chartex" xmlns:cx2="http://schemas.microsoft.com/office/drawing/2015/10/21/chartex" xmlns:cx3="http://schemas.microsoft.com/office/drawing/2016/5/9/chartex" xmlns:cx4="http://schemas.microsoft.com/office/drawing/2016/5/10/chartex" xmlns:cx5="http://schemas.microsoft.com/office/drawing/2016/5/11/chartex" xmlns:cx6="http://schemas.microsoft.com/office/drawing/2016/5/12/chartex" xmlns:cx7="http://schemas.microsoft.com/office/drawing/2016/5/13/chartex" xmlns:cx8="http://schemas.microsoft.com/office/drawing/2016/5/14/chartex" xmlns:aink="http://schemas.microsoft.com/office/drawing/2016/ink" xmlns:am3d="http://schemas.microsoft.com/office/drawing/2017/model3d" xmlns:w16cid="http://schemas.microsoft.com/office/word/2016/wordml/cid" xmlns:w16se="http://schemas.microsoft.com/office/word/2015/wordml/symex">
             <w:pict>
               <v:shape w14:anchorId="30EABA1B" id="Straight Arrow Connector 77" o:spid="_x0000_s1026" type="#_x0000_t32" style="position:absolute;margin-left:90.35pt;margin-top:15.95pt;width:29.55pt;height:278.15pt;z-index:251769856;visibility:visible;mso-wrap-style:square;mso-width-percent:0;mso-height-percent:0;mso-wrap-distance-left:9pt;mso-wrap-distance-top:0;mso-wrap-distance-right:9pt;mso-wrap-distance-bottom:0;mso-position-horizontal:absolute;mso-position-horizontal-relative:text;mso-position-vertical:absolute;mso-position-vertical-relative:text;mso-width-percent:0;mso-height-percent:0;mso-width-relative:margin;mso-height-relative:margin" o:gfxdata="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" strokecolor="black [3200]" strokeweight="1pt">
                 <v:stroke endarrow="block" joinstyle="miter"/>
@@ -9681,7 +9681,7 @@
               </wp:anchor>
             </w:drawing>
           </mc:Choice>
-          <mc:Fallback xmlns:w16se="http://schemas.microsoft.com/office/word/2015/wordml/symex" xmlns:w16cid="http://schemas.microsoft.com/office/word/2016/wordml/cid" xmlns:am3d="http://schemas.microsoft.com/office/drawing/2017/model3d" xmlns:aink="http://schemas.microsoft.com/office/drawing/2016/ink" xmlns:cx8="http://schemas.microsoft.com/office/drawing/2016/5/14/chartex" xmlns:cx7="http://schemas.microsoft.com/office/drawing/2016/5/13/chartex" xmlns:cx6="http://schemas.microsoft.com/office/drawing/2016/5/12/chartex" xmlns:cx5="http://schemas.microsoft.com/office/drawing/2016/5/11/chartex" xmlns:cx4="http://schemas.microsoft.com/office/drawing/2016/5/10/chartex" xmlns:cx3="http://schemas.microsoft.com/office/drawing/2016/5/9/chartex" xmlns:cx2="http://schemas.microsoft.com/office/drawing/2015/10/21/chartex" xmlns:cx1="http://schemas.microsoft.com/office/drawing/2015/9/8/chartex" xmlns:cx="http://schemas.microsoft.com/office/drawing/2014/chartex">
+          <mc:Fallback xmlns:cx="http://schemas.microsoft.com/office/drawing/2014/chartex" xmlns:cx1="http://schemas.microsoft.com/office/drawing/2015/9/8/chartex" xmlns:cx2="http://schemas.microsoft.com/office/drawing/2015/10/21/chartex" xmlns:cx3="http://schemas.microsoft.com/office/drawing/2016/5/9/chartex" xmlns:cx4="http://schemas.microsoft.com/office/drawing/2016/5/10/chartex" xmlns:cx5="http://schemas.microsoft.com/office/drawing/2016/5/11/chartex" xmlns:cx6="http://schemas.microsoft.com/office/drawing/2016/5/12/chartex" xmlns:cx7="http://schemas.microsoft.com/office/drawing/2016/5/13/chartex" xmlns:cx8="http://schemas.microsoft.com/office/drawing/2016/5/14/chartex" xmlns:aink="http://schemas.microsoft.com/office/drawing/2016/ink" xmlns:am3d="http://schemas.microsoft.com/office/drawing/2017/model3d" xmlns:w16cid="http://schemas.microsoft.com/office/word/2016/wordml/cid" xmlns:w16se="http://schemas.microsoft.com/office/word/2015/wordml/symex">
             <w:pict>
               <v:shape w14:anchorId="38856F8F" id="Straight Arrow Connector 76" o:spid="_x0000_s1026" type="#_x0000_t32" style="position:absolute;margin-left:91.85pt;margin-top:15.95pt;width:1in;height:231.15pt;z-index:251767808;visibility:visible;mso-wrap-style:square;mso-width-percent:0;mso-height-percent:0;mso-wrap-distance-left:9pt;mso-wrap-distance-top:0;mso-wrap-distance-right:9pt;mso-wrap-distance-bottom:0;mso-position-horizontal:absolute;mso-position-horizontal-relative:text;mso-position-vertical:absolute;mso-position-vertical-relative:text;mso-width-percent:0;mso-height-percent:0;mso-width-relative:margin;mso-height-relative:margin" o:gfxdata="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" strokecolor="black [3200]" strokeweight="1pt">
                 <v:stroke endarrow="block" joinstyle="miter"/>
@@ -9754,7 +9754,7 @@
               </wp:anchor>
             </w:drawing>
           </mc:Choice>
-          <mc:Fallback xmlns:w16se="http://schemas.microsoft.com/office/word/2015/wordml/symex" xmlns:w16cid="http://schemas.microsoft.com/office/word/2016/wordml/cid" xmlns:am3d="http://schemas.microsoft.com/office/drawing/2017/model3d" xmlns:aink="http://schemas.microsoft.com/office/drawing/2016/ink" xmlns:cx8="http://schemas.microsoft.com/office/drawing/2016/5/14/chartex" xmlns:cx7="http://schemas.microsoft.com/office/drawing/2016/5/13/chartex" xmlns:cx6="http://schemas.microsoft.com/office/drawing/2016/5/12/chartex" xmlns:cx5="http://schemas.microsoft.com/office/drawing/2016/5/11/chartex" xmlns:cx4="http://schemas.microsoft.com/office/drawing/2016/5/10/chartex" xmlns:cx3="http://schemas.microsoft.com/office/drawing/2016/5/9/chartex" xmlns:cx2="http://schemas.microsoft.com/office/drawing/2015/10/21/chartex" xmlns:cx1="http://schemas.microsoft.com/office/drawing/2015/9/8/chartex" xmlns:cx="http://schemas.microsoft.com/office/drawing/2014/chartex">
+          <mc:Fallback xmlns:cx="http://schemas.microsoft.com/office/drawing/2014/chartex" xmlns:cx1="http://schemas.microsoft.com/office/drawing/2015/9/8/chartex" xmlns:cx2="http://schemas.microsoft.com/office/drawing/2015/10/21/chartex" xmlns:cx3="http://schemas.microsoft.com/office/drawing/2016/5/9/chartex" xmlns:cx4="http://schemas.microsoft.com/office/drawing/2016/5/10/chartex" xmlns:cx5="http://schemas.microsoft.com/office/drawing/2016/5/11/chartex" xmlns:cx6="http://schemas.microsoft.com/office/drawing/2016/5/12/chartex" xmlns:cx7="http://schemas.microsoft.com/office/drawing/2016/5/13/chartex" xmlns:cx8="http://schemas.microsoft.com/office/drawing/2016/5/14/chartex" xmlns:aink="http://schemas.microsoft.com/office/drawing/2016/ink" xmlns:am3d="http://schemas.microsoft.com/office/drawing/2017/model3d" xmlns:w16cid="http://schemas.microsoft.com/office/word/2016/wordml/cid" xmlns:w16se="http://schemas.microsoft.com/office/word/2015/wordml/symex">
             <w:pict>
               <v:shape w14:anchorId="7A65B9CC" id="Straight Arrow Connector 75" o:spid="_x0000_s1026" type="#_x0000_t32" style="position:absolute;margin-left:91.1pt;margin-top:12.15pt;width:106.05pt;height:183.35pt;z-index:251765760;visibility:visible;mso-wrap-style:square;mso-width-percent:0;mso-height-percent:0;mso-wrap-distance-left:9pt;mso-wrap-distance-top:0;mso-wrap-distance-right:9pt;mso-wrap-distance-bottom:0;mso-position-horizontal:absolute;mso-position-horizontal-relative:text;mso-position-vertical:absolute;mso-position-vertical-relative:text;mso-width-percent:0;mso-height-percent:0;mso-width-relative:margin;mso-height-relative:margin" o:gfxdata="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" strokecolor="black [3200]" strokeweight="1pt">
                 <v:stroke endarrow="block" joinstyle="miter"/>
@@ -9827,7 +9827,7 @@
               </wp:anchor>
             </w:drawing>
           </mc:Choice>
-          <mc:Fallback xmlns:w16se="http://schemas.microsoft.com/office/word/2015/wordml/symex" xmlns:w16cid="http://schemas.microsoft.com/office/word/2016/wordml/cid" xmlns:am3d="http://schemas.microsoft.com/office/drawing/2017/model3d" xmlns:aink="http://schemas.microsoft.com/office/drawing/2016/ink" xmlns:cx8="http://schemas.microsoft.com/office/drawing/2016/5/14/chartex" xmlns:cx7="http://schemas.microsoft.com/office/drawing/2016/5/13/chartex" xmlns:cx6="http://schemas.microsoft.com/office/drawing/2016/5/12/chartex" xmlns:cx5="http://schemas.microsoft.com/office/drawing/2016/5/11/chartex" xmlns:cx4="http://schemas.microsoft.com/office/drawing/2016/5/10/chartex" xmlns:cx3="http://schemas.microsoft.com/office/drawing/2016/5/9/chartex" xmlns:cx2="http://schemas.microsoft.com/office/drawing/2015/10/21/chartex" xmlns:cx1="http://schemas.microsoft.com/office/drawing/2015/9/8/chartex" xmlns:cx="http://schemas.microsoft.com/office/drawing/2014/chartex">
+          <mc:Fallback xmlns:cx="http://schemas.microsoft.com/office/drawing/2014/chartex" xmlns:cx1="http://schemas.microsoft.com/office/drawing/2015/9/8/chartex" xmlns:cx2="http://schemas.microsoft.com/office/drawing/2015/10/21/chartex" xmlns:cx3="http://schemas.microsoft.com/office/drawing/2016/5/9/chartex" xmlns:cx4="http://schemas.microsoft.com/office/drawing/2016/5/10/chartex" xmlns:cx5="http://schemas.microsoft.com/office/drawing/2016/5/11/chartex" xmlns:cx6="http://schemas.microsoft.com/office/drawing/2016/5/12/chartex" xmlns:cx7="http://schemas.microsoft.com/office/drawing/2016/5/13/chartex" xmlns:cx8="http://schemas.microsoft.com/office/drawing/2016/5/14/chartex" xmlns:aink="http://schemas.microsoft.com/office/drawing/2016/ink" xmlns:am3d="http://schemas.microsoft.com/office/drawing/2017/model3d" xmlns:w16cid="http://schemas.microsoft.com/office/word/2016/wordml/cid" xmlns:w16se="http://schemas.microsoft.com/office/word/2015/wordml/symex">
             <w:pict>
               <v:shape w14:anchorId="6B3BD11D" id="Straight Arrow Connector 74" o:spid="_x0000_s1026" type="#_x0000_t32" style="position:absolute;margin-left:93.35pt;margin-top:14.95pt;width:143.2pt;height:134.4pt;z-index:251763712;visibility:visible;mso-wrap-style:square;mso-width-percent:0;mso-height-percent:0;mso-wrap-distance-left:9pt;mso-wrap-distance-top:0;mso-wrap-distance-right:9pt;mso-wrap-distance-bottom:0;mso-position-horizontal:absolute;mso-position-horizontal-relative:text;mso-position-vertical:absolute;mso-position-vertical-relative:text;mso-width-percent:0;mso-height-percent:0;mso-width-relative:margin;mso-height-relative:margin" o:gfxdata="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" strokecolor="black [3200]" strokeweight="1pt">
                 <v:stroke endarrow="block" joinstyle="miter"/>
@@ -9900,7 +9900,7 @@
               </wp:anchor>
             </w:drawing>
           </mc:Choice>
-          <mc:Fallback xmlns:w16se="http://schemas.microsoft.com/office/word/2015/wordml/symex" xmlns:w16cid="http://schemas.microsoft.com/office/word/2016/wordml/cid" xmlns:am3d="http://schemas.microsoft.com/office/drawing/2017/model3d" xmlns:aink="http://schemas.microsoft.com/office/drawing/2016/ink" xmlns:cx8="http://schemas.microsoft.com/office/drawing/2016/5/14/chartex" xmlns:cx7="http://schemas.microsoft.com/office/drawing/2016/5/13/chartex" xmlns:cx6="http://schemas.microsoft.com/office/drawing/2016/5/12/chartex" xmlns:cx5="http://schemas.microsoft.com/office/drawing/2016/5/11/chartex" xmlns:cx4="http://schemas.microsoft.com/office/drawing/2016/5/10/chartex" xmlns:cx3="http://schemas.microsoft.com/office/drawing/2016/5/9/chartex" xmlns:cx2="http://schemas.microsoft.com/office/drawing/2015/10/21/chartex" xmlns:cx1="http://schemas.microsoft.com/office/drawing/2015/9/8/chartex" xmlns:cx="http://schemas.microsoft.com/office/drawing/2014/chartex">
+          <mc:Fallback xmlns:cx="http://schemas.microsoft.com/office/drawing/2014/chartex" xmlns:cx1="http://schemas.microsoft.com/office/drawing/2015/9/8/chartex" xmlns:cx2="http://schemas.microsoft.com/office/drawing/2015/10/21/chartex" xmlns:cx3="http://schemas.microsoft.com/office/drawing/2016/5/9/chartex" xmlns:cx4="http://schemas.microsoft.com/office/drawing/2016/5/10/chartex" xmlns:cx5="http://schemas.microsoft.com/office/drawing/2016/5/11/chartex" xmlns:cx6="http://schemas.microsoft.com/office/drawing/2016/5/12/chartex" xmlns:cx7="http://schemas.microsoft.com/office/drawing/2016/5/13/chartex" xmlns:cx8="http://schemas.microsoft.com/office/drawing/2016/5/14/chartex" xmlns:aink="http://schemas.microsoft.com/office/drawing/2016/ink" xmlns:am3d="http://schemas.microsoft.com/office/drawing/2017/model3d" xmlns:w16cid="http://schemas.microsoft.com/office/word/2016/wordml/cid" xmlns:w16se="http://schemas.microsoft.com/office/word/2015/wordml/symex">
             <w:pict>
               <v:shape w14:anchorId="1E7AEF66" id="Straight Arrow Connector 73" o:spid="_x0000_s1026" type="#_x0000_t32" style="position:absolute;margin-left:91.1pt;margin-top:11.4pt;width:164.45pt;height:88.65pt;z-index:251761664;visibility:visible;mso-wrap-style:square;mso-width-percent:0;mso-height-percent:0;mso-wrap-distance-left:9pt;mso-wrap-distance-top:0;mso-wrap-distance-right:9pt;mso-wrap-distance-bottom:0;mso-position-horizontal:absolute;mso-position-horizontal-relative:text;mso-position-vertical:absolute;mso-position-vertical-relative:text;mso-width-percent:0;mso-height-percent:0;mso-width-relative:margin;mso-height-relative:margin" o:gfxdata="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" strokecolor="black [3200]" strokeweight="1pt">
                 <v:stroke endarrow="block" joinstyle="miter"/>
@@ -9973,7 +9973,7 @@
               </wp:anchor>
             </w:drawing>
           </mc:Choice>
-          <mc:Fallback xmlns:w16se="http://schemas.microsoft.com/office/word/2015/wordml/symex" xmlns:w16cid="http://schemas.microsoft.com/office/word/2016/wordml/cid" xmlns:am3d="http://schemas.microsoft.com/office/drawing/2017/model3d" xmlns:aink="http://schemas.microsoft.com/office/drawing/2016/ink" xmlns:cx8="http://schemas.microsoft.com/office/drawing/2016/5/14/chartex" xmlns:cx7="http://schemas.microsoft.com/office/drawing/2016/5/13/chartex" xmlns:cx6="http://schemas.microsoft.com/office/drawing/2016/5/12/chartex" xmlns:cx5="http://schemas.microsoft.com/office/drawing/2016/5/11/chartex" xmlns:cx4="http://schemas.microsoft.com/office/drawing/2016/5/10/chartex" xmlns:cx3="http://schemas.microsoft.com/office/drawing/2016/5/9/chartex" xmlns:cx2="http://schemas.microsoft.com/office/drawing/2015/10/21/chartex" xmlns:cx1="http://schemas.microsoft.com/office/drawing/2015/9/8/chartex" xmlns:cx="http://schemas.microsoft.com/office/drawing/2014/chartex">
+          <mc:Fallback xmlns:cx="http://schemas.microsoft.com/office/drawing/2014/chartex" xmlns:cx1="http://schemas.microsoft.com/office/drawing/2015/9/8/chartex" xmlns:cx2="http://schemas.microsoft.com/office/drawing/2015/10/21/chartex" xmlns:cx3="http://schemas.microsoft.com/office/drawing/2016/5/9/chartex" xmlns:cx4="http://schemas.microsoft.com/office/drawing/2016/5/10/chartex" xmlns:cx5="http://schemas.microsoft.com/office/drawing/2016/5/11/chartex" xmlns:cx6="http://schemas.microsoft.com/office/drawing/2016/5/12/chartex" xmlns:cx7="http://schemas.microsoft.com/office/drawing/2016/5/13/chartex" xmlns:cx8="http://schemas.microsoft.com/office/drawing/2016/5/14/chartex" xmlns:aink="http://schemas.microsoft.com/office/drawing/2016/ink" xmlns:am3d="http://schemas.microsoft.com/office/drawing/2017/model3d" xmlns:w16cid="http://schemas.microsoft.com/office/word/2016/wordml/cid" xmlns:w16se="http://schemas.microsoft.com/office/word/2015/wordml/symex">
             <w:pict>
               <v:shape w14:anchorId="3B664800" id="Straight Arrow Connector 72" o:spid="_x0000_s1026" type="#_x0000_t32" style="position:absolute;margin-left:91.85pt;margin-top:13.65pt;width:168.95pt;height:39.45pt;z-index:251759616;visibility:visible;mso-wrap-style:square;mso-width-percent:0;mso-height-percent:0;mso-wrap-distance-left:9pt;mso-wrap-distance-top:0;mso-wrap-distance-right:9pt;mso-wrap-distance-bottom:0;mso-position-horizontal:absolute;mso-position-horizontal-relative:margin;mso-position-vertical:absolute;mso-position-vertical-relative:text;mso-width-percent:0;mso-height-percent:0;mso-width-relative:margin;mso-height-relative:margin" o:gfxdata="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" strokecolor="black [3200]" strokeweight="1pt">
                 <v:stroke endarrow="block" joinstyle="miter"/>
@@ -10047,7 +10047,7 @@
               </wp:anchor>
             </w:drawing>
           </mc:Choice>
-          <mc:Fallback xmlns:w16se="http://schemas.microsoft.com/office/word/2015/wordml/symex" xmlns:w16cid="http://schemas.microsoft.com/office/word/2016/wordml/cid" xmlns:am3d="http://schemas.microsoft.com/office/drawing/2017/model3d" xmlns:aink="http://schemas.microsoft.com/office/drawing/2016/ink" xmlns:cx8="http://schemas.microsoft.com/office/drawing/2016/5/14/chartex" xmlns:cx7="http://schemas.microsoft.com/office/drawing/2016/5/13/chartex" xmlns:cx6="http://schemas.microsoft.com/office/drawing/2016/5/12/chartex" xmlns:cx5="http://schemas.microsoft.com/office/drawing/2016/5/11/chartex" xmlns:cx4="http://schemas.microsoft.com/office/drawing/2016/5/10/chartex" xmlns:cx3="http://schemas.microsoft.com/office/drawing/2016/5/9/chartex" xmlns:cx2="http://schemas.microsoft.com/office/drawing/2015/10/21/chartex" xmlns:cx1="http://schemas.microsoft.com/office/drawing/2015/9/8/chartex" xmlns:cx="http://schemas.microsoft.com/office/drawing/2014/chartex">
+          <mc:Fallback xmlns:cx="http://schemas.microsoft.com/office/drawing/2014/chartex" xmlns:cx1="http://schemas.microsoft.com/office/drawing/2015/9/8/chartex" xmlns:cx2="http://schemas.microsoft.com/office/drawing/2015/10/21/chartex" xmlns:cx3="http://schemas.microsoft.com/office/drawing/2016/5/9/chartex" xmlns:cx4="http://schemas.microsoft.com/office/drawing/2016/5/10/chartex" xmlns:cx5="http://schemas.microsoft.com/office/drawing/2016/5/11/chartex" xmlns:cx6="http://schemas.microsoft.com/office/drawing/2016/5/12/chartex" xmlns:cx7="http://schemas.microsoft.com/office/drawing/2016/5/13/chartex" xmlns:cx8="http://schemas.microsoft.com/office/drawing/2016/5/14/chartex" xmlns:aink="http://schemas.microsoft.com/office/drawing/2016/ink" xmlns:am3d="http://schemas.microsoft.com/office/drawing/2017/model3d" xmlns:w16cid="http://schemas.microsoft.com/office/word/2016/wordml/cid" xmlns:w16se="http://schemas.microsoft.com/office/word/2015/wordml/symex">
             <w:pict>
               <v:shape w14:anchorId="05A011D8" id="Straight Arrow Connector 71" o:spid="_x0000_s1026" type="#_x0000_t32" style="position:absolute;margin-left:90.3pt;margin-top:.8pt;width:158.4pt;height:12.85pt;flip:y;z-index:251757568;visibility:visible;mso-wrap-style:square;mso-width-percent:0;mso-height-percent:0;mso-wrap-distance-left:9pt;mso-wrap-distance-top:0;mso-wrap-distance-right:9pt;mso-wrap-distance-bottom:0;mso-position-horizontal:absolute;mso-position-horizontal-relative:text;mso-position-vertical:absolute;mso-position-vertical-relative:text;mso-width-percent:0;mso-height-percent:0;mso-width-relative:margin;mso-height-relative:margin" o:gfxdata="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" strokecolor="black [3200]" strokeweight="1pt">
                 <v:stroke endarrow="block" joinstyle="miter"/>
@@ -10120,7 +10120,7 @@
               </wp:anchor>
             </w:drawing>
           </mc:Choice>
-          <mc:Fallback xmlns:w16se="http://schemas.microsoft.com/office/word/2015/wordml/symex" xmlns:w16cid="http://schemas.microsoft.com/office/word/2016/wordml/cid" xmlns:am3d="http://schemas.microsoft.com/office/drawing/2017/model3d" xmlns:aink="http://schemas.microsoft.com/office/drawing/2016/ink" xmlns:cx8="http://schemas.microsoft.com/office/drawing/2016/5/14/chartex" xmlns:cx7="http://schemas.microsoft.com/office/drawing/2016/5/13/chartex" xmlns:cx6="http://schemas.microsoft.com/office/drawing/2016/5/12/chartex" xmlns:cx5="http://schemas.microsoft.com/office/drawing/2016/5/11/chartex" xmlns:cx4="http://schemas.microsoft.com/office/drawing/2016/5/10/chartex" xmlns:cx3="http://schemas.microsoft.com/office/drawing/2016/5/9/chartex" xmlns:cx2="http://schemas.microsoft.com/office/drawing/2015/10/21/chartex" xmlns:cx1="http://schemas.microsoft.com/office/drawing/2015/9/8/chartex" xmlns:cx="http://schemas.microsoft.com/office/drawing/2014/chartex">
+          <mc:Fallback xmlns:cx="http://schemas.microsoft.com/office/drawing/2014/chartex" xmlns:cx1="http://schemas.microsoft.com/office/drawing/2015/9/8/chartex" xmlns:cx2="http://schemas.microsoft.com/office/drawing/2015/10/21/chartex" xmlns:cx3="http://schemas.microsoft.com/office/drawing/2016/5/9/chartex" xmlns:cx4="http://schemas.microsoft.com/office/drawing/2016/5/10/chartex" xmlns:cx5="http://schemas.microsoft.com/office/drawing/2016/5/11/chartex" xmlns:cx6="http://schemas.microsoft.com/office/drawing/2016/5/12/chartex" xmlns:cx7="http://schemas.microsoft.com/office/drawing/2016/5/13/chartex" xmlns:cx8="http://schemas.microsoft.com/office/drawing/2016/5/14/chartex" xmlns:aink="http://schemas.microsoft.com/office/drawing/2016/ink" xmlns:am3d="http://schemas.microsoft.com/office/drawing/2017/model3d" xmlns:w16cid="http://schemas.microsoft.com/office/word/2016/wordml/cid" xmlns:w16se="http://schemas.microsoft.com/office/word/2015/wordml/symex">
             <w:pict>
               <v:shape w14:anchorId="3643C402" id="Straight Arrow Connector 58" o:spid="_x0000_s1026" type="#_x0000_t32" style="position:absolute;margin-left:366.95pt;margin-top:21.95pt;width:3.8pt;height:10.6pt;z-index:251734016;visibility:visible;mso-wrap-style:square;mso-width-percent:0;mso-height-percent:0;mso-wrap-distance-left:9pt;mso-wrap-distance-top:0;mso-wrap-distance-right:9pt;mso-wrap-distance-bottom:0;mso-position-horizontal:absolute;mso-position-horizontal-relative:text;mso-position-vertical:absolute;mso-position-vertical-relative:text;mso-width-percent:0;mso-height-percent:0;mso-width-relative:margin;mso-height-relative:margin" o:gfxdata="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" strokecolor="black [3200]" strokeweight="1pt">
                 <v:stroke endarrow="block" joinstyle="miter"/>
@@ -10208,7 +10208,7 @@
               </wp:anchor>
             </w:drawing>
           </mc:Choice>
-          <mc:Fallback xmlns:w16se="http://schemas.microsoft.com/office/word/2015/wordml/symex" xmlns:w16cid="http://schemas.microsoft.com/office/word/2016/wordml/cid" xmlns:am3d="http://schemas.microsoft.com/office/drawing/2017/model3d" xmlns:aink="http://schemas.microsoft.com/office/drawing/2016/ink" xmlns:cx8="http://schemas.microsoft.com/office/drawing/2016/5/14/chartex" xmlns:cx7="http://schemas.microsoft.com/office/drawing/2016/5/13/chartex" xmlns:cx6="http://schemas.microsoft.com/office/drawing/2016/5/12/chartex" xmlns:cx5="http://schemas.microsoft.com/office/drawing/2016/5/11/chartex" xmlns:cx4="http://schemas.microsoft.com/office/drawing/2016/5/10/chartex" xmlns:cx3="http://schemas.microsoft.com/office/drawing/2016/5/9/chartex" xmlns:cx2="http://schemas.microsoft.com/office/drawing/2015/10/21/chartex" xmlns:cx1="http://schemas.microsoft.com/office/drawing/2015/9/8/chartex" xmlns:cx="http://schemas.microsoft.com/office/drawing/2014/chartex">
+          <mc:Fallback xmlns:cx="http://schemas.microsoft.com/office/drawing/2014/chartex" xmlns:cx1="http://schemas.microsoft.com/office/drawing/2015/9/8/chartex" xmlns:cx2="http://schemas.microsoft.com/office/drawing/2015/10/21/chartex" xmlns:cx3="http://schemas.microsoft.com/office/drawing/2016/5/9/chartex" xmlns:cx4="http://schemas.microsoft.com/office/drawing/2016/5/10/chartex" xmlns:cx5="http://schemas.microsoft.com/office/drawing/2016/5/11/chartex" xmlns:cx6="http://schemas.microsoft.com/office/drawing/2016/5/12/chartex" xmlns:cx7="http://schemas.microsoft.com/office/drawing/2016/5/13/chartex" xmlns:cx8="http://schemas.microsoft.com/office/drawing/2016/5/14/chartex" xmlns:aink="http://schemas.microsoft.com/office/drawing/2016/ink" xmlns:am3d="http://schemas.microsoft.com/office/drawing/2017/model3d" xmlns:w16cid="http://schemas.microsoft.com/office/word/2016/wordml/cid" xmlns:w16se="http://schemas.microsoft.com/office/word/2015/wordml/symex">
             <w:pict>
               <v:oval w14:anchorId="5C8BFFC9" id="Oval 32" o:spid="_x0000_s1026" style="position:absolute;margin-left:260.65pt;margin-top:6.5pt;width:227.35pt;height:43.95pt;z-index:251684864;visibility:visible;mso-wrap-style:square;mso-width-percent:0;mso-height-percent:0;mso-wrap-distance-left:9pt;mso-wrap-distance-top:0;mso-wrap-distance-right:9pt;mso-wrap-distance-bottom:0;mso-position-horizontal:absolute;mso-position-horizontal-relative:text;mso-position-vertical:absolute;mso-position-vertical-relative:text;mso-width-percent:0;mso-height-percent:0;mso-width-relative:margin;mso-height-relative:margin;v-text-anchor:middle" o:gfxdata="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" filled="f" strokecolor="black [3213]" strokeweight="1pt">
                 <v:stroke joinstyle="miter"/>
@@ -10287,7 +10287,7 @@
               </wp:anchor>
             </w:drawing>
           </mc:Choice>
-          <mc:Fallback xmlns:w16se="http://schemas.microsoft.com/office/word/2015/wordml/symex" xmlns:w16cid="http://schemas.microsoft.com/office/word/2016/wordml/cid" xmlns:am3d="http://schemas.microsoft.com/office/drawing/2017/model3d" xmlns:aink="http://schemas.microsoft.com/office/drawing/2016/ink" xmlns:cx8="http://schemas.microsoft.com/office/drawing/2016/5/14/chartex" xmlns:cx7="http://schemas.microsoft.com/office/drawing/2016/5/13/chartex" xmlns:cx6="http://schemas.microsoft.com/office/drawing/2016/5/12/chartex" xmlns:cx5="http://schemas.microsoft.com/office/drawing/2016/5/11/chartex" xmlns:cx4="http://schemas.microsoft.com/office/drawing/2016/5/10/chartex" xmlns:cx3="http://schemas.microsoft.com/office/drawing/2016/5/9/chartex" xmlns:cx2="http://schemas.microsoft.com/office/drawing/2015/10/21/chartex" xmlns:cx1="http://schemas.microsoft.com/office/drawing/2015/9/8/chartex" xmlns:cx="http://schemas.microsoft.com/office/drawing/2014/chartex">
+          <mc:Fallback xmlns:cx="http://schemas.microsoft.com/office/drawing/2014/chartex" xmlns:cx1="http://schemas.microsoft.com/office/drawing/2015/9/8/chartex" xmlns:cx2="http://schemas.microsoft.com/office/drawing/2015/10/21/chartex" xmlns:cx3="http://schemas.microsoft.com/office/drawing/2016/5/9/chartex" xmlns:cx4="http://schemas.microsoft.com/office/drawing/2016/5/10/chartex" xmlns:cx5="http://schemas.microsoft.com/office/drawing/2016/5/11/chartex" xmlns:cx6="http://schemas.microsoft.com/office/drawing/2016/5/12/chartex" xmlns:cx7="http://schemas.microsoft.com/office/drawing/2016/5/13/chartex" xmlns:cx8="http://schemas.microsoft.com/office/drawing/2016/5/14/chartex" xmlns:aink="http://schemas.microsoft.com/office/drawing/2016/ink" xmlns:am3d="http://schemas.microsoft.com/office/drawing/2017/model3d" xmlns:w16cid="http://schemas.microsoft.com/office/word/2016/wordml/cid" xmlns:w16se="http://schemas.microsoft.com/office/word/2015/wordml/symex">
             <w:pict>
               <v:shape w14:anchorId="0BA90D10" id="Text Box 45" o:spid="_x0000_s1032" type="#_x0000_t202" style="position:absolute;margin-left:259.2pt;margin-top:7.05pt;width:213.75pt;height:34.1pt;z-index:251710464;visibility:visible;mso-wrap-style:square;mso-width-percent:0;mso-wrap-distance-left:9pt;mso-wrap-distance-top:0;mso-wrap-distance-right:9pt;mso-wrap-distance-bottom:0;mso-position-horizontal:absolute;mso-position-horizontal-relative:text;mso-position-vertical:absolute;mso-position-vertical-relative:text;mso-width-percent:0;mso-width-relative:margin;v-text-anchor:top" o:gfxdata="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" filled="f" stroked="f" strokeweight=".5pt">
                 <v:textbox>
@@ -10392,7 +10392,7 @@
               </wp:anchor>
             </w:drawing>
           </mc:Choice>
-          <mc:Fallback xmlns:w16se="http://schemas.microsoft.com/office/word/2015/wordml/symex" xmlns:w16cid="http://schemas.microsoft.com/office/word/2016/wordml/cid" xmlns:am3d="http://schemas.microsoft.com/office/drawing/2017/model3d" xmlns:aink="http://schemas.microsoft.com/office/drawing/2016/ink" xmlns:cx8="http://schemas.microsoft.com/office/drawing/2016/5/14/chartex" xmlns:cx7="http://schemas.microsoft.com/office/drawing/2016/5/13/chartex" xmlns:cx6="http://schemas.microsoft.com/office/drawing/2016/5/12/chartex" xmlns:cx5="http://schemas.microsoft.com/office/drawing/2016/5/11/chartex" xmlns:cx4="http://schemas.microsoft.com/office/drawing/2016/5/10/chartex" xmlns:cx3="http://schemas.microsoft.com/office/drawing/2016/5/9/chartex" xmlns:cx2="http://schemas.microsoft.com/office/drawing/2015/10/21/chartex" xmlns:cx1="http://schemas.microsoft.com/office/drawing/2015/9/8/chartex" xmlns:cx="http://schemas.microsoft.com/office/drawing/2014/chartex">
+          <mc:Fallback xmlns:cx="http://schemas.microsoft.com/office/drawing/2014/chartex" xmlns:cx1="http://schemas.microsoft.com/office/drawing/2015/9/8/chartex" xmlns:cx2="http://schemas.microsoft.com/office/drawing/2015/10/21/chartex" xmlns:cx3="http://schemas.microsoft.com/office/drawing/2016/5/9/chartex" xmlns:cx4="http://schemas.microsoft.com/office/drawing/2016/5/10/chartex" xmlns:cx5="http://schemas.microsoft.com/office/drawing/2016/5/11/chartex" xmlns:cx6="http://schemas.microsoft.com/office/drawing/2016/5/12/chartex" xmlns:cx7="http://schemas.microsoft.com/office/drawing/2016/5/13/chartex" xmlns:cx8="http://schemas.microsoft.com/office/drawing/2016/5/14/chartex" xmlns:aink="http://schemas.microsoft.com/office/drawing/2016/ink" xmlns:am3d="http://schemas.microsoft.com/office/drawing/2017/model3d" xmlns:w16cid="http://schemas.microsoft.com/office/word/2016/wordml/cid" xmlns:w16se="http://schemas.microsoft.com/office/word/2015/wordml/symex">
             <w:pict>
               <v:shape w14:anchorId="673674CC" id="Text Box 80" o:spid="_x0000_s1033" type="#_x0000_t202" style="position:absolute;margin-left:-30.2pt;margin-top:23.55pt;width:156.15pt;height:47pt;z-index:251772928;visibility:visible;mso-wrap-style:square;mso-width-percent:0;mso-height-percent:0;mso-wrap-distance-left:9pt;mso-wrap-distance-top:0;mso-wrap-distance-right:9pt;mso-wrap-distance-bottom:0;mso-position-horizontal:absolute;mso-position-horizontal-relative:text;mso-position-vertical:absolute;mso-position-vertical-relative:text;mso-width-percent:0;mso-height-percent:0;mso-width-relative:margin;mso-height-relative:margin;v-text-anchor:top" o:gfxdata="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" filled="f" stroked="f" strokeweight=".5pt">
                 <v:textbox>
@@ -10483,7 +10483,7 @@
               </wp:anchor>
             </w:drawing>
           </mc:Choice>
-          <mc:Fallback xmlns:w16se="http://schemas.microsoft.com/office/word/2015/wordml/symex" xmlns:w16cid="http://schemas.microsoft.com/office/word/2016/wordml/cid" xmlns:am3d="http://schemas.microsoft.com/office/drawing/2017/model3d" xmlns:aink="http://schemas.microsoft.com/office/drawing/2016/ink" xmlns:cx8="http://schemas.microsoft.com/office/drawing/2016/5/14/chartex" xmlns:cx7="http://schemas.microsoft.com/office/drawing/2016/5/13/chartex" xmlns:cx6="http://schemas.microsoft.com/office/drawing/2016/5/12/chartex" xmlns:cx5="http://schemas.microsoft.com/office/drawing/2016/5/11/chartex" xmlns:cx4="http://schemas.microsoft.com/office/drawing/2016/5/10/chartex" xmlns:cx3="http://schemas.microsoft.com/office/drawing/2016/5/9/chartex" xmlns:cx2="http://schemas.microsoft.com/office/drawing/2015/10/21/chartex" xmlns:cx1="http://schemas.microsoft.com/office/drawing/2015/9/8/chartex" xmlns:cx="http://schemas.microsoft.com/office/drawing/2014/chartex">
+          <mc:Fallback xmlns:cx="http://schemas.microsoft.com/office/drawing/2014/chartex" xmlns:cx1="http://schemas.microsoft.com/office/drawing/2015/9/8/chartex" xmlns:cx2="http://schemas.microsoft.com/office/drawing/2015/10/21/chartex" xmlns:cx3="http://schemas.microsoft.com/office/drawing/2016/5/9/chartex" xmlns:cx4="http://schemas.microsoft.com/office/drawing/2016/5/10/chartex" xmlns:cx5="http://schemas.microsoft.com/office/drawing/2016/5/11/chartex" xmlns:cx6="http://schemas.microsoft.com/office/drawing/2016/5/12/chartex" xmlns:cx7="http://schemas.microsoft.com/office/drawing/2016/5/13/chartex" xmlns:cx8="http://schemas.microsoft.com/office/drawing/2016/5/14/chartex" xmlns:aink="http://schemas.microsoft.com/office/drawing/2016/ink" xmlns:am3d="http://schemas.microsoft.com/office/drawing/2017/model3d" xmlns:w16cid="http://schemas.microsoft.com/office/word/2016/wordml/cid" xmlns:w16se="http://schemas.microsoft.com/office/word/2015/wordml/symex">
             <w:pict>
               <v:shape w14:anchorId="16392075" id="Straight Arrow Connector 59" o:spid="_x0000_s1026" type="#_x0000_t32" style="position:absolute;margin-left:374.55pt;margin-top:23.65pt;width:3.6pt;height:8.35pt;z-index:251736064;visibility:visible;mso-wrap-style:square;mso-width-percent:0;mso-height-percent:0;mso-wrap-distance-left:9pt;mso-wrap-distance-top:0;mso-wrap-distance-right:9pt;mso-wrap-distance-bottom:0;mso-position-horizontal:absolute;mso-position-horizontal-relative:text;mso-position-vertical:absolute;mso-position-vertical-relative:text;mso-width-percent:0;mso-height-percent:0;mso-width-relative:margin;mso-height-relative:margin" o:gfxdata="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" strokecolor="black [3200]" strokeweight="1pt">
                 <v:stroke endarrow="block" joinstyle="miter"/>
@@ -10567,7 +10567,7 @@
               </wp:anchor>
             </w:drawing>
           </mc:Choice>
-          <mc:Fallback xmlns:w16se="http://schemas.microsoft.com/office/word/2015/wordml/symex" xmlns:w16cid="http://schemas.microsoft.com/office/word/2016/wordml/cid" xmlns:am3d="http://schemas.microsoft.com/office/drawing/2017/model3d" xmlns:aink="http://schemas.microsoft.com/office/drawing/2016/ink" xmlns:cx8="http://schemas.microsoft.com/office/drawing/2016/5/14/chartex" xmlns:cx7="http://schemas.microsoft.com/office/drawing/2016/5/13/chartex" xmlns:cx6="http://schemas.microsoft.com/office/drawing/2016/5/12/chartex" xmlns:cx5="http://schemas.microsoft.com/office/drawing/2016/5/11/chartex" xmlns:cx4="http://schemas.microsoft.com/office/drawing/2016/5/10/chartex" xmlns:cx3="http://schemas.microsoft.com/office/drawing/2016/5/9/chartex" xmlns:cx2="http://schemas.microsoft.com/office/drawing/2015/10/21/chartex" xmlns:cx1="http://schemas.microsoft.com/office/drawing/2015/9/8/chartex" xmlns:cx="http://schemas.microsoft.com/office/drawing/2014/chartex">
+          <mc:Fallback xmlns:cx="http://schemas.microsoft.com/office/drawing/2014/chartex" xmlns:cx1="http://schemas.microsoft.com/office/drawing/2015/9/8/chartex" xmlns:cx2="http://schemas.microsoft.com/office/drawing/2015/10/21/chartex" xmlns:cx3="http://schemas.microsoft.com/office/drawing/2016/5/9/chartex" xmlns:cx4="http://schemas.microsoft.com/office/drawing/2016/5/10/chartex" xmlns:cx5="http://schemas.microsoft.com/office/drawing/2016/5/11/chartex" xmlns:cx6="http://schemas.microsoft.com/office/drawing/2016/5/12/chartex" xmlns:cx7="http://schemas.microsoft.com/office/drawing/2016/5/13/chartex" xmlns:cx8="http://schemas.microsoft.com/office/drawing/2016/5/14/chartex" xmlns:aink="http://schemas.microsoft.com/office/drawing/2016/ink" xmlns:am3d="http://schemas.microsoft.com/office/drawing/2017/model3d" xmlns:w16cid="http://schemas.microsoft.com/office/word/2016/wordml/cid" xmlns:w16se="http://schemas.microsoft.com/office/word/2015/wordml/symex">
             <w:pict>
               <v:shape w14:anchorId="322C64C7" id="Text Box 46" o:spid="_x0000_s1034" type="#_x0000_t202" style="position:absolute;margin-left:269.7pt;margin-top:3.65pt;width:213.75pt;height:34.1pt;z-index:251712512;visibility:visible;mso-wrap-style:square;mso-width-percent:0;mso-wrap-distance-left:9pt;mso-wrap-distance-top:0;mso-wrap-distance-right:9pt;mso-wrap-distance-bottom:0;mso-position-horizontal:absolute;mso-position-horizontal-relative:margin;mso-position-vertical:absolute;mso-position-vertical-relative:text;mso-width-percent:0;mso-width-relative:margin;v-text-anchor:top" o:gfxdata="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" filled="f" stroked="f" strokeweight=".5pt">
                 <v:textbox>
@@ -10667,7 +10667,7 @@
               </wp:anchor>
             </w:drawing>
           </mc:Choice>
-          <mc:Fallback xmlns:w16se="http://schemas.microsoft.com/office/word/2015/wordml/symex" xmlns:w16cid="http://schemas.microsoft.com/office/word/2016/wordml/cid" xmlns:am3d="http://schemas.microsoft.com/office/drawing/2017/model3d" xmlns:aink="http://schemas.microsoft.com/office/drawing/2016/ink" xmlns:cx8="http://schemas.microsoft.com/office/drawing/2016/5/14/chartex" xmlns:cx7="http://schemas.microsoft.com/office/drawing/2016/5/13/chartex" xmlns:cx6="http://schemas.microsoft.com/office/drawing/2016/5/12/chartex" xmlns:cx5="http://schemas.microsoft.com/office/drawing/2016/5/11/chartex" xmlns:cx4="http://schemas.microsoft.com/office/drawing/2016/5/10/chartex" xmlns:cx3="http://schemas.microsoft.com/office/drawing/2016/5/9/chartex" xmlns:cx2="http://schemas.microsoft.com/office/drawing/2015/10/21/chartex" xmlns:cx1="http://schemas.microsoft.com/office/drawing/2015/9/8/chartex" xmlns:cx="http://schemas.microsoft.com/office/drawing/2014/chartex">
+          <mc:Fallback xmlns:cx="http://schemas.microsoft.com/office/drawing/2014/chartex" xmlns:cx1="http://schemas.microsoft.com/office/drawing/2015/9/8/chartex" xmlns:cx2="http://schemas.microsoft.com/office/drawing/2015/10/21/chartex" xmlns:cx3="http://schemas.microsoft.com/office/drawing/2016/5/9/chartex" xmlns:cx4="http://schemas.microsoft.com/office/drawing/2016/5/10/chartex" xmlns:cx5="http://schemas.microsoft.com/office/drawing/2016/5/11/chartex" xmlns:cx6="http://schemas.microsoft.com/office/drawing/2016/5/12/chartex" xmlns:cx7="http://schemas.microsoft.com/office/drawing/2016/5/13/chartex" xmlns:cx8="http://schemas.microsoft.com/office/drawing/2016/5/14/chartex" xmlns:aink="http://schemas.microsoft.com/office/drawing/2016/ink" xmlns:am3d="http://schemas.microsoft.com/office/drawing/2017/model3d" xmlns:w16cid="http://schemas.microsoft.com/office/word/2016/wordml/cid" xmlns:w16se="http://schemas.microsoft.com/office/word/2015/wordml/symex">
             <w:pict>
               <v:oval w14:anchorId="6497BEFE" id="Oval 33" o:spid="_x0000_s1026" style="position:absolute;margin-left:176.15pt;margin-top:4.7pt;width:227.35pt;height:40.1pt;z-index:251686912;visibility:visible;mso-wrap-style:square;mso-width-percent:0;mso-height-percent:0;mso-wrap-distance-left:9pt;mso-wrap-distance-top:0;mso-wrap-distance-right:9pt;mso-wrap-distance-bottom:0;mso-position-horizontal:right;mso-position-horizontal-relative:margin;mso-position-vertical:absolute;mso-position-vertical-relative:text;mso-width-percent:0;mso-height-percent:0;mso-width-relative:margin;mso-height-relative:margin;v-text-anchor:middle" o:gfxdata="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" filled="f" strokecolor="black [3213]" strokeweight="1pt">
                 <v:stroke joinstyle="miter"/>
@@ -10746,7 +10746,7 @@
               </wp:anchor>
             </w:drawing>
           </mc:Choice>
-          <mc:Fallback xmlns:w16se="http://schemas.microsoft.com/office/word/2015/wordml/symex" xmlns:w16cid="http://schemas.microsoft.com/office/word/2016/wordml/cid" xmlns:am3d="http://schemas.microsoft.com/office/drawing/2017/model3d" xmlns:aink="http://schemas.microsoft.com/office/drawing/2016/ink" xmlns:cx8="http://schemas.microsoft.com/office/drawing/2016/5/14/chartex" xmlns:cx7="http://schemas.microsoft.com/office/drawing/2016/5/13/chartex" xmlns:cx6="http://schemas.microsoft.com/office/drawing/2016/5/12/chartex" xmlns:cx5="http://schemas.microsoft.com/office/drawing/2016/5/11/chartex" xmlns:cx4="http://schemas.microsoft.com/office/drawing/2016/5/10/chartex" xmlns:cx3="http://schemas.microsoft.com/office/drawing/2016/5/9/chartex" xmlns:cx2="http://schemas.microsoft.com/office/drawing/2015/10/21/chartex" xmlns:cx1="http://schemas.microsoft.com/office/drawing/2015/9/8/chartex" xmlns:cx="http://schemas.microsoft.com/office/drawing/2014/chartex">
+          <mc:Fallback xmlns:cx="http://schemas.microsoft.com/office/drawing/2014/chartex" xmlns:cx1="http://schemas.microsoft.com/office/drawing/2015/9/8/chartex" xmlns:cx2="http://schemas.microsoft.com/office/drawing/2015/10/21/chartex" xmlns:cx3="http://schemas.microsoft.com/office/drawing/2016/5/9/chartex" xmlns:cx4="http://schemas.microsoft.com/office/drawing/2016/5/10/chartex" xmlns:cx5="http://schemas.microsoft.com/office/drawing/2016/5/11/chartex" xmlns:cx6="http://schemas.microsoft.com/office/drawing/2016/5/12/chartex" xmlns:cx7="http://schemas.microsoft.com/office/drawing/2016/5/13/chartex" xmlns:cx8="http://schemas.microsoft.com/office/drawing/2016/5/14/chartex" xmlns:aink="http://schemas.microsoft.com/office/drawing/2016/ink" xmlns:am3d="http://schemas.microsoft.com/office/drawing/2017/model3d" xmlns:w16cid="http://schemas.microsoft.com/office/word/2016/wordml/cid" xmlns:w16se="http://schemas.microsoft.com/office/word/2015/wordml/symex">
             <w:pict>
               <v:shape w14:anchorId="1DE46BFF" id="Straight Arrow Connector 60" o:spid="_x0000_s1026" type="#_x0000_t32" style="position:absolute;margin-left:368.5pt;margin-top:18.45pt;width:6.05pt;height:10.6pt;flip:x;z-index:251738112;visibility:visible;mso-wrap-style:square;mso-width-percent:0;mso-height-percent:0;mso-wrap-distance-left:9pt;mso-wrap-distance-top:0;mso-wrap-distance-right:9pt;mso-wrap-distance-bottom:0;mso-position-horizontal:absolute;mso-position-horizontal-relative:text;mso-position-vertical:absolute;mso-position-vertical-relative:text;mso-width-percent:0;mso-height-percent:0;mso-width-relative:margin;mso-height-relative:margin" o:gfxdata="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" strokecolor="black [3200]" strokeweight="1pt">
                 <v:stroke endarrow="block" joinstyle="miter"/>
@@ -10834,7 +10834,7 @@
               </wp:anchor>
             </w:drawing>
           </mc:Choice>
-          <mc:Fallback xmlns:w16se="http://schemas.microsoft.com/office/word/2015/wordml/symex" xmlns:w16cid="http://schemas.microsoft.com/office/word/2016/wordml/cid" xmlns:am3d="http://schemas.microsoft.com/office/drawing/2017/model3d" xmlns:aink="http://schemas.microsoft.com/office/drawing/2016/ink" xmlns:cx8="http://schemas.microsoft.com/office/drawing/2016/5/14/chartex" xmlns:cx7="http://schemas.microsoft.com/office/drawing/2016/5/13/chartex" xmlns:cx6="http://schemas.microsoft.com/office/drawing/2016/5/12/chartex" xmlns:cx5="http://schemas.microsoft.com/office/drawing/2016/5/11/chartex" xmlns:cx4="http://schemas.microsoft.com/office/drawing/2016/5/10/chartex" xmlns:cx3="http://schemas.microsoft.com/office/drawing/2016/5/9/chartex" xmlns:cx2="http://schemas.microsoft.com/office/drawing/2015/10/21/chartex" xmlns:cx1="http://schemas.microsoft.com/office/drawing/2015/9/8/chartex" xmlns:cx="http://schemas.microsoft.com/office/drawing/2014/chartex">
+          <mc:Fallback xmlns:cx="http://schemas.microsoft.com/office/drawing/2014/chartex" xmlns:cx1="http://schemas.microsoft.com/office/drawing/2015/9/8/chartex" xmlns:cx2="http://schemas.microsoft.com/office/drawing/2015/10/21/chartex" xmlns:cx3="http://schemas.microsoft.com/office/drawing/2016/5/9/chartex" xmlns:cx4="http://schemas.microsoft.com/office/drawing/2016/5/10/chartex" xmlns:cx5="http://schemas.microsoft.com/office/drawing/2016/5/11/chartex" xmlns:cx6="http://schemas.microsoft.com/office/drawing/2016/5/12/chartex" xmlns:cx7="http://schemas.microsoft.com/office/drawing/2016/5/13/chartex" xmlns:cx8="http://schemas.microsoft.com/office/drawing/2016/5/14/chartex" xmlns:aink="http://schemas.microsoft.com/office/drawing/2016/ink" xmlns:am3d="http://schemas.microsoft.com/office/drawing/2017/model3d" xmlns:w16cid="http://schemas.microsoft.com/office/word/2016/wordml/cid" xmlns:w16se="http://schemas.microsoft.com/office/word/2015/wordml/symex">
             <w:pict>
               <v:oval w14:anchorId="5AF5E133" id="Oval 34" o:spid="_x0000_s1026" style="position:absolute;margin-left:232.8pt;margin-top:1.8pt;width:227.35pt;height:40.1pt;z-index:251688960;visibility:visible;mso-wrap-style:square;mso-width-percent:0;mso-height-percent:0;mso-wrap-distance-left:9pt;mso-wrap-distance-top:0;mso-wrap-distance-right:9pt;mso-wrap-distance-bottom:0;mso-position-horizontal:absolute;mso-position-horizontal-relative:text;mso-position-vertical:absolute;mso-position-vertical-relative:text;mso-width-percent:0;mso-height-percent:0;mso-width-relative:margin;mso-height-relative:margin;v-text-anchor:middle" o:gfxdata="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" filled="f" strokecolor="black [3213]" strokeweight="1pt">
                 <v:stroke joinstyle="miter"/>
@@ -10913,7 +10913,7 @@
               </wp:anchor>
             </w:drawing>
           </mc:Choice>
-          <mc:Fallback xmlns:w16se="http://schemas.microsoft.com/office/word/2015/wordml/symex" xmlns:w16cid="http://schemas.microsoft.com/office/word/2016/wordml/cid" xmlns:am3d="http://schemas.microsoft.com/office/drawing/2017/model3d" xmlns:aink="http://schemas.microsoft.com/office/drawing/2016/ink" xmlns:cx8="http://schemas.microsoft.com/office/drawing/2016/5/14/chartex" xmlns:cx7="http://schemas.microsoft.com/office/drawing/2016/5/13/chartex" xmlns:cx6="http://schemas.microsoft.com/office/drawing/2016/5/12/chartex" xmlns:cx5="http://schemas.microsoft.com/office/drawing/2016/5/11/chartex" xmlns:cx4="http://schemas.microsoft.com/office/drawing/2016/5/10/chartex" xmlns:cx3="http://schemas.microsoft.com/office/drawing/2016/5/9/chartex" xmlns:cx2="http://schemas.microsoft.com/office/drawing/2015/10/21/chartex" xmlns:cx1="http://schemas.microsoft.com/office/drawing/2015/9/8/chartex" xmlns:cx="http://schemas.microsoft.com/office/drawing/2014/chartex">
+          <mc:Fallback xmlns:cx="http://schemas.microsoft.com/office/drawing/2014/chartex" xmlns:cx1="http://schemas.microsoft.com/office/drawing/2015/9/8/chartex" xmlns:cx2="http://schemas.microsoft.com/office/drawing/2015/10/21/chartex" xmlns:cx3="http://schemas.microsoft.com/office/drawing/2016/5/9/chartex" xmlns:cx4="http://schemas.microsoft.com/office/drawing/2016/5/10/chartex" xmlns:cx5="http://schemas.microsoft.com/office/drawing/2016/5/11/chartex" xmlns:cx6="http://schemas.microsoft.com/office/drawing/2016/5/12/chartex" xmlns:cx7="http://schemas.microsoft.com/office/drawing/2016/5/13/chartex" xmlns:cx8="http://schemas.microsoft.com/office/drawing/2016/5/14/chartex" xmlns:aink="http://schemas.microsoft.com/office/drawing/2016/ink" xmlns:am3d="http://schemas.microsoft.com/office/drawing/2017/model3d" xmlns:w16cid="http://schemas.microsoft.com/office/word/2016/wordml/cid" xmlns:w16se="http://schemas.microsoft.com/office/word/2015/wordml/symex">
             <w:pict>
               <v:shape w14:anchorId="04666355" id="Text Box 47" o:spid="_x0000_s1035" type="#_x0000_t202" style="position:absolute;margin-left:263pt;margin-top:.8pt;width:213.75pt;height:34.1pt;z-index:251714560;visibility:visible;mso-wrap-style:square;mso-width-percent:0;mso-wrap-distance-left:9pt;mso-wrap-distance-top:0;mso-wrap-distance-right:9pt;mso-wrap-distance-bottom:0;mso-position-horizontal:absolute;mso-position-horizontal-relative:text;mso-position-vertical:absolute;mso-position-vertical-relative:text;mso-width-percent:0;mso-width-relative:margin;v-text-anchor:top" o:gfxdata="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" filled="f" stroked="f" strokeweight=".5pt">
                 <v:textbox>
@@ -11007,7 +11007,7 @@
               </wp:anchor>
             </w:drawing>
           </mc:Choice>
-          <mc:Fallback xmlns:w16se="http://schemas.microsoft.com/office/word/2015/wordml/symex" xmlns:w16cid="http://schemas.microsoft.com/office/word/2016/wordml/cid" xmlns:am3d="http://schemas.microsoft.com/office/drawing/2017/model3d" xmlns:aink="http://schemas.microsoft.com/office/drawing/2016/ink" xmlns:cx8="http://schemas.microsoft.com/office/drawing/2016/5/14/chartex" xmlns:cx7="http://schemas.microsoft.com/office/drawing/2016/5/13/chartex" xmlns:cx6="http://schemas.microsoft.com/office/drawing/2016/5/12/chartex" xmlns:cx5="http://schemas.microsoft.com/office/drawing/2016/5/11/chartex" xmlns:cx4="http://schemas.microsoft.com/office/drawing/2016/5/10/chartex" xmlns:cx3="http://schemas.microsoft.com/office/drawing/2016/5/9/chartex" xmlns:cx2="http://schemas.microsoft.com/office/drawing/2015/10/21/chartex" xmlns:cx1="http://schemas.microsoft.com/office/drawing/2015/9/8/chartex" xmlns:cx="http://schemas.microsoft.com/office/drawing/2014/chartex">
+          <mc:Fallback xmlns:cx="http://schemas.microsoft.com/office/drawing/2014/chartex" xmlns:cx1="http://schemas.microsoft.com/office/drawing/2015/9/8/chartex" xmlns:cx2="http://schemas.microsoft.com/office/drawing/2015/10/21/chartex" xmlns:cx3="http://schemas.microsoft.com/office/drawing/2016/5/9/chartex" xmlns:cx4="http://schemas.microsoft.com/office/drawing/2016/5/10/chartex" xmlns:cx5="http://schemas.microsoft.com/office/drawing/2016/5/11/chartex" xmlns:cx6="http://schemas.microsoft.com/office/drawing/2016/5/12/chartex" xmlns:cx7="http://schemas.microsoft.com/office/drawing/2016/5/13/chartex" xmlns:cx8="http://schemas.microsoft.com/office/drawing/2016/5/14/chartex" xmlns:aink="http://schemas.microsoft.com/office/drawing/2016/ink" xmlns:am3d="http://schemas.microsoft.com/office/drawing/2017/model3d" xmlns:w16cid="http://schemas.microsoft.com/office/word/2016/wordml/cid" xmlns:w16se="http://schemas.microsoft.com/office/word/2015/wordml/symex">
             <w:pict>
               <v:shape w14:anchorId="53136B9C" id="Straight Arrow Connector 62" o:spid="_x0000_s1026" type="#_x0000_t32" style="position:absolute;margin-left:340.45pt;margin-top:15.45pt;width:5.95pt;height:8.35pt;flip:x;z-index:251740160;visibility:visible;mso-wrap-style:square;mso-width-percent:0;mso-height-percent:0;mso-wrap-distance-left:9pt;mso-wrap-distance-top:0;mso-wrap-distance-right:9pt;mso-wrap-distance-bottom:0;mso-position-horizontal:absolute;mso-position-horizontal-relative:text;mso-position-vertical:absolute;mso-position-vertical-relative:text;mso-width-percent:0;mso-height-percent:0;mso-width-relative:margin;mso-height-relative:margin" o:gfxdata="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" strokecolor="black [3200]" strokeweight="1pt">
                 <v:stroke endarrow="block" joinstyle="miter"/>
@@ -11086,7 +11086,7 @@
               </wp:anchor>
             </w:drawing>
           </mc:Choice>
-          <mc:Fallback xmlns:w16se="http://schemas.microsoft.com/office/word/2015/wordml/symex" xmlns:w16cid="http://schemas.microsoft.com/office/word/2016/wordml/cid" xmlns:am3d="http://schemas.microsoft.com/office/drawing/2017/model3d" xmlns:aink="http://schemas.microsoft.com/office/drawing/2016/ink" xmlns:cx8="http://schemas.microsoft.com/office/drawing/2016/5/14/chartex" xmlns:cx7="http://schemas.microsoft.com/office/drawing/2016/5/13/chartex" xmlns:cx6="http://schemas.microsoft.com/office/drawing/2016/5/12/chartex" xmlns:cx5="http://schemas.microsoft.com/office/drawing/2016/5/11/chartex" xmlns:cx4="http://schemas.microsoft.com/office/drawing/2016/5/10/chartex" xmlns:cx3="http://schemas.microsoft.com/office/drawing/2016/5/9/chartex" xmlns:cx2="http://schemas.microsoft.com/office/drawing/2015/10/21/chartex" xmlns:cx1="http://schemas.microsoft.com/office/drawing/2015/9/8/chartex" xmlns:cx="http://schemas.microsoft.com/office/drawing/2014/chartex">
+          <mc:Fallback xmlns:cx="http://schemas.microsoft.com/office/drawing/2014/chartex" xmlns:cx1="http://schemas.microsoft.com/office/drawing/2015/9/8/chartex" xmlns:cx2="http://schemas.microsoft.com/office/drawing/2015/10/21/chartex" xmlns:cx3="http://schemas.microsoft.com/office/drawing/2016/5/9/chartex" xmlns:cx4="http://schemas.microsoft.com/office/drawing/2016/5/10/chartex" xmlns:cx5="http://schemas.microsoft.com/office/drawing/2016/5/11/chartex" xmlns:cx6="http://schemas.microsoft.com/office/drawing/2016/5/12/chartex" xmlns:cx7="http://schemas.microsoft.com/office/drawing/2016/5/13/chartex" xmlns:cx8="http://schemas.microsoft.com/office/drawing/2016/5/14/chartex" xmlns:aink="http://schemas.microsoft.com/office/drawing/2016/ink" xmlns:am3d="http://schemas.microsoft.com/office/drawing/2017/model3d" xmlns:w16cid="http://schemas.microsoft.com/office/word/2016/wordml/cid" xmlns:w16se="http://schemas.microsoft.com/office/word/2015/wordml/symex">
             <w:pict>
               <v:shape w14:anchorId="13BC1369" id="Text Box 48" o:spid="_x0000_s1036" type="#_x0000_t202" style="position:absolute;margin-left:202.35pt;margin-top:24.95pt;width:213.75pt;height:34.1pt;z-index:251716608;visibility:visible;mso-wrap-style:square;mso-width-percent:0;mso-wrap-distance-left:9pt;mso-wrap-distance-top:0;mso-wrap-distance-right:9pt;mso-wrap-distance-bottom:0;mso-position-horizontal:absolute;mso-position-horizontal-relative:text;mso-position-vertical:absolute;mso-position-vertical-relative:text;mso-width-percent:0;mso-width-relative:margin;v-text-anchor:top" o:gfxdata="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" filled="f" stroked="f" strokeweight=".5pt">
                 <v:textbox>
@@ -11185,7 +11185,7 @@
               </wp:anchor>
             </w:drawing>
           </mc:Choice>
-          <mc:Fallback xmlns:w16se="http://schemas.microsoft.com/office/word/2015/wordml/symex" xmlns:w16cid="http://schemas.microsoft.com/office/word/2016/wordml/cid" xmlns:am3d="http://schemas.microsoft.com/office/drawing/2017/model3d" xmlns:aink="http://schemas.microsoft.com/office/drawing/2016/ink" xmlns:cx8="http://schemas.microsoft.com/office/drawing/2016/5/14/chartex" xmlns:cx7="http://schemas.microsoft.com/office/drawing/2016/5/13/chartex" xmlns:cx6="http://schemas.microsoft.com/office/drawing/2016/5/12/chartex" xmlns:cx5="http://schemas.microsoft.com/office/drawing/2016/5/11/chartex" xmlns:cx4="http://schemas.microsoft.com/office/drawing/2016/5/10/chartex" xmlns:cx3="http://schemas.microsoft.com/office/drawing/2016/5/9/chartex" xmlns:cx2="http://schemas.microsoft.com/office/drawing/2015/10/21/chartex" xmlns:cx1="http://schemas.microsoft.com/office/drawing/2015/9/8/chartex" xmlns:cx="http://schemas.microsoft.com/office/drawing/2014/chartex">
+          <mc:Fallback xmlns:cx="http://schemas.microsoft.com/office/drawing/2014/chartex" xmlns:cx1="http://schemas.microsoft.com/office/drawing/2015/9/8/chartex" xmlns:cx2="http://schemas.microsoft.com/office/drawing/2015/10/21/chartex" xmlns:cx3="http://schemas.microsoft.com/office/drawing/2016/5/9/chartex" xmlns:cx4="http://schemas.microsoft.com/office/drawing/2016/5/10/chartex" xmlns:cx5="http://schemas.microsoft.com/office/drawing/2016/5/11/chartex" xmlns:cx6="http://schemas.microsoft.com/office/drawing/2016/5/12/chartex" xmlns:cx7="http://schemas.microsoft.com/office/drawing/2016/5/13/chartex" xmlns:cx8="http://schemas.microsoft.com/office/drawing/2016/5/14/chartex" xmlns:aink="http://schemas.microsoft.com/office/drawing/2016/ink" xmlns:am3d="http://schemas.microsoft.com/office/drawing/2017/model3d" xmlns:w16cid="http://schemas.microsoft.com/office/word/2016/wordml/cid" xmlns:w16se="http://schemas.microsoft.com/office/word/2015/wordml/symex">
             <w:pict>
               <v:oval w14:anchorId="7C7065D9" id="Oval 35" o:spid="_x0000_s1026" style="position:absolute;margin-left:192.5pt;margin-top:21.85pt;width:227.35pt;height:43.95pt;z-index:251691008;visibility:visible;mso-wrap-style:square;mso-width-percent:0;mso-height-percent:0;mso-wrap-distance-left:9pt;mso-wrap-distance-top:0;mso-wrap-distance-right:9pt;mso-wrap-distance-bottom:0;mso-position-horizontal:absolute;mso-position-horizontal-relative:text;mso-position-vertical:absolute;mso-position-vertical-relative:text;mso-width-percent:0;mso-height-percent:0;mso-width-relative:margin;mso-height-relative:margin;v-text-anchor:middle" o:gfxdata="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" filled="f" strokecolor="black [3213]" strokeweight="1pt">
                 <v:stroke joinstyle="miter"/>
@@ -11268,7 +11268,7 @@
               </wp:anchor>
             </w:drawing>
           </mc:Choice>
-          <mc:Fallback xmlns:w16se="http://schemas.microsoft.com/office/word/2015/wordml/symex" xmlns:w16cid="http://schemas.microsoft.com/office/word/2016/wordml/cid" xmlns:am3d="http://schemas.microsoft.com/office/drawing/2017/model3d" xmlns:aink="http://schemas.microsoft.com/office/drawing/2016/ink" xmlns:cx8="http://schemas.microsoft.com/office/drawing/2016/5/14/chartex" xmlns:cx7="http://schemas.microsoft.com/office/drawing/2016/5/13/chartex" xmlns:cx6="http://schemas.microsoft.com/office/drawing/2016/5/12/chartex" xmlns:cx5="http://schemas.microsoft.com/office/drawing/2016/5/11/chartex" xmlns:cx4="http://schemas.microsoft.com/office/drawing/2016/5/10/chartex" xmlns:cx3="http://schemas.microsoft.com/office/drawing/2016/5/9/chartex" xmlns:cx2="http://schemas.microsoft.com/office/drawing/2015/10/21/chartex" xmlns:cx1="http://schemas.microsoft.com/office/drawing/2015/9/8/chartex" xmlns:cx="http://schemas.microsoft.com/office/drawing/2014/chartex">
+          <mc:Fallback xmlns:cx="http://schemas.microsoft.com/office/drawing/2014/chartex" xmlns:cx1="http://schemas.microsoft.com/office/drawing/2015/9/8/chartex" xmlns:cx2="http://schemas.microsoft.com/office/drawing/2015/10/21/chartex" xmlns:cx3="http://schemas.microsoft.com/office/drawing/2016/5/9/chartex" xmlns:cx4="http://schemas.microsoft.com/office/drawing/2016/5/10/chartex" xmlns:cx5="http://schemas.microsoft.com/office/drawing/2016/5/11/chartex" xmlns:cx6="http://schemas.microsoft.com/office/drawing/2016/5/12/chartex" xmlns:cx7="http://schemas.microsoft.com/office/drawing/2016/5/13/chartex" xmlns:cx8="http://schemas.microsoft.com/office/drawing/2016/5/14/chartex" xmlns:aink="http://schemas.microsoft.com/office/drawing/2016/ink" xmlns:am3d="http://schemas.microsoft.com/office/drawing/2017/model3d" xmlns:w16cid="http://schemas.microsoft.com/office/word/2016/wordml/cid" xmlns:w16se="http://schemas.microsoft.com/office/word/2015/wordml/symex">
             <w:pict>
               <v:shape w14:anchorId="7673A49F" id="Straight Arrow Connector 63" o:spid="_x0000_s1026" type="#_x0000_t32" style="position:absolute;margin-left:285.1pt;margin-top:12.5pt;width:9.85pt;height:8.4pt;flip:x;z-index:251742208;visibility:visible;mso-wrap-style:square;mso-width-percent:0;mso-height-percent:0;mso-wrap-distance-left:9pt;mso-wrap-distance-top:0;mso-wrap-distance-right:9pt;mso-wrap-distance-bottom:0;mso-position-horizontal:absolute;mso-position-horizontal-relative:text;mso-position-vertical:absolute;mso-position-vertical-relative:text;mso-width-percent:0;mso-height-percent:0;mso-width-relative:margin;mso-height-relative:margin" o:gfxdata="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" strokecolor="black [3200]" strokeweight="1pt">
                 <v:stroke endarrow="block" joinstyle="miter"/>
@@ -11351,7 +11351,7 @@
               </wp:anchor>
             </w:drawing>
           </mc:Choice>
-          <mc:Fallback xmlns:w16se="http://schemas.microsoft.com/office/word/2015/wordml/symex" xmlns:w16cid="http://schemas.microsoft.com/office/word/2016/wordml/cid" xmlns:am3d="http://schemas.microsoft.com/office/drawing/2017/model3d" xmlns:aink="http://schemas.microsoft.com/office/drawing/2016/ink" xmlns:cx8="http://schemas.microsoft.com/office/drawing/2016/5/14/chartex" xmlns:cx7="http://schemas.microsoft.com/office/drawing/2016/5/13/chartex" xmlns:cx6="http://schemas.microsoft.com/office/drawing/2016/5/12/chartex" xmlns:cx5="http://schemas.microsoft.com/office/drawing/2016/5/11/chartex" xmlns:cx4="http://schemas.microsoft.com/office/drawing/2016/5/10/chartex" xmlns:cx3="http://schemas.microsoft.com/office/drawing/2016/5/9/chartex" xmlns:cx2="http://schemas.microsoft.com/office/drawing/2015/10/21/chartex" xmlns:cx1="http://schemas.microsoft.com/office/drawing/2015/9/8/chartex" xmlns:cx="http://schemas.microsoft.com/office/drawing/2014/chartex">
+          <mc:Fallback xmlns:cx="http://schemas.microsoft.com/office/drawing/2014/chartex" xmlns:cx1="http://schemas.microsoft.com/office/drawing/2015/9/8/chartex" xmlns:cx2="http://schemas.microsoft.com/office/drawing/2015/10/21/chartex" xmlns:cx3="http://schemas.microsoft.com/office/drawing/2016/5/9/chartex" xmlns:cx4="http://schemas.microsoft.com/office/drawing/2016/5/10/chartex" xmlns:cx5="http://schemas.microsoft.com/office/drawing/2016/5/11/chartex" xmlns:cx6="http://schemas.microsoft.com/office/drawing/2016/5/12/chartex" xmlns:cx7="http://schemas.microsoft.com/office/drawing/2016/5/13/chartex" xmlns:cx8="http://schemas.microsoft.com/office/drawing/2016/5/14/chartex" xmlns:aink="http://schemas.microsoft.com/office/drawing/2016/ink" xmlns:am3d="http://schemas.microsoft.com/office/drawing/2017/model3d" xmlns:w16cid="http://schemas.microsoft.com/office/word/2016/wordml/cid" xmlns:w16se="http://schemas.microsoft.com/office/word/2015/wordml/symex">
             <w:pict>
               <v:oval w14:anchorId="4F8FA5BD" id="Oval 36" o:spid="_x0000_s1026" style="position:absolute;margin-left:154.55pt;margin-top:21pt;width:227.35pt;height:43.95pt;z-index:251693056;visibility:visible;mso-wrap-style:square;mso-width-percent:0;mso-height-percent:0;mso-wrap-distance-left:9pt;mso-wrap-distance-top:0;mso-wrap-distance-right:9pt;mso-wrap-distance-bottom:0;mso-position-horizontal:absolute;mso-position-horizontal-relative:text;mso-position-vertical:absolute;mso-position-vertical-relative:text;mso-width-percent:0;mso-height-percent:0;mso-width-relative:margin;mso-height-relative:margin;v-text-anchor:middle" o:gfxdata="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" filled="f" strokecolor="black [3213]" strokeweight="1pt">
                 <v:stroke joinstyle="miter"/>
@@ -11430,7 +11430,7 @@
               </wp:anchor>
             </w:drawing>
           </mc:Choice>
-          <mc:Fallback xmlns:w16se="http://schemas.microsoft.com/office/word/2015/wordml/symex" xmlns:w16cid="http://schemas.microsoft.com/office/word/2016/wordml/cid" xmlns:am3d="http://schemas.microsoft.com/office/drawing/2017/model3d" xmlns:aink="http://schemas.microsoft.com/office/drawing/2016/ink" xmlns:cx8="http://schemas.microsoft.com/office/drawing/2016/5/14/chartex" xmlns:cx7="http://schemas.microsoft.com/office/drawing/2016/5/13/chartex" xmlns:cx6="http://schemas.microsoft.com/office/drawing/2016/5/12/chartex" xmlns:cx5="http://schemas.microsoft.com/office/drawing/2016/5/11/chartex" xmlns:cx4="http://schemas.microsoft.com/office/drawing/2016/5/10/chartex" xmlns:cx3="http://schemas.microsoft.com/office/drawing/2016/5/9/chartex" xmlns:cx2="http://schemas.microsoft.com/office/drawing/2015/10/21/chartex" xmlns:cx1="http://schemas.microsoft.com/office/drawing/2015/9/8/chartex" xmlns:cx="http://schemas.microsoft.com/office/drawing/2014/chartex">
+          <mc:Fallback xmlns:cx="http://schemas.microsoft.com/office/drawing/2014/chartex" xmlns:cx1="http://schemas.microsoft.com/office/drawing/2015/9/8/chartex" xmlns:cx2="http://schemas.microsoft.com/office/drawing/2015/10/21/chartex" xmlns:cx3="http://schemas.microsoft.com/office/drawing/2016/5/9/chartex" xmlns:cx4="http://schemas.microsoft.com/office/drawing/2016/5/10/chartex" xmlns:cx5="http://schemas.microsoft.com/office/drawing/2016/5/11/chartex" xmlns:cx6="http://schemas.microsoft.com/office/drawing/2016/5/12/chartex" xmlns:cx7="http://schemas.microsoft.com/office/drawing/2016/5/13/chartex" xmlns:cx8="http://schemas.microsoft.com/office/drawing/2016/5/14/chartex" xmlns:aink="http://schemas.microsoft.com/office/drawing/2016/ink" xmlns:am3d="http://schemas.microsoft.com/office/drawing/2017/model3d" xmlns:w16cid="http://schemas.microsoft.com/office/word/2016/wordml/cid" xmlns:w16se="http://schemas.microsoft.com/office/word/2015/wordml/symex">
             <w:pict>
               <v:shape w14:anchorId="71A9A93D" id="Text Box 50" o:spid="_x0000_s1037" type="#_x0000_t202" style="position:absolute;margin-left:185.7pt;margin-top:19.2pt;width:213.75pt;height:34.1pt;z-index:251718656;visibility:visible;mso-wrap-style:square;mso-width-percent:0;mso-wrap-distance-left:9pt;mso-wrap-distance-top:0;mso-wrap-distance-right:9pt;mso-wrap-distance-bottom:0;mso-position-horizontal:absolute;mso-position-horizontal-relative:text;mso-position-vertical:absolute;mso-position-vertical-relative:text;mso-width-percent:0;mso-width-relative:margin;v-text-anchor:top" o:gfxdata="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" filled="f" stroked="f" strokeweight=".5pt">
                 <v:textbox>
@@ -11529,7 +11529,7 @@
               </wp:anchor>
             </w:drawing>
           </mc:Choice>
-          <mc:Fallback xmlns:w16se="http://schemas.microsoft.com/office/word/2015/wordml/symex" xmlns:w16cid="http://schemas.microsoft.com/office/word/2016/wordml/cid" xmlns:am3d="http://schemas.microsoft.com/office/drawing/2017/model3d" xmlns:aink="http://schemas.microsoft.com/office/drawing/2016/ink" xmlns:cx8="http://schemas.microsoft.com/office/drawing/2016/5/14/chartex" xmlns:cx7="http://schemas.microsoft.com/office/drawing/2016/5/13/chartex" xmlns:cx6="http://schemas.microsoft.com/office/drawing/2016/5/12/chartex" xmlns:cx5="http://schemas.microsoft.com/office/drawing/2016/5/11/chartex" xmlns:cx4="http://schemas.microsoft.com/office/drawing/2016/5/10/chartex" xmlns:cx3="http://schemas.microsoft.com/office/drawing/2016/5/9/chartex" xmlns:cx2="http://schemas.microsoft.com/office/drawing/2015/10/21/chartex" xmlns:cx1="http://schemas.microsoft.com/office/drawing/2015/9/8/chartex" xmlns:cx="http://schemas.microsoft.com/office/drawing/2014/chartex">
+          <mc:Fallback xmlns:cx="http://schemas.microsoft.com/office/drawing/2014/chartex" xmlns:cx1="http://schemas.microsoft.com/office/drawing/2015/9/8/chartex" xmlns:cx2="http://schemas.microsoft.com/office/drawing/2015/10/21/chartex" xmlns:cx3="http://schemas.microsoft.com/office/drawing/2016/5/9/chartex" xmlns:cx4="http://schemas.microsoft.com/office/drawing/2016/5/10/chartex" xmlns:cx5="http://schemas.microsoft.com/office/drawing/2016/5/11/chartex" xmlns:cx6="http://schemas.microsoft.com/office/drawing/2016/5/12/chartex" xmlns:cx7="http://schemas.microsoft.com/office/drawing/2016/5/13/chartex" xmlns:cx8="http://schemas.microsoft.com/office/drawing/2016/5/14/chartex" xmlns:aink="http://schemas.microsoft.com/office/drawing/2016/ink" xmlns:am3d="http://schemas.microsoft.com/office/drawing/2017/model3d" xmlns:w16cid="http://schemas.microsoft.com/office/word/2016/wordml/cid" xmlns:w16se="http://schemas.microsoft.com/office/word/2015/wordml/symex">
             <w:pict>
               <v:shape w14:anchorId="2ACDC28C" id="Straight Arrow Connector 64" o:spid="_x0000_s1026" type="#_x0000_t32" style="position:absolute;margin-left:235.8pt;margin-top:10.6pt;width:5.95pt;height:8.35pt;flip:x;z-index:251744256;visibility:visible;mso-wrap-style:square;mso-width-percent:0;mso-height-percent:0;mso-wrap-distance-left:9pt;mso-wrap-distance-top:0;mso-wrap-distance-right:9pt;mso-wrap-distance-bottom:0;mso-position-horizontal:absolute;mso-position-horizontal-relative:text;mso-position-vertical:absolute;mso-position-vertical-relative:text;mso-width-percent:0;mso-height-percent:0;mso-width-relative:margin;mso-height-relative:margin" o:gfxdata="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" strokecolor="black [3200]" strokeweight="1pt">
                 <v:stroke endarrow="block" joinstyle="miter"/>
@@ -11612,7 +11612,7 @@
               </wp:anchor>
             </w:drawing>
           </mc:Choice>
-          <mc:Fallback xmlns:w16se="http://schemas.microsoft.com/office/word/2015/wordml/symex" xmlns:w16cid="http://schemas.microsoft.com/office/word/2016/wordml/cid" xmlns:am3d="http://schemas.microsoft.com/office/drawing/2017/model3d" xmlns:aink="http://schemas.microsoft.com/office/drawing/2016/ink" xmlns:cx8="http://schemas.microsoft.com/office/drawing/2016/5/14/chartex" xmlns:cx7="http://schemas.microsoft.com/office/drawing/2016/5/13/chartex" xmlns:cx6="http://schemas.microsoft.com/office/drawing/2016/5/12/chartex" xmlns:cx5="http://schemas.microsoft.com/office/drawing/2016/5/11/chartex" xmlns:cx4="http://schemas.microsoft.com/office/drawing/2016/5/10/chartex" xmlns:cx3="http://schemas.microsoft.com/office/drawing/2016/5/9/chartex" xmlns:cx2="http://schemas.microsoft.com/office/drawing/2015/10/21/chartex" xmlns:cx1="http://schemas.microsoft.com/office/drawing/2015/9/8/chartex" xmlns:cx="http://schemas.microsoft.com/office/drawing/2014/chartex">
+          <mc:Fallback xmlns:cx="http://schemas.microsoft.com/office/drawing/2014/chartex" xmlns:cx1="http://schemas.microsoft.com/office/drawing/2015/9/8/chartex" xmlns:cx2="http://schemas.microsoft.com/office/drawing/2015/10/21/chartex" xmlns:cx3="http://schemas.microsoft.com/office/drawing/2016/5/9/chartex" xmlns:cx4="http://schemas.microsoft.com/office/drawing/2016/5/10/chartex" xmlns:cx5="http://schemas.microsoft.com/office/drawing/2016/5/11/chartex" xmlns:cx6="http://schemas.microsoft.com/office/drawing/2016/5/12/chartex" xmlns:cx7="http://schemas.microsoft.com/office/drawing/2016/5/13/chartex" xmlns:cx8="http://schemas.microsoft.com/office/drawing/2016/5/14/chartex" xmlns:aink="http://schemas.microsoft.com/office/drawing/2016/ink" xmlns:am3d="http://schemas.microsoft.com/office/drawing/2017/model3d" xmlns:w16cid="http://schemas.microsoft.com/office/word/2016/wordml/cid" xmlns:w16se="http://schemas.microsoft.com/office/word/2015/wordml/symex">
             <w:pict>
               <v:oval w14:anchorId="7D87CBFE" id="Oval 37" o:spid="_x0000_s1026" style="position:absolute;margin-left:105.35pt;margin-top:17.3pt;width:227.35pt;height:43.95pt;z-index:251695104;visibility:visible;mso-wrap-style:square;mso-width-percent:0;mso-height-percent:0;mso-wrap-distance-left:9pt;mso-wrap-distance-top:0;mso-wrap-distance-right:9pt;mso-wrap-distance-bottom:0;mso-position-horizontal:absolute;mso-position-horizontal-relative:text;mso-position-vertical:absolute;mso-position-vertical-relative:text;mso-width-percent:0;mso-height-percent:0;mso-width-relative:margin;mso-height-relative:margin;v-text-anchor:middle" o:gfxdata="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" filled="f" strokecolor="black [3213]" strokeweight="1pt">
                 <v:stroke joinstyle="miter"/>
@@ -11691,7 +11691,7 @@
               </wp:anchor>
             </w:drawing>
           </mc:Choice>
-          <mc:Fallback xmlns:w16se="http://schemas.microsoft.com/office/word/2015/wordml/symex" xmlns:w16cid="http://schemas.microsoft.com/office/word/2016/wordml/cid" xmlns:am3d="http://schemas.microsoft.com/office/drawing/2017/model3d" xmlns:aink="http://schemas.microsoft.com/office/drawing/2016/ink" xmlns:cx8="http://schemas.microsoft.com/office/drawing/2016/5/14/chartex" xmlns:cx7="http://schemas.microsoft.com/office/drawing/2016/5/13/chartex" xmlns:cx6="http://schemas.microsoft.com/office/drawing/2016/5/12/chartex" xmlns:cx5="http://schemas.microsoft.com/office/drawing/2016/5/11/chartex" xmlns:cx4="http://schemas.microsoft.com/office/drawing/2016/5/10/chartex" xmlns:cx3="http://schemas.microsoft.com/office/drawing/2016/5/9/chartex" xmlns:cx2="http://schemas.microsoft.com/office/drawing/2015/10/21/chartex" xmlns:cx1="http://schemas.microsoft.com/office/drawing/2015/9/8/chartex" xmlns:cx="http://schemas.microsoft.com/office/drawing/2014/chartex">
+          <mc:Fallback xmlns:cx="http://schemas.microsoft.com/office/drawing/2014/chartex" xmlns:cx1="http://schemas.microsoft.com/office/drawing/2015/9/8/chartex" xmlns:cx2="http://schemas.microsoft.com/office/drawing/2015/10/21/chartex" xmlns:cx3="http://schemas.microsoft.com/office/drawing/2016/5/9/chartex" xmlns:cx4="http://schemas.microsoft.com/office/drawing/2016/5/10/chartex" xmlns:cx5="http://schemas.microsoft.com/office/drawing/2016/5/11/chartex" xmlns:cx6="http://schemas.microsoft.com/office/drawing/2016/5/12/chartex" xmlns:cx7="http://schemas.microsoft.com/office/drawing/2016/5/13/chartex" xmlns:cx8="http://schemas.microsoft.com/office/drawing/2016/5/14/chartex" xmlns:aink="http://schemas.microsoft.com/office/drawing/2016/ink" xmlns:am3d="http://schemas.microsoft.com/office/drawing/2017/model3d" xmlns:w16cid="http://schemas.microsoft.com/office/word/2016/wordml/cid" xmlns:w16se="http://schemas.microsoft.com/office/word/2015/wordml/symex">
             <w:pict>
               <v:shape w14:anchorId="769022AA" id="Text Box 51" o:spid="_x0000_s1038" type="#_x0000_t202" style="position:absolute;margin-left:106.1pt;margin-top:17.55pt;width:213.75pt;height:34.1pt;z-index:251720704;visibility:visible;mso-wrap-style:square;mso-width-percent:0;mso-wrap-distance-left:9pt;mso-wrap-distance-top:0;mso-wrap-distance-right:9pt;mso-wrap-distance-bottom:0;mso-position-horizontal:absolute;mso-position-horizontal-relative:text;mso-position-vertical:absolute;mso-position-vertical-relative:text;mso-width-percent:0;mso-width-relative:margin;v-text-anchor:top" o:gfxdata="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" filled="f" stroked="f" strokeweight=".5pt">
                 <v:textbox>
@@ -11790,7 +11790,7 @@
               </wp:anchor>
             </w:drawing>
           </mc:Choice>
-          <mc:Fallback xmlns:w16se="http://schemas.microsoft.com/office/word/2015/wordml/symex" xmlns:w16cid="http://schemas.microsoft.com/office/word/2016/wordml/cid" xmlns:am3d="http://schemas.microsoft.com/office/drawing/2017/model3d" xmlns:aink="http://schemas.microsoft.com/office/drawing/2016/ink" xmlns:cx8="http://schemas.microsoft.com/office/drawing/2016/5/14/chartex" xmlns:cx7="http://schemas.microsoft.com/office/drawing/2016/5/13/chartex" xmlns:cx6="http://schemas.microsoft.com/office/drawing/2016/5/12/chartex" xmlns:cx5="http://schemas.microsoft.com/office/drawing/2016/5/11/chartex" xmlns:cx4="http://schemas.microsoft.com/office/drawing/2016/5/10/chartex" xmlns:cx3="http://schemas.microsoft.com/office/drawing/2016/5/9/chartex" xmlns:cx2="http://schemas.microsoft.com/office/drawing/2015/10/21/chartex" xmlns:cx1="http://schemas.microsoft.com/office/drawing/2015/9/8/chartex" xmlns:cx="http://schemas.microsoft.com/office/drawing/2014/chartex">
+          <mc:Fallback xmlns:cx="http://schemas.microsoft.com/office/drawing/2014/chartex" xmlns:cx1="http://schemas.microsoft.com/office/drawing/2015/9/8/chartex" xmlns:cx2="http://schemas.microsoft.com/office/drawing/2015/10/21/chartex" xmlns:cx3="http://schemas.microsoft.com/office/drawing/2016/5/9/chartex" xmlns:cx4="http://schemas.microsoft.com/office/drawing/2016/5/10/chartex" xmlns:cx5="http://schemas.microsoft.com/office/drawing/2016/5/11/chartex" xmlns:cx6="http://schemas.microsoft.com/office/drawing/2016/5/12/chartex" xmlns:cx7="http://schemas.microsoft.com/office/drawing/2016/5/13/chartex" xmlns:cx8="http://schemas.microsoft.com/office/drawing/2016/5/14/chartex" xmlns:aink="http://schemas.microsoft.com/office/drawing/2016/ink" xmlns:am3d="http://schemas.microsoft.com/office/drawing/2017/model3d" xmlns:w16cid="http://schemas.microsoft.com/office/word/2016/wordml/cid" xmlns:w16se="http://schemas.microsoft.com/office/word/2015/wordml/symex">
             <w:pict>
               <v:shape w14:anchorId="6FF29328" id="Straight Arrow Connector 65" o:spid="_x0000_s1026" type="#_x0000_t32" style="position:absolute;margin-left:184.3pt;margin-top:6.7pt;width:6.7pt;height:9.85pt;flip:x;z-index:251746304;visibility:visible;mso-wrap-style:square;mso-width-percent:0;mso-height-percent:0;mso-wrap-distance-left:9pt;mso-wrap-distance-top:0;mso-wrap-distance-right:9pt;mso-wrap-distance-bottom:0;mso-position-horizontal:absolute;mso-position-horizontal-relative:text;mso-position-vertical:absolute;mso-position-vertical-relative:text;mso-width-percent:0;mso-height-percent:0;mso-width-relative:margin;mso-height-relative:margin" o:gfxdata="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" strokecolor="black [3200]" strokeweight="1pt">
                 <v:stroke endarrow="block" joinstyle="miter"/>
@@ -11869,7 +11869,7 @@
               </wp:anchor>
             </w:drawing>
           </mc:Choice>
-          <mc:Fallback xmlns:w16se="http://schemas.microsoft.com/office/word/2015/wordml/symex" xmlns:w16cid="http://schemas.microsoft.com/office/word/2016/wordml/cid" xmlns:am3d="http://schemas.microsoft.com/office/drawing/2017/model3d" xmlns:aink="http://schemas.microsoft.com/office/drawing/2016/ink" xmlns:cx8="http://schemas.microsoft.com/office/drawing/2016/5/14/chartex" xmlns:cx7="http://schemas.microsoft.com/office/drawing/2016/5/13/chartex" xmlns:cx6="http://schemas.microsoft.com/office/drawing/2016/5/12/chartex" xmlns:cx5="http://schemas.microsoft.com/office/drawing/2016/5/11/chartex" xmlns:cx4="http://schemas.microsoft.com/office/drawing/2016/5/10/chartex" xmlns:cx3="http://schemas.microsoft.com/office/drawing/2016/5/9/chartex" xmlns:cx2="http://schemas.microsoft.com/office/drawing/2015/10/21/chartex" xmlns:cx1="http://schemas.microsoft.com/office/drawing/2015/9/8/chartex" xmlns:cx="http://schemas.microsoft.com/office/drawing/2014/chartex">
+          <mc:Fallback xmlns:cx="http://schemas.microsoft.com/office/drawing/2014/chartex" xmlns:cx1="http://schemas.microsoft.com/office/drawing/2015/9/8/chartex" xmlns:cx2="http://schemas.microsoft.com/office/drawing/2015/10/21/chartex" xmlns:cx3="http://schemas.microsoft.com/office/drawing/2016/5/9/chartex" xmlns:cx4="http://schemas.microsoft.com/office/drawing/2016/5/10/chartex" xmlns:cx5="http://schemas.microsoft.com/office/drawing/2016/5/11/chartex" xmlns:cx6="http://schemas.microsoft.com/office/drawing/2016/5/12/chartex" xmlns:cx7="http://schemas.microsoft.com/office/drawing/2016/5/13/chartex" xmlns:cx8="http://schemas.microsoft.com/office/drawing/2016/5/14/chartex" xmlns:aink="http://schemas.microsoft.com/office/drawing/2016/ink" xmlns:am3d="http://schemas.microsoft.com/office/drawing/2017/model3d" xmlns:w16cid="http://schemas.microsoft.com/office/word/2016/wordml/cid" xmlns:w16se="http://schemas.microsoft.com/office/word/2015/wordml/symex">
             <w:pict>
               <v:shape w14:anchorId="1E833699" id="Text Box 52" o:spid="_x0000_s1039" type="#_x0000_t202" style="position:absolute;margin-left:77.3pt;margin-top:14.65pt;width:213.75pt;height:34.1pt;z-index:251722752;visibility:visible;mso-wrap-style:square;mso-width-percent:0;mso-wrap-distance-left:9pt;mso-wrap-distance-top:0;mso-wrap-distance-right:9pt;mso-wrap-distance-bottom:0;mso-position-horizontal:absolute;mso-position-horizontal-relative:text;mso-position-vertical:absolute;mso-position-vertical-relative:text;mso-width-percent:0;mso-width-relative:margin;v-text-anchor:top" o:gfxdata="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" filled="f" stroked="f" strokeweight=".5pt">
                 <v:textbox>
@@ -11968,7 +11968,7 @@
               </wp:anchor>
             </w:drawing>
           </mc:Choice>
-          <mc:Fallback xmlns:w16se="http://schemas.microsoft.com/office/word/2015/wordml/symex" xmlns:w16cid="http://schemas.microsoft.com/office/word/2016/wordml/cid" xmlns:am3d="http://schemas.microsoft.com/office/drawing/2017/model3d" xmlns:aink="http://schemas.microsoft.com/office/drawing/2016/ink" xmlns:cx8="http://schemas.microsoft.com/office/drawing/2016/5/14/chartex" xmlns:cx7="http://schemas.microsoft.com/office/drawing/2016/5/13/chartex" xmlns:cx6="http://schemas.microsoft.com/office/drawing/2016/5/12/chartex" xmlns:cx5="http://schemas.microsoft.com/office/drawing/2016/5/11/chartex" xmlns:cx4="http://schemas.microsoft.com/office/drawing/2016/5/10/chartex" xmlns:cx3="http://schemas.microsoft.com/office/drawing/2016/5/9/chartex" xmlns:cx2="http://schemas.microsoft.com/office/drawing/2015/10/21/chartex" xmlns:cx1="http://schemas.microsoft.com/office/drawing/2015/9/8/chartex" xmlns:cx="http://schemas.microsoft.com/office/drawing/2014/chartex">
+          <mc:Fallback xmlns:cx="http://schemas.microsoft.com/office/drawing/2014/chartex" xmlns:cx1="http://schemas.microsoft.com/office/drawing/2015/9/8/chartex" xmlns:cx2="http://schemas.microsoft.com/office/drawing/2015/10/21/chartex" xmlns:cx3="http://schemas.microsoft.com/office/drawing/2016/5/9/chartex" xmlns:cx4="http://schemas.microsoft.com/office/drawing/2016/5/10/chartex" xmlns:cx5="http://schemas.microsoft.com/office/drawing/2016/5/11/chartex" xmlns:cx6="http://schemas.microsoft.com/office/drawing/2016/5/12/chartex" xmlns:cx7="http://schemas.microsoft.com/office/drawing/2016/5/13/chartex" xmlns:cx8="http://schemas.microsoft.com/office/drawing/2016/5/14/chartex" xmlns:aink="http://schemas.microsoft.com/office/drawing/2016/ink" xmlns:am3d="http://schemas.microsoft.com/office/drawing/2017/model3d" xmlns:w16cid="http://schemas.microsoft.com/office/word/2016/wordml/cid" xmlns:w16se="http://schemas.microsoft.com/office/word/2015/wordml/symex">
             <w:pict>
               <v:oval w14:anchorId="0B1F512A" id="Oval 38" o:spid="_x0000_s1026" style="position:absolute;margin-left:45.45pt;margin-top:15.8pt;width:227.35pt;height:43.95pt;z-index:251697152;visibility:visible;mso-wrap-style:square;mso-width-percent:0;mso-height-percent:0;mso-wrap-distance-left:9pt;mso-wrap-distance-top:0;mso-wrap-distance-right:9pt;mso-wrap-distance-bottom:0;mso-position-horizontal:absolute;mso-position-horizontal-relative:text;mso-position-vertical:absolute;mso-position-vertical-relative:text;mso-width-percent:0;mso-height-percent:0;mso-width-relative:margin;mso-height-relative:margin;v-text-anchor:middle" o:gfxdata="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" filled="f" strokecolor="black [3213]" strokeweight="1pt">
                 <v:stroke joinstyle="miter"/>
@@ -12071,7 +12071,7 @@
               </wp:anchor>
             </w:drawing>
           </mc:Choice>
-          <mc:Fallback xmlns:w16se="http://schemas.microsoft.com/office/word/2015/wordml/symex" xmlns:w16cid="http://schemas.microsoft.com/office/word/2016/wordml/cid" xmlns:am3d="http://schemas.microsoft.com/office/drawing/2017/model3d" xmlns:aink="http://schemas.microsoft.com/office/drawing/2016/ink" xmlns:cx8="http://schemas.microsoft.com/office/drawing/2016/5/14/chartex" xmlns:cx7="http://schemas.microsoft.com/office/drawing/2016/5/13/chartex" xmlns:cx6="http://schemas.microsoft.com/office/drawing/2016/5/12/chartex" xmlns:cx5="http://schemas.microsoft.com/office/drawing/2016/5/11/chartex" xmlns:cx4="http://schemas.microsoft.com/office/drawing/2016/5/10/chartex" xmlns:cx3="http://schemas.microsoft.com/office/drawing/2016/5/9/chartex" xmlns:cx2="http://schemas.microsoft.com/office/drawing/2015/10/21/chartex" xmlns:cx1="http://schemas.microsoft.com/office/drawing/2015/9/8/chartex" xmlns:cx="http://schemas.microsoft.com/office/drawing/2014/chartex">
+          <mc:Fallback xmlns:cx="http://schemas.microsoft.com/office/drawing/2014/chartex" xmlns:cx1="http://schemas.microsoft.com/office/drawing/2015/9/8/chartex" xmlns:cx2="http://schemas.microsoft.com/office/drawing/2015/10/21/chartex" xmlns:cx3="http://schemas.microsoft.com/office/drawing/2016/5/9/chartex" xmlns:cx4="http://schemas.microsoft.com/office/drawing/2016/5/10/chartex" xmlns:cx5="http://schemas.microsoft.com/office/drawing/2016/5/11/chartex" xmlns:cx6="http://schemas.microsoft.com/office/drawing/2016/5/12/chartex" xmlns:cx7="http://schemas.microsoft.com/office/drawing/2016/5/13/chartex" xmlns:cx8="http://schemas.microsoft.com/office/drawing/2016/5/14/chartex" xmlns:aink="http://schemas.microsoft.com/office/drawing/2016/ink" xmlns:am3d="http://schemas.microsoft.com/office/drawing/2017/model3d" xmlns:w16cid="http://schemas.microsoft.com/office/word/2016/wordml/cid" xmlns:w16se="http://schemas.microsoft.com/office/word/2015/wordml/symex">
             <w:pict>
               <v:shape w14:anchorId="5ECE44E0" id="Text Box 85" o:spid="_x0000_s1040" type="#_x0000_t202" style="position:absolute;margin-left:0;margin-top:7.5pt;width:206.15pt;height:47pt;z-index:251779072;visibility:visible;mso-wrap-style:square;mso-width-percent:0;mso-height-percent:0;mso-wrap-distance-left:9pt;mso-wrap-distance-top:0;mso-wrap-distance-right:9pt;mso-wrap-distance-bottom:0;mso-position-horizontal:center;mso-position-horizontal-relative:margin;mso-position-vertical:absolute;mso-position-vertical-relative:text;mso-width-percent:0;mso-height-percent:0;mso-width-relative:margin;mso-height-relative:margin;v-text-anchor:top" o:gfxdata="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" filled="f" stroked="f" strokeweight=".5pt">
                 <v:textbox>
@@ -14844,7 +14844,24 @@
           <w:szCs w:val="22"/>
           <w:lang w:val="sr-Cyrl-RS"/>
         </w:rPr>
-        <w:t>4“стране”(Почетна,</w:t>
+        <w:t>4</w:t>
+      </w:r>
+      <w:r>
+        <w:rPr>
+          <w:b w:val="0"/>
+          <w:sz w:val="22"/>
+          <w:szCs w:val="22"/>
+        </w:rPr>
+        <w:t xml:space="preserve"> </w:t>
+      </w:r>
+      <w:r>
+        <w:rPr>
+          <w:b w:val="0"/>
+          <w:sz w:val="22"/>
+          <w:szCs w:val="22"/>
+          <w:lang w:val="sr-Cyrl-RS"/>
+        </w:rPr>
+        <w:t>“стране”(Почетна,</w:t>
       </w:r>
       <w:r>
         <w:rPr>
@@ -14920,7 +14937,26 @@
           <w:szCs w:val="22"/>
           <w:lang w:val="sr-Cyrl-RS"/>
         </w:rPr>
-        <w:t>• Почетна:</w:t>
+        <w:t xml:space="preserve">• </w:t>
+      </w:r>
+      <w:r>
+        <w:rPr>
+          <w:b w:val="0"/>
+          <w:sz w:val="22"/>
+          <w:szCs w:val="22"/>
+          <w:u w:val="single"/>
+          <w:lang w:val="sr-Cyrl-RS"/>
+        </w:rPr>
+        <w:t>Почетна</w:t>
+      </w:r>
+      <w:r>
+        <w:rPr>
+          <w:b w:val="0"/>
+          <w:sz w:val="22"/>
+          <w:szCs w:val="22"/>
+          <w:lang w:val="sr-Cyrl-RS"/>
+        </w:rPr>
+        <w:t>:</w:t>
       </w:r>
     </w:p>
     <w:p>
@@ -14935,12 +14971,20 @@
       </w:pPr>
       <w:r>
         <w:rPr>
+          <w:sz w:val="22"/>
+          <w:szCs w:val="22"/>
+          <w:lang w:val="sr-Cyrl-RS"/>
+        </w:rPr>
+        <w:t>1) Листа задатака</w:t>
+      </w:r>
+      <w:r>
+        <w:rPr>
           <w:b w:val="0"/>
           <w:sz w:val="22"/>
           <w:szCs w:val="22"/>
           <w:lang w:val="sr-Cyrl-RS"/>
         </w:rPr>
-        <w:t>1) Листа задатака- Корисник може користити контролну листу за праћење свих обавеза и</w:t>
+        <w:t>- Корисник може користити контролну листу за праћење свих обавеза и</w:t>
       </w:r>
       <w:r>
         <w:rPr>
@@ -15000,12 +15044,20 @@
       </w:pPr>
       <w:r>
         <w:rPr>
+          <w:sz w:val="22"/>
+          <w:szCs w:val="22"/>
+          <w:lang w:val="sr-Cyrl-RS"/>
+        </w:rPr>
+        <w:t>2) Праћење буџета</w:t>
+      </w:r>
+      <w:r>
+        <w:rPr>
           <w:b w:val="0"/>
           <w:sz w:val="22"/>
           <w:szCs w:val="22"/>
           <w:lang w:val="sr-Cyrl-RS"/>
         </w:rPr>
-        <w:t>2) Праћење буџета- Корисник ће имати увид у тренутно стање буџета, уз графички приказ</w:t>
+        <w:t>- Корисник ће имати увид у тренутно стање буџета, уз графички приказ</w:t>
       </w:r>
       <w:r>
         <w:rPr>
@@ -15038,12 +15090,20 @@
       </w:pPr>
       <w:r>
         <w:rPr>
+          <w:sz w:val="22"/>
+          <w:szCs w:val="22"/>
+          <w:lang w:val="sr-Cyrl-RS"/>
+        </w:rPr>
+        <w:t>3) Одбројавање</w:t>
+      </w:r>
+      <w:r>
+        <w:rPr>
           <w:b w:val="0"/>
           <w:sz w:val="22"/>
           <w:szCs w:val="22"/>
           <w:lang w:val="sr-Cyrl-RS"/>
         </w:rPr>
-        <w:t>3) Одбројавање- Корисник ће моћи да прати преостало време до датума прославе кроз</w:t>
+        <w:t>- Корисник ће моћи да прати преостало време до датума прославе кроз</w:t>
       </w:r>
       <w:r>
         <w:rPr>
@@ -15085,21 +15145,46 @@
       </w:pPr>
       <w:r>
         <w:rPr>
+          <w:sz w:val="22"/>
+          <w:szCs w:val="22"/>
+          <w:lang w:val="sr-Cyrl-RS"/>
+        </w:rPr>
+        <w:t>4) Акције и попусти</w:t>
+      </w:r>
+      <w:r>
+        <w:rPr>
           <w:b w:val="0"/>
           <w:sz w:val="22"/>
           <w:szCs w:val="22"/>
           <w:lang w:val="sr-Cyrl-RS"/>
         </w:rPr>
-        <w:t>4) Акције и попусти</w:t>
+        <w:t>- Корисник ће имати приступ посебним попустима и акцијама за</w:t>
       </w:r>
       <w:r>
         <w:rPr>
           <w:b w:val="0"/>
           <w:sz w:val="22"/>
           <w:szCs w:val="22"/>
-          <w:lang w:val="sr-Cyrl-RS"/>
-        </w:rPr>
-        <w:t>- Корисник ће имати приступ посебним попустима и акцијама за</w:t>
+        </w:rPr>
+        <w:t xml:space="preserve"> </w:t>
+      </w:r>
+      <w:r>
+        <w:rPr>
+          <w:b w:val="0"/>
+          <w:sz w:val="22"/>
+          <w:szCs w:val="22"/>
+          <w:lang w:val="sr-Cyrl-RS"/>
+        </w:rPr>
+        <w:t>различите ресторане, омогућавајући повољније опције при избору локације за прославу</w:t>
+      </w:r>
+      <w:r>
+        <w:rPr>
+          <w:b w:val="0"/>
+          <w:sz w:val="22"/>
+          <w:szCs w:val="22"/>
+          <w:lang w:val="sr-Cyrl-RS"/>
+        </w:rPr>
+        <w:t>.</w:t>
       </w:r>
     </w:p>
     <w:p>
@@ -15119,16 +15204,26 @@
           <w:szCs w:val="22"/>
           <w:lang w:val="sr-Cyrl-RS"/>
         </w:rPr>
-        <w:t>различите ресторане, омогућавајући повољније опције при избору локације за прославу</w:t>
+        <w:t xml:space="preserve">• </w:t>
       </w:r>
       <w:r>
         <w:rPr>
           <w:b w:val="0"/>
           <w:sz w:val="22"/>
           <w:szCs w:val="22"/>
-          <w:lang w:val="sr-Cyrl-RS"/>
-        </w:rPr>
-        <w:t>.</w:t>
+          <w:u w:val="single"/>
+          <w:lang w:val="sr-Cyrl-RS"/>
+        </w:rPr>
+        <w:t>Гости</w:t>
+      </w:r>
+      <w:r>
+        <w:rPr>
+          <w:b w:val="0"/>
+          <w:sz w:val="22"/>
+          <w:szCs w:val="22"/>
+          <w:lang w:val="sr-Cyrl-RS"/>
+        </w:rPr>
+        <w:t>:</w:t>
       </w:r>
     </w:p>
     <w:p>
@@ -15143,12 +15238,20 @@
       </w:pPr>
       <w:r>
         <w:rPr>
+          <w:sz w:val="22"/>
+          <w:szCs w:val="22"/>
+          <w:lang w:val="sr-Cyrl-RS"/>
+        </w:rPr>
+        <w:t>1) Листа гостију</w:t>
+      </w:r>
+      <w:r>
+        <w:rPr>
           <w:b w:val="0"/>
           <w:sz w:val="22"/>
           <w:szCs w:val="22"/>
           <w:lang w:val="sr-Cyrl-RS"/>
         </w:rPr>
-        <w:t>• Гости</w:t>
+        <w:t>-Систем приказује листу гостију преузетих из базе података, омогућавајући</w:t>
       </w:r>
       <w:r>
         <w:rPr>
@@ -15157,7 +15260,88 @@
           <w:szCs w:val="22"/>
           <w:lang w:val="sr-Cyrl-RS"/>
         </w:rPr>
-        <w:t>:</w:t>
+        <w:t xml:space="preserve"> </w:t>
+      </w:r>
+      <w:r>
+        <w:rPr>
+          <w:b w:val="0"/>
+          <w:sz w:val="22"/>
+          <w:szCs w:val="22"/>
+          <w:lang w:val="sr-Cyrl-RS"/>
+        </w:rPr>
+        <w:t>кориснику да превлачењем из те листе лако распореди госте на жељена места у шаблону</w:t>
+      </w:r>
+      <w:r>
+        <w:rPr>
+          <w:b w:val="0"/>
+          <w:sz w:val="22"/>
+          <w:szCs w:val="22"/>
+          <w:lang w:val="sr-Cyrl-RS"/>
+        </w:rPr>
+        <w:t xml:space="preserve"> </w:t>
+      </w:r>
+      <w:r>
+        <w:rPr>
+          <w:b w:val="0"/>
+          <w:sz w:val="22"/>
+          <w:szCs w:val="22"/>
+          <w:lang w:val="sr-Cyrl-RS"/>
+        </w:rPr>
+        <w:t xml:space="preserve">столова, </w:t>
+      </w:r>
+      <w:r>
+        <w:rPr>
+          <w:b w:val="0"/>
+          <w:sz w:val="22"/>
+          <w:szCs w:val="22"/>
+          <w:lang w:val="sr-Cyrl-RS"/>
+        </w:rPr>
+        <w:t xml:space="preserve">уз могућност </w:t>
+      </w:r>
+      <w:r>
+        <w:rPr>
+          <w:b w:val="0"/>
+          <w:sz w:val="22"/>
+          <w:szCs w:val="22"/>
+          <w:lang w:val="sr-Cyrl-RS"/>
+        </w:rPr>
+        <w:t>ручн</w:t>
+      </w:r>
+      <w:r>
+        <w:rPr>
+          <w:b w:val="0"/>
+          <w:sz w:val="22"/>
+          <w:szCs w:val="22"/>
+          <w:lang w:val="sr-Cyrl-RS"/>
+        </w:rPr>
+        <w:t>ог</w:t>
+      </w:r>
+      <w:r>
+        <w:rPr>
+          <w:b w:val="0"/>
+          <w:sz w:val="22"/>
+          <w:szCs w:val="22"/>
+          <w:lang w:val="sr-Cyrl-RS"/>
+        </w:rPr>
+        <w:t xml:space="preserve"> унос</w:t>
+      </w:r>
+      <w:r>
+        <w:rPr>
+          <w:b w:val="0"/>
+          <w:sz w:val="22"/>
+          <w:szCs w:val="22"/>
+          <w:lang w:val="sr-Cyrl-RS"/>
+        </w:rPr>
+        <w:t xml:space="preserve">а </w:t>
+      </w:r>
+      <w:r>
+        <w:rPr>
+          <w:b w:val="0"/>
+          <w:sz w:val="22"/>
+          <w:szCs w:val="22"/>
+          <w:lang w:val="sr-Cyrl-RS"/>
+        </w:rPr>
+        <w:t>имена и презимена.</w:t>
       </w:r>
     </w:p>
     <w:p>
@@ -15177,16 +15361,17 @@
           <w:szCs w:val="22"/>
           <w:lang w:val="sr-Cyrl-RS"/>
         </w:rPr>
-        <w:t>1</w:t>
+        <w:t xml:space="preserve">• </w:t>
       </w:r>
       <w:r>
         <w:rPr>
           <w:b w:val="0"/>
           <w:sz w:val="22"/>
           <w:szCs w:val="22"/>
-          <w:lang w:val="sr-Cyrl-RS"/>
-        </w:rPr>
-        <w:t>) Листа гостију-Систем приказује листу гостију преузетих из базе података, омогућавајући</w:t>
+          <w:u w:val="single"/>
+          <w:lang w:val="sr-Cyrl-RS"/>
+        </w:rPr>
+        <w:t>Календар</w:t>
       </w:r>
       <w:r>
         <w:rPr>
@@ -15195,88 +15380,7 @@
           <w:szCs w:val="22"/>
           <w:lang w:val="sr-Cyrl-RS"/>
         </w:rPr>
-        <w:t xml:space="preserve"> </w:t>
-      </w:r>
-      <w:r>
-        <w:rPr>
-          <w:b w:val="0"/>
-          <w:sz w:val="22"/>
-          <w:szCs w:val="22"/>
-          <w:lang w:val="sr-Cyrl-RS"/>
-        </w:rPr>
-        <w:t>кориснику да превлачењем из те листе лако распореди госте на жељена места у шаблону</w:t>
-      </w:r>
-      <w:r>
-        <w:rPr>
-          <w:b w:val="0"/>
-          <w:sz w:val="22"/>
-          <w:szCs w:val="22"/>
-          <w:lang w:val="sr-Cyrl-RS"/>
-        </w:rPr>
-        <w:t xml:space="preserve"> </w:t>
-      </w:r>
-      <w:r>
-        <w:rPr>
-          <w:b w:val="0"/>
-          <w:sz w:val="22"/>
-          <w:szCs w:val="22"/>
-          <w:lang w:val="sr-Cyrl-RS"/>
-        </w:rPr>
-        <w:t xml:space="preserve">столова, </w:t>
-      </w:r>
-      <w:r>
-        <w:rPr>
-          <w:b w:val="0"/>
-          <w:sz w:val="22"/>
-          <w:szCs w:val="22"/>
-          <w:lang w:val="sr-Cyrl-RS"/>
-        </w:rPr>
-        <w:t xml:space="preserve">уз могућност </w:t>
-      </w:r>
-      <w:r>
-        <w:rPr>
-          <w:b w:val="0"/>
-          <w:sz w:val="22"/>
-          <w:szCs w:val="22"/>
-          <w:lang w:val="sr-Cyrl-RS"/>
-        </w:rPr>
-        <w:t>ручн</w:t>
-      </w:r>
-      <w:r>
-        <w:rPr>
-          <w:b w:val="0"/>
-          <w:sz w:val="22"/>
-          <w:szCs w:val="22"/>
-          <w:lang w:val="sr-Cyrl-RS"/>
-        </w:rPr>
-        <w:t>ог</w:t>
-      </w:r>
-      <w:r>
-        <w:rPr>
-          <w:b w:val="0"/>
-          <w:sz w:val="22"/>
-          <w:szCs w:val="22"/>
-          <w:lang w:val="sr-Cyrl-RS"/>
-        </w:rPr>
-        <w:t xml:space="preserve"> унос</w:t>
-      </w:r>
-      <w:r>
-        <w:rPr>
-          <w:b w:val="0"/>
-          <w:sz w:val="22"/>
-          <w:szCs w:val="22"/>
-          <w:lang w:val="sr-Cyrl-RS"/>
-        </w:rPr>
-        <w:t xml:space="preserve">а </w:t>
-      </w:r>
-      <w:r>
-        <w:rPr>
-          <w:b w:val="0"/>
-          <w:sz w:val="22"/>
-          <w:szCs w:val="22"/>
-          <w:lang w:val="sr-Cyrl-RS"/>
-        </w:rPr>
-        <w:t>имена и презимена.</w:t>
+        <w:t>:</w:t>
       </w:r>
     </w:p>
     <w:p>
@@ -15291,12 +15395,74 @@
       </w:pPr>
       <w:r>
         <w:rPr>
+          <w:sz w:val="22"/>
+          <w:szCs w:val="22"/>
+          <w:lang w:val="sr-Cyrl-RS"/>
+        </w:rPr>
+        <w:t>1) Календар</w:t>
+      </w:r>
+      <w:r>
+        <w:rPr>
           <w:b w:val="0"/>
           <w:sz w:val="22"/>
           <w:szCs w:val="22"/>
           <w:lang w:val="sr-Cyrl-RS"/>
         </w:rPr>
-        <w:t>• Календар:</w:t>
+        <w:t>- Корисник ће имати приказ календара у</w:t>
+      </w:r>
+      <w:r>
+        <w:rPr>
+          <w:b w:val="0"/>
+          <w:sz w:val="22"/>
+          <w:szCs w:val="22"/>
+          <w:lang w:val="sr-Cyrl-RS"/>
+        </w:rPr>
+        <w:t xml:space="preserve"> којем може да уноси подсетник </w:t>
+      </w:r>
+      <w:r>
+        <w:rPr>
+          <w:b w:val="0"/>
+          <w:sz w:val="22"/>
+          <w:szCs w:val="22"/>
+          <w:lang w:val="sr-Cyrl-RS"/>
+        </w:rPr>
+        <w:t>за</w:t>
+      </w:r>
+      <w:r>
+        <w:rPr>
+          <w:b w:val="0"/>
+          <w:sz w:val="22"/>
+          <w:szCs w:val="22"/>
+          <w:lang w:val="sr-Cyrl-RS"/>
+        </w:rPr>
+        <w:t xml:space="preserve"> </w:t>
+      </w:r>
+      <w:r>
+        <w:rPr>
+          <w:b w:val="0"/>
+          <w:sz w:val="22"/>
+          <w:szCs w:val="22"/>
+          <w:lang w:val="sr-Cyrl-RS"/>
+        </w:rPr>
+        <w:t>различите датуме, чиме се олакшава праћење важних рокова и активности везаних за</w:t>
+      </w:r>
+      <w:r>
+        <w:rPr>
+          <w:b w:val="0"/>
+          <w:sz w:val="22"/>
+          <w:szCs w:val="22"/>
+          <w:lang w:val="sr-Cyrl-RS"/>
+        </w:rPr>
+        <w:t xml:space="preserve"> </w:t>
+      </w:r>
+      <w:r>
+        <w:rPr>
+          <w:b w:val="0"/>
+          <w:sz w:val="22"/>
+          <w:szCs w:val="22"/>
+          <w:lang w:val="sr-Cyrl-RS"/>
+        </w:rPr>
+        <w:t>прославу.</w:t>
       </w:r>
     </w:p>
     <w:p>
@@ -15316,16 +15482,17 @@
           <w:szCs w:val="22"/>
           <w:lang w:val="sr-Cyrl-RS"/>
         </w:rPr>
-        <w:t>1</w:t>
+        <w:t xml:space="preserve">• </w:t>
       </w:r>
       <w:r>
         <w:rPr>
           <w:b w:val="0"/>
           <w:sz w:val="22"/>
           <w:szCs w:val="22"/>
-          <w:lang w:val="sr-Cyrl-RS"/>
-        </w:rPr>
-        <w:t>) Календар- Корисник ће имати приказ календара у</w:t>
+          <w:u w:val="single"/>
+          <w:lang w:val="sr-Cyrl-RS"/>
+        </w:rPr>
+        <w:t>Локације</w:t>
       </w:r>
       <w:r>
         <w:rPr>
@@ -15334,72 +15501,7 @@
           <w:szCs w:val="22"/>
           <w:lang w:val="sr-Cyrl-RS"/>
         </w:rPr>
-        <w:t xml:space="preserve"> којем може да уноси подсетник </w:t>
-      </w:r>
-      <w:r>
-        <w:rPr>
-          <w:b w:val="0"/>
-          <w:sz w:val="22"/>
-          <w:szCs w:val="22"/>
-          <w:lang w:val="sr-Cyrl-RS"/>
-        </w:rPr>
-        <w:t>за</w:t>
-      </w:r>
-      <w:r>
-        <w:rPr>
-          <w:b w:val="0"/>
-          <w:sz w:val="22"/>
-          <w:szCs w:val="22"/>
-          <w:lang w:val="sr-Cyrl-RS"/>
-        </w:rPr>
-        <w:t xml:space="preserve"> </w:t>
-      </w:r>
-      <w:r>
-        <w:rPr>
-          <w:b w:val="0"/>
-          <w:sz w:val="22"/>
-          <w:szCs w:val="22"/>
-          <w:lang w:val="sr-Cyrl-RS"/>
-        </w:rPr>
-        <w:t>различите датуме, чиме се олакшава праћење важних рокова и активности везаних за</w:t>
-      </w:r>
-      <w:r>
-        <w:rPr>
-          <w:b w:val="0"/>
-          <w:sz w:val="22"/>
-          <w:szCs w:val="22"/>
-          <w:lang w:val="sr-Cyrl-RS"/>
-        </w:rPr>
-        <w:t xml:space="preserve"> </w:t>
-      </w:r>
-      <w:r>
-        <w:rPr>
-          <w:b w:val="0"/>
-          <w:sz w:val="22"/>
-          <w:szCs w:val="22"/>
-          <w:lang w:val="sr-Cyrl-RS"/>
-        </w:rPr>
-        <w:t>прославу.</w:t>
-      </w:r>
-    </w:p>
-    <w:p>
-      <w:pPr>
-        <w:pStyle w:val="Heading2"/>
-        <w:rPr>
-          <w:b w:val="0"/>
-          <w:sz w:val="22"/>
-          <w:szCs w:val="22"/>
-          <w:lang w:val="sr-Cyrl-RS"/>
-        </w:rPr>
-      </w:pPr>
-      <w:r>
-        <w:rPr>
-          <w:b w:val="0"/>
-          <w:sz w:val="22"/>
-          <w:szCs w:val="22"/>
-          <w:lang w:val="sr-Cyrl-RS"/>
-        </w:rPr>
-        <w:t>• Локације:</w:t>
+        <w:t>:</w:t>
       </w:r>
     </w:p>
     <w:p>
@@ -15583,7 +15685,7 @@
               </wp:anchor>
             </w:drawing>
           </mc:Choice>
-          <mc:Fallback xmlns:w16se="http://schemas.microsoft.com/office/word/2015/wordml/symex" xmlns:w16cid="http://schemas.microsoft.com/office/word/2016/wordml/cid" xmlns:am3d="http://schemas.microsoft.com/office/drawing/2017/model3d" xmlns:aink="http://schemas.microsoft.com/office/drawing/2016/ink" xmlns:cx8="http://schemas.microsoft.com/office/drawing/2016/5/14/chartex" xmlns:cx7="http://schemas.microsoft.com/office/drawing/2016/5/13/chartex" xmlns:cx6="http://schemas.microsoft.com/office/drawing/2016/5/12/chartex" xmlns:cx5="http://schemas.microsoft.com/office/drawing/2016/5/11/chartex" xmlns:cx4="http://schemas.microsoft.com/office/drawing/2016/5/10/chartex" xmlns:cx3="http://schemas.microsoft.com/office/drawing/2016/5/9/chartex" xmlns:cx2="http://schemas.microsoft.com/office/drawing/2015/10/21/chartex" xmlns:cx1="http://schemas.microsoft.com/office/drawing/2015/9/8/chartex" xmlns:cx="http://schemas.microsoft.com/office/drawing/2014/chartex">
+          <mc:Fallback xmlns:cx="http://schemas.microsoft.com/office/drawing/2014/chartex" xmlns:cx1="http://schemas.microsoft.com/office/drawing/2015/9/8/chartex" xmlns:cx2="http://schemas.microsoft.com/office/drawing/2015/10/21/chartex" xmlns:cx3="http://schemas.microsoft.com/office/drawing/2016/5/9/chartex" xmlns:cx4="http://schemas.microsoft.com/office/drawing/2016/5/10/chartex" xmlns:cx5="http://schemas.microsoft.com/office/drawing/2016/5/11/chartex" xmlns:cx6="http://schemas.microsoft.com/office/drawing/2016/5/12/chartex" xmlns:cx7="http://schemas.microsoft.com/office/drawing/2016/5/13/chartex" xmlns:cx8="http://schemas.microsoft.com/office/drawing/2016/5/14/chartex" xmlns:aink="http://schemas.microsoft.com/office/drawing/2016/ink" xmlns:am3d="http://schemas.microsoft.com/office/drawing/2017/model3d" xmlns:w16cid="http://schemas.microsoft.com/office/word/2016/wordml/cid" xmlns:w16se="http://schemas.microsoft.com/office/word/2015/wordml/symex">
             <w:pict>
               <v:line w14:anchorId="096021A0" id="Straight Connector 25" o:spid="_x0000_s1026" style="position:absolute;rotation:-90;flip:y;z-index:251788288;visibility:visible;mso-wrap-style:square;mso-width-percent:0;mso-height-percent:0;mso-wrap-distance-left:9pt;mso-wrap-distance-top:0;mso-wrap-distance-right:9pt;mso-wrap-distance-bottom:0;mso-position-horizontal:absolute;mso-position-horizontal-relative:text;mso-position-vertical:absolute;mso-position-vertical-relative:text;mso-width-percent:0;mso-height-percent:0;mso-width-relative:margin;mso-height-relative:margin" from="457.45pt,21.25pt" to="457.45pt,87.2pt" o:gfxdata="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" strokecolor="black [3200]" strokeweight="1pt">
                 <v:stroke joinstyle="miter"/>
@@ -15681,7 +15783,7 @@
               </wp:anchor>
             </w:drawing>
           </mc:Choice>
-          <mc:Fallback xmlns:w16se="http://schemas.microsoft.com/office/word/2015/wordml/symex" xmlns:w16cid="http://schemas.microsoft.com/office/word/2016/wordml/cid" xmlns:am3d="http://schemas.microsoft.com/office/drawing/2017/model3d" xmlns:aink="http://schemas.microsoft.com/office/drawing/2016/ink" xmlns:cx8="http://schemas.microsoft.com/office/drawing/2016/5/14/chartex" xmlns:cx7="http://schemas.microsoft.com/office/drawing/2016/5/13/chartex" xmlns:cx6="http://schemas.microsoft.com/office/drawing/2016/5/12/chartex" xmlns:cx5="http://schemas.microsoft.com/office/drawing/2016/5/11/chartex" xmlns:cx4="http://schemas.microsoft.com/office/drawing/2016/5/10/chartex" xmlns:cx3="http://schemas.microsoft.com/office/drawing/2016/5/9/chartex" xmlns:cx2="http://schemas.microsoft.com/office/drawing/2015/10/21/chartex" xmlns:cx1="http://schemas.microsoft.com/office/drawing/2015/9/8/chartex" xmlns:cx="http://schemas.microsoft.com/office/drawing/2014/chartex">
+          <mc:Fallback xmlns:cx="http://schemas.microsoft.com/office/drawing/2014/chartex" xmlns:cx1="http://schemas.microsoft.com/office/drawing/2015/9/8/chartex" xmlns:cx2="http://schemas.microsoft.com/office/drawing/2015/10/21/chartex" xmlns:cx3="http://schemas.microsoft.com/office/drawing/2016/5/9/chartex" xmlns:cx4="http://schemas.microsoft.com/office/drawing/2016/5/10/chartex" xmlns:cx5="http://schemas.microsoft.com/office/drawing/2016/5/11/chartex" xmlns:cx6="http://schemas.microsoft.com/office/drawing/2016/5/12/chartex" xmlns:cx7="http://schemas.microsoft.com/office/drawing/2016/5/13/chartex" xmlns:cx8="http://schemas.microsoft.com/office/drawing/2016/5/14/chartex" xmlns:aink="http://schemas.microsoft.com/office/drawing/2016/ink" xmlns:am3d="http://schemas.microsoft.com/office/drawing/2017/model3d" xmlns:w16cid="http://schemas.microsoft.com/office/word/2016/wordml/cid" xmlns:w16se="http://schemas.microsoft.com/office/word/2015/wordml/symex">
             <w:pict>
               <v:roundrect w14:anchorId="11FE6018" id="Rounded Rectangle 23" o:spid="_x0000_s1041" style="position:absolute;left:0;text-align:left;margin-left:307.05pt;margin-top:17.8pt;width:117.45pt;height:1in;z-index:251786240;visibility:visible;mso-wrap-style:square;mso-width-percent:0;mso-height-percent:0;mso-wrap-distance-left:9pt;mso-wrap-distance-top:0;mso-wrap-distance-right:9pt;mso-wrap-distance-bottom:0;mso-position-horizontal:absolute;mso-position-horizontal-relative:text;mso-position-vertical:absolute;mso-position-vertical-relative:text;mso-width-percent:0;mso-height-percent:0;mso-width-relative:margin;mso-height-relative:margin;v-text-anchor:middle" arcsize="10923f" o:gfxdata="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" filled="f" strokecolor="#1f3763 [1604]" strokeweight="1pt">
                 <v:stroke joinstyle="miter"/>
@@ -15799,7 +15901,7 @@
               </wp:anchor>
             </w:drawing>
           </mc:Choice>
-          <mc:Fallback xmlns:w16se="http://schemas.microsoft.com/office/word/2015/wordml/symex" xmlns:w16cid="http://schemas.microsoft.com/office/word/2016/wordml/cid" xmlns:am3d="http://schemas.microsoft.com/office/drawing/2017/model3d" xmlns:aink="http://schemas.microsoft.com/office/drawing/2016/ink" xmlns:cx8="http://schemas.microsoft.com/office/drawing/2016/5/14/chartex" xmlns:cx7="http://schemas.microsoft.com/office/drawing/2016/5/13/chartex" xmlns:cx6="http://schemas.microsoft.com/office/drawing/2016/5/12/chartex" xmlns:cx5="http://schemas.microsoft.com/office/drawing/2016/5/11/chartex" xmlns:cx4="http://schemas.microsoft.com/office/drawing/2016/5/10/chartex" xmlns:cx3="http://schemas.microsoft.com/office/drawing/2016/5/9/chartex" xmlns:cx2="http://schemas.microsoft.com/office/drawing/2015/10/21/chartex" xmlns:cx1="http://schemas.microsoft.com/office/drawing/2015/9/8/chartex" xmlns:cx="http://schemas.microsoft.com/office/drawing/2014/chartex">
+          <mc:Fallback xmlns:cx="http://schemas.microsoft.com/office/drawing/2014/chartex" xmlns:cx1="http://schemas.microsoft.com/office/drawing/2015/9/8/chartex" xmlns:cx2="http://schemas.microsoft.com/office/drawing/2015/10/21/chartex" xmlns:cx3="http://schemas.microsoft.com/office/drawing/2016/5/9/chartex" xmlns:cx4="http://schemas.microsoft.com/office/drawing/2016/5/10/chartex" xmlns:cx5="http://schemas.microsoft.com/office/drawing/2016/5/11/chartex" xmlns:cx6="http://schemas.microsoft.com/office/drawing/2016/5/12/chartex" xmlns:cx7="http://schemas.microsoft.com/office/drawing/2016/5/13/chartex" xmlns:cx8="http://schemas.microsoft.com/office/drawing/2016/5/14/chartex" xmlns:aink="http://schemas.microsoft.com/office/drawing/2016/ink" xmlns:am3d="http://schemas.microsoft.com/office/drawing/2017/model3d" xmlns:w16cid="http://schemas.microsoft.com/office/word/2016/wordml/cid" xmlns:w16se="http://schemas.microsoft.com/office/word/2015/wordml/symex">
             <w:pict>
               <v:roundrect w14:anchorId="7B5BDBC1" id="Rounded Rectangle 21" o:spid="_x0000_s1042" style="position:absolute;left:0;text-align:left;margin-left:119.9pt;margin-top:17.8pt;width:130.35pt;height:1in;z-index:251783168;visibility:visible;mso-wrap-style:square;mso-width-percent:0;mso-height-percent:0;mso-wrap-distance-left:9pt;mso-wrap-distance-top:0;mso-wrap-distance-right:9pt;mso-wrap-distance-bottom:0;mso-position-horizontal:absolute;mso-position-horizontal-relative:text;mso-position-vertical:absolute;mso-position-vertical-relative:text;mso-width-percent:0;mso-height-percent:0;mso-width-relative:margin;mso-height-relative:margin;v-text-anchor:middle" arcsize="10923f" o:gfxdata="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" filled="f" strokecolor="#1f3763 [1604]" strokeweight="1pt">
                 <v:stroke joinstyle="miter"/>
@@ -16082,7 +16184,7 @@
               </wp:anchor>
             </w:drawing>
           </mc:Choice>
-          <mc:Fallback xmlns:w16se="http://schemas.microsoft.com/office/word/2015/wordml/symex" xmlns:w16cid="http://schemas.microsoft.com/office/word/2016/wordml/cid" xmlns:am3d="http://schemas.microsoft.com/office/drawing/2017/model3d" xmlns:aink="http://schemas.microsoft.com/office/drawing/2016/ink" xmlns:cx8="http://schemas.microsoft.com/office/drawing/2016/5/14/chartex" xmlns:cx7="http://schemas.microsoft.com/office/drawing/2016/5/13/chartex" xmlns:cx6="http://schemas.microsoft.com/office/drawing/2016/5/12/chartex" xmlns:cx5="http://schemas.microsoft.com/office/drawing/2016/5/11/chartex" xmlns:cx4="http://schemas.microsoft.com/office/drawing/2016/5/10/chartex" xmlns:cx3="http://schemas.microsoft.com/office/drawing/2016/5/9/chartex" xmlns:cx2="http://schemas.microsoft.com/office/drawing/2015/10/21/chartex" xmlns:cx1="http://schemas.microsoft.com/office/drawing/2015/9/8/chartex" xmlns:cx="http://schemas.microsoft.com/office/drawing/2014/chartex">
+          <mc:Fallback xmlns:cx="http://schemas.microsoft.com/office/drawing/2014/chartex" xmlns:cx1="http://schemas.microsoft.com/office/drawing/2015/9/8/chartex" xmlns:cx2="http://schemas.microsoft.com/office/drawing/2015/10/21/chartex" xmlns:cx3="http://schemas.microsoft.com/office/drawing/2016/5/9/chartex" xmlns:cx4="http://schemas.microsoft.com/office/drawing/2016/5/10/chartex" xmlns:cx5="http://schemas.microsoft.com/office/drawing/2016/5/11/chartex" xmlns:cx6="http://schemas.microsoft.com/office/drawing/2016/5/12/chartex" xmlns:cx7="http://schemas.microsoft.com/office/drawing/2016/5/13/chartex" xmlns:cx8="http://schemas.microsoft.com/office/drawing/2016/5/14/chartex" xmlns:aink="http://schemas.microsoft.com/office/drawing/2016/ink" xmlns:am3d="http://schemas.microsoft.com/office/drawing/2017/model3d" xmlns:w16cid="http://schemas.microsoft.com/office/word/2016/wordml/cid" xmlns:w16se="http://schemas.microsoft.com/office/word/2015/wordml/symex">
             <w:pict>
               <v:group w14:anchorId="5E5E055C" id="Group 10" o:spid="_x0000_s1026" style="position:absolute;margin-left:19.1pt;margin-top:22.25pt;width:44.7pt;height:72.45pt;z-index:251781120;mso-position-horizontal-relative:margin;mso-width-relative:margin;mso-height-relative:margin" coordsize="10121,16668" o:gfxdata="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">
                 <v:oval id="Oval 13" o:spid="_x0000_s1027" style="position:absolute;width:6134;height:6250;visibility:visible;mso-wrap-style:square;v-text-anchor:middle" o:gfxdata="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" filled="f" strokecolor="black [3213]" strokeweight="1.5pt">
@@ -16180,7 +16282,7 @@
               </wp:anchor>
             </w:drawing>
           </mc:Choice>
-          <mc:Fallback xmlns:w16se="http://schemas.microsoft.com/office/word/2015/wordml/symex" xmlns:w16cid="http://schemas.microsoft.com/office/word/2016/wordml/cid" xmlns:am3d="http://schemas.microsoft.com/office/drawing/2017/model3d" xmlns:aink="http://schemas.microsoft.com/office/drawing/2016/ink" xmlns:cx8="http://schemas.microsoft.com/office/drawing/2016/5/14/chartex" xmlns:cx7="http://schemas.microsoft.com/office/drawing/2016/5/13/chartex" xmlns:cx6="http://schemas.microsoft.com/office/drawing/2016/5/12/chartex" xmlns:cx5="http://schemas.microsoft.com/office/drawing/2016/5/11/chartex" xmlns:cx4="http://schemas.microsoft.com/office/drawing/2016/5/10/chartex" xmlns:cx3="http://schemas.microsoft.com/office/drawing/2016/5/9/chartex" xmlns:cx2="http://schemas.microsoft.com/office/drawing/2015/10/21/chartex" xmlns:cx1="http://schemas.microsoft.com/office/drawing/2015/9/8/chartex" xmlns:cx="http://schemas.microsoft.com/office/drawing/2014/chartex">
+          <mc:Fallback xmlns:cx="http://schemas.microsoft.com/office/drawing/2014/chartex" xmlns:cx1="http://schemas.microsoft.com/office/drawing/2015/9/8/chartex" xmlns:cx2="http://schemas.microsoft.com/office/drawing/2015/10/21/chartex" xmlns:cx3="http://schemas.microsoft.com/office/drawing/2016/5/9/chartex" xmlns:cx4="http://schemas.microsoft.com/office/drawing/2016/5/10/chartex" xmlns:cx5="http://schemas.microsoft.com/office/drawing/2016/5/11/chartex" xmlns:cx6="http://schemas.microsoft.com/office/drawing/2016/5/12/chartex" xmlns:cx7="http://schemas.microsoft.com/office/drawing/2016/5/13/chartex" xmlns:cx8="http://schemas.microsoft.com/office/drawing/2016/5/14/chartex" xmlns:aink="http://schemas.microsoft.com/office/drawing/2016/ink" xmlns:am3d="http://schemas.microsoft.com/office/drawing/2017/model3d" xmlns:w16cid="http://schemas.microsoft.com/office/word/2016/wordml/cid" xmlns:w16se="http://schemas.microsoft.com/office/word/2015/wordml/symex">
             <w:pict>
               <v:line w14:anchorId="2EEC9D67" id="Straight Connector 61" o:spid="_x0000_s1026" style="position:absolute;z-index:251793408;visibility:visible;mso-wrap-style:square;mso-width-percent:0;mso-height-percent:0;mso-wrap-distance-left:9pt;mso-wrap-distance-top:0;mso-wrap-distance-right:9pt;mso-wrap-distance-bottom:0;mso-position-horizontal:absolute;mso-position-horizontal-relative:margin;mso-position-vertical:absolute;mso-position-vertical-relative:text;mso-width-percent:0;mso-height-percent:0;mso-width-relative:margin;mso-height-relative:margin" from="490.5pt,27pt" to="490.5pt,113.4pt" o:gfxdata="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" strokecolor="black [3200]" strokeweight="1pt">
                 <v:stroke joinstyle="miter"/>
@@ -16255,7 +16357,7 @@
               </wp:anchor>
             </w:drawing>
           </mc:Choice>
-          <mc:Fallback xmlns:w16se="http://schemas.microsoft.com/office/word/2015/wordml/symex" xmlns:w16cid="http://schemas.microsoft.com/office/word/2016/wordml/cid" xmlns:am3d="http://schemas.microsoft.com/office/drawing/2017/model3d" xmlns:aink="http://schemas.microsoft.com/office/drawing/2016/ink" xmlns:cx8="http://schemas.microsoft.com/office/drawing/2016/5/14/chartex" xmlns:cx7="http://schemas.microsoft.com/office/drawing/2016/5/13/chartex" xmlns:cx6="http://schemas.microsoft.com/office/drawing/2016/5/12/chartex" xmlns:cx5="http://schemas.microsoft.com/office/drawing/2016/5/11/chartex" xmlns:cx4="http://schemas.microsoft.com/office/drawing/2016/5/10/chartex" xmlns:cx3="http://schemas.microsoft.com/office/drawing/2016/5/9/chartex" xmlns:cx2="http://schemas.microsoft.com/office/drawing/2015/10/21/chartex" xmlns:cx1="http://schemas.microsoft.com/office/drawing/2015/9/8/chartex" xmlns:cx="http://schemas.microsoft.com/office/drawing/2014/chartex">
+          <mc:Fallback xmlns:cx="http://schemas.microsoft.com/office/drawing/2014/chartex" xmlns:cx1="http://schemas.microsoft.com/office/drawing/2015/9/8/chartex" xmlns:cx2="http://schemas.microsoft.com/office/drawing/2015/10/21/chartex" xmlns:cx3="http://schemas.microsoft.com/office/drawing/2016/5/9/chartex" xmlns:cx4="http://schemas.microsoft.com/office/drawing/2016/5/10/chartex" xmlns:cx5="http://schemas.microsoft.com/office/drawing/2016/5/11/chartex" xmlns:cx6="http://schemas.microsoft.com/office/drawing/2016/5/12/chartex" xmlns:cx7="http://schemas.microsoft.com/office/drawing/2016/5/13/chartex" xmlns:cx8="http://schemas.microsoft.com/office/drawing/2016/5/14/chartex" xmlns:aink="http://schemas.microsoft.com/office/drawing/2016/ink" xmlns:am3d="http://schemas.microsoft.com/office/drawing/2017/model3d" xmlns:w16cid="http://schemas.microsoft.com/office/word/2016/wordml/cid" xmlns:w16se="http://schemas.microsoft.com/office/word/2015/wordml/symex">
             <w:pict>
               <v:line w14:anchorId="25D70030" id="Straight Connector 22" o:spid="_x0000_s1026" style="position:absolute;z-index:251785216;visibility:visible;mso-wrap-style:square;mso-wrap-distance-left:9pt;mso-wrap-distance-top:0;mso-wrap-distance-right:9pt;mso-wrap-distance-bottom:0;mso-position-horizontal:absolute;mso-position-horizontal-relative:text;mso-position-vertical:absolute;mso-position-vertical-relative:text" from="250.7pt,.45pt" to="306.8pt,.45pt" o:gfxdata="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" strokecolor="black [3200]" strokeweight="1pt">
                 <v:stroke joinstyle="miter"/>
@@ -16319,7 +16421,7 @@
               </wp:anchor>
             </w:drawing>
           </mc:Choice>
-          <mc:Fallback xmlns:w16se="http://schemas.microsoft.com/office/word/2015/wordml/symex" xmlns:w16cid="http://schemas.microsoft.com/office/word/2016/wordml/cid" xmlns:am3d="http://schemas.microsoft.com/office/drawing/2017/model3d" xmlns:aink="http://schemas.microsoft.com/office/drawing/2016/ink" xmlns:cx8="http://schemas.microsoft.com/office/drawing/2016/5/14/chartex" xmlns:cx7="http://schemas.microsoft.com/office/drawing/2016/5/13/chartex" xmlns:cx6="http://schemas.microsoft.com/office/drawing/2016/5/12/chartex" xmlns:cx5="http://schemas.microsoft.com/office/drawing/2016/5/11/chartex" xmlns:cx4="http://schemas.microsoft.com/office/drawing/2016/5/10/chartex" xmlns:cx3="http://schemas.microsoft.com/office/drawing/2016/5/9/chartex" xmlns:cx2="http://schemas.microsoft.com/office/drawing/2015/10/21/chartex" xmlns:cx1="http://schemas.microsoft.com/office/drawing/2015/9/8/chartex" xmlns:cx="http://schemas.microsoft.com/office/drawing/2014/chartex">
+          <mc:Fallback xmlns:cx="http://schemas.microsoft.com/office/drawing/2014/chartex" xmlns:cx1="http://schemas.microsoft.com/office/drawing/2015/9/8/chartex" xmlns:cx2="http://schemas.microsoft.com/office/drawing/2015/10/21/chartex" xmlns:cx3="http://schemas.microsoft.com/office/drawing/2016/5/9/chartex" xmlns:cx4="http://schemas.microsoft.com/office/drawing/2016/5/10/chartex" xmlns:cx5="http://schemas.microsoft.com/office/drawing/2016/5/11/chartex" xmlns:cx6="http://schemas.microsoft.com/office/drawing/2016/5/12/chartex" xmlns:cx7="http://schemas.microsoft.com/office/drawing/2016/5/13/chartex" xmlns:cx8="http://schemas.microsoft.com/office/drawing/2016/5/14/chartex" xmlns:aink="http://schemas.microsoft.com/office/drawing/2016/ink" xmlns:am3d="http://schemas.microsoft.com/office/drawing/2017/model3d" xmlns:w16cid="http://schemas.microsoft.com/office/word/2016/wordml/cid" xmlns:w16se="http://schemas.microsoft.com/office/word/2015/wordml/symex">
             <w:pict>
               <v:line w14:anchorId="4C6CBBD3" id="Straight Connector 20" o:spid="_x0000_s1026" style="position:absolute;z-index:251782144;visibility:visible;mso-wrap-style:square;mso-wrap-distance-left:9pt;mso-wrap-distance-top:0;mso-wrap-distance-right:9pt;mso-wrap-distance-bottom:0;mso-position-horizontal:absolute;mso-position-horizontal-relative:text;mso-position-vertical:absolute;mso-position-vertical-relative:text" from="63.8pt,1pt" to="119.9pt,1pt" o:gfxdata="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" strokecolor="black [3200]" strokeweight="1pt">
                 <v:stroke joinstyle="miter"/>
@@ -16432,7 +16534,7 @@
               </wp:anchor>
             </w:drawing>
           </mc:Choice>
-          <mc:Fallback xmlns:w16se="http://schemas.microsoft.com/office/word/2015/wordml/symex" xmlns:w16cid="http://schemas.microsoft.com/office/word/2016/wordml/cid" xmlns:am3d="http://schemas.microsoft.com/office/drawing/2017/model3d" xmlns:aink="http://schemas.microsoft.com/office/drawing/2016/ink" xmlns:cx8="http://schemas.microsoft.com/office/drawing/2016/5/14/chartex" xmlns:cx7="http://schemas.microsoft.com/office/drawing/2016/5/13/chartex" xmlns:cx6="http://schemas.microsoft.com/office/drawing/2016/5/12/chartex" xmlns:cx5="http://schemas.microsoft.com/office/drawing/2016/5/11/chartex" xmlns:cx4="http://schemas.microsoft.com/office/drawing/2016/5/10/chartex" xmlns:cx3="http://schemas.microsoft.com/office/drawing/2016/5/9/chartex" xmlns:cx2="http://schemas.microsoft.com/office/drawing/2015/10/21/chartex" xmlns:cx1="http://schemas.microsoft.com/office/drawing/2015/9/8/chartex" xmlns:cx="http://schemas.microsoft.com/office/drawing/2014/chartex">
+          <mc:Fallback xmlns:cx="http://schemas.microsoft.com/office/drawing/2014/chartex" xmlns:cx1="http://schemas.microsoft.com/office/drawing/2015/9/8/chartex" xmlns:cx2="http://schemas.microsoft.com/office/drawing/2015/10/21/chartex" xmlns:cx3="http://schemas.microsoft.com/office/drawing/2016/5/9/chartex" xmlns:cx4="http://schemas.microsoft.com/office/drawing/2016/5/10/chartex" xmlns:cx5="http://schemas.microsoft.com/office/drawing/2016/5/11/chartex" xmlns:cx6="http://schemas.microsoft.com/office/drawing/2016/5/12/chartex" xmlns:cx7="http://schemas.microsoft.com/office/drawing/2016/5/13/chartex" xmlns:cx8="http://schemas.microsoft.com/office/drawing/2016/5/14/chartex" xmlns:aink="http://schemas.microsoft.com/office/drawing/2016/ink" xmlns:am3d="http://schemas.microsoft.com/office/drawing/2017/model3d" xmlns:w16cid="http://schemas.microsoft.com/office/word/2016/wordml/cid" xmlns:w16se="http://schemas.microsoft.com/office/word/2015/wordml/symex">
             <w:pict>
               <v:roundrect w14:anchorId="5FFB5688" id="Rounded Rectangle 26" o:spid="_x0000_s1043" style="position:absolute;left:0;text-align:left;margin-left:306.95pt;margin-top:24.7pt;width:117.45pt;height:1in;z-index:251789312;visibility:visible;mso-wrap-style:square;mso-width-percent:0;mso-height-percent:0;mso-wrap-distance-left:9pt;mso-wrap-distance-top:0;mso-wrap-distance-right:9pt;mso-wrap-distance-bottom:0;mso-position-horizontal:absolute;mso-position-horizontal-relative:text;mso-position-vertical:absolute;mso-position-vertical-relative:text;mso-width-percent:0;mso-height-percent:0;mso-width-relative:margin;mso-height-relative:margin;v-text-anchor:middle" arcsize="10923f" o:gfxdata="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" filled="f" strokecolor="#1f3763 [1604]" strokeweight="1pt">
                 <v:stroke joinstyle="miter"/>
@@ -16560,7 +16662,7 @@
               </wp:anchor>
             </w:drawing>
           </mc:Choice>
-          <mc:Fallback xmlns:w16se="http://schemas.microsoft.com/office/word/2015/wordml/symex" xmlns:w16cid="http://schemas.microsoft.com/office/word/2016/wordml/cid" xmlns:am3d="http://schemas.microsoft.com/office/drawing/2017/model3d" xmlns:aink="http://schemas.microsoft.com/office/drawing/2016/ink" xmlns:cx8="http://schemas.microsoft.com/office/drawing/2016/5/14/chartex" xmlns:cx7="http://schemas.microsoft.com/office/drawing/2016/5/13/chartex" xmlns:cx6="http://schemas.microsoft.com/office/drawing/2016/5/12/chartex" xmlns:cx5="http://schemas.microsoft.com/office/drawing/2016/5/11/chartex" xmlns:cx4="http://schemas.microsoft.com/office/drawing/2016/5/10/chartex" xmlns:cx3="http://schemas.microsoft.com/office/drawing/2016/5/9/chartex" xmlns:cx2="http://schemas.microsoft.com/office/drawing/2015/10/21/chartex" xmlns:cx1="http://schemas.microsoft.com/office/drawing/2015/9/8/chartex" xmlns:cx="http://schemas.microsoft.com/office/drawing/2014/chartex">
+          <mc:Fallback xmlns:cx="http://schemas.microsoft.com/office/drawing/2014/chartex" xmlns:cx1="http://schemas.microsoft.com/office/drawing/2015/9/8/chartex" xmlns:cx2="http://schemas.microsoft.com/office/drawing/2015/10/21/chartex" xmlns:cx3="http://schemas.microsoft.com/office/drawing/2016/5/9/chartex" xmlns:cx4="http://schemas.microsoft.com/office/drawing/2016/5/10/chartex" xmlns:cx5="http://schemas.microsoft.com/office/drawing/2016/5/11/chartex" xmlns:cx6="http://schemas.microsoft.com/office/drawing/2016/5/12/chartex" xmlns:cx7="http://schemas.microsoft.com/office/drawing/2016/5/13/chartex" xmlns:cx8="http://schemas.microsoft.com/office/drawing/2016/5/14/chartex" xmlns:aink="http://schemas.microsoft.com/office/drawing/2016/ink" xmlns:am3d="http://schemas.microsoft.com/office/drawing/2017/model3d" xmlns:w16cid="http://schemas.microsoft.com/office/word/2016/wordml/cid" xmlns:w16se="http://schemas.microsoft.com/office/word/2015/wordml/symex">
             <w:pict>
               <v:roundrect w14:anchorId="7ED541A0" id="Rounded Rectangle 83" o:spid="_x0000_s1044" style="position:absolute;left:0;text-align:left;margin-left:120.5pt;margin-top:.55pt;width:130.35pt;height:1in;z-index:251796480;visibility:visible;mso-wrap-style:square;mso-width-percent:0;mso-height-percent:0;mso-wrap-distance-left:9pt;mso-wrap-distance-top:0;mso-wrap-distance-right:9pt;mso-wrap-distance-bottom:0;mso-position-horizontal:absolute;mso-position-horizontal-relative:text;mso-position-vertical:absolute;mso-position-vertical-relative:text;mso-width-percent:0;mso-height-percent:0;mso-width-relative:margin;mso-height-relative:margin;v-text-anchor:middle" arcsize="10923f" o:gfxdata="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" filled="f" strokecolor="#1f3763 [1604]" strokeweight="1pt">
                 <v:stroke joinstyle="miter"/>
@@ -16651,7 +16753,7 @@
               </wp:anchor>
             </w:drawing>
           </mc:Choice>
-          <mc:Fallback xmlns:w16se="http://schemas.microsoft.com/office/word/2015/wordml/symex" xmlns:w16cid="http://schemas.microsoft.com/office/word/2016/wordml/cid" xmlns:am3d="http://schemas.microsoft.com/office/drawing/2017/model3d" xmlns:aink="http://schemas.microsoft.com/office/drawing/2016/ink" xmlns:cx8="http://schemas.microsoft.com/office/drawing/2016/5/14/chartex" xmlns:cx7="http://schemas.microsoft.com/office/drawing/2016/5/13/chartex" xmlns:cx6="http://schemas.microsoft.com/office/drawing/2016/5/12/chartex" xmlns:cx5="http://schemas.microsoft.com/office/drawing/2016/5/11/chartex" xmlns:cx4="http://schemas.microsoft.com/office/drawing/2016/5/10/chartex" xmlns:cx3="http://schemas.microsoft.com/office/drawing/2016/5/9/chartex" xmlns:cx2="http://schemas.microsoft.com/office/drawing/2015/10/21/chartex" xmlns:cx1="http://schemas.microsoft.com/office/drawing/2015/9/8/chartex" xmlns:cx="http://schemas.microsoft.com/office/drawing/2014/chartex">
+          <mc:Fallback xmlns:cx="http://schemas.microsoft.com/office/drawing/2014/chartex" xmlns:cx1="http://schemas.microsoft.com/office/drawing/2015/9/8/chartex" xmlns:cx2="http://schemas.microsoft.com/office/drawing/2015/10/21/chartex" xmlns:cx3="http://schemas.microsoft.com/office/drawing/2016/5/9/chartex" xmlns:cx4="http://schemas.microsoft.com/office/drawing/2016/5/10/chartex" xmlns:cx5="http://schemas.microsoft.com/office/drawing/2016/5/11/chartex" xmlns:cx6="http://schemas.microsoft.com/office/drawing/2016/5/12/chartex" xmlns:cx7="http://schemas.microsoft.com/office/drawing/2016/5/13/chartex" xmlns:cx8="http://schemas.microsoft.com/office/drawing/2016/5/14/chartex" xmlns:aink="http://schemas.microsoft.com/office/drawing/2016/ink" xmlns:am3d="http://schemas.microsoft.com/office/drawing/2017/model3d" xmlns:w16cid="http://schemas.microsoft.com/office/word/2016/wordml/cid" xmlns:w16se="http://schemas.microsoft.com/office/word/2015/wordml/symex">
             <w:pict>
               <v:line w14:anchorId="42D03736" id="Straight Connector 49" o:spid="_x0000_s1026" style="position:absolute;rotation:-90;flip:y;z-index:251791360;visibility:visible;mso-wrap-style:square;mso-width-percent:0;mso-height-percent:0;mso-wrap-distance-left:9pt;mso-wrap-distance-top:0;mso-wrap-distance-right:9pt;mso-wrap-distance-bottom:0;mso-position-horizontal:absolute;mso-position-horizontal-relative:text;mso-position-vertical:absolute;mso-position-vertical-relative:text;mso-width-percent:0;mso-height-percent:0;mso-width-relative:margin;mso-height-relative:margin" from="457.65pt,.85pt" to="457.65pt,66.75pt" o:gfxdata="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" strokecolor="black [3200]" strokeweight="1pt">
                 <v:stroke joinstyle="miter"/>
@@ -16728,7 +16830,7 @@
               </wp:anchor>
             </w:drawing>
           </mc:Choice>
-          <mc:Fallback xmlns:w16se="http://schemas.microsoft.com/office/word/2015/wordml/symex" xmlns:w16cid="http://schemas.microsoft.com/office/word/2016/wordml/cid" xmlns:am3d="http://schemas.microsoft.com/office/drawing/2017/model3d" xmlns:aink="http://schemas.microsoft.com/office/drawing/2016/ink" xmlns:cx8="http://schemas.microsoft.com/office/drawing/2016/5/14/chartex" xmlns:cx7="http://schemas.microsoft.com/office/drawing/2016/5/13/chartex" xmlns:cx6="http://schemas.microsoft.com/office/drawing/2016/5/12/chartex" xmlns:cx5="http://schemas.microsoft.com/office/drawing/2016/5/11/chartex" xmlns:cx4="http://schemas.microsoft.com/office/drawing/2016/5/10/chartex" xmlns:cx3="http://schemas.microsoft.com/office/drawing/2016/5/9/chartex" xmlns:cx2="http://schemas.microsoft.com/office/drawing/2015/10/21/chartex" xmlns:cx1="http://schemas.microsoft.com/office/drawing/2015/9/8/chartex" xmlns:cx="http://schemas.microsoft.com/office/drawing/2014/chartex">
+          <mc:Fallback xmlns:cx="http://schemas.microsoft.com/office/drawing/2014/chartex" xmlns:cx1="http://schemas.microsoft.com/office/drawing/2015/9/8/chartex" xmlns:cx2="http://schemas.microsoft.com/office/drawing/2015/10/21/chartex" xmlns:cx3="http://schemas.microsoft.com/office/drawing/2016/5/9/chartex" xmlns:cx4="http://schemas.microsoft.com/office/drawing/2016/5/10/chartex" xmlns:cx5="http://schemas.microsoft.com/office/drawing/2016/5/11/chartex" xmlns:cx6="http://schemas.microsoft.com/office/drawing/2016/5/12/chartex" xmlns:cx7="http://schemas.microsoft.com/office/drawing/2016/5/13/chartex" xmlns:cx8="http://schemas.microsoft.com/office/drawing/2016/5/14/chartex" xmlns:aink="http://schemas.microsoft.com/office/drawing/2016/ink" xmlns:am3d="http://schemas.microsoft.com/office/drawing/2017/model3d" xmlns:w16cid="http://schemas.microsoft.com/office/word/2016/wordml/cid" xmlns:w16se="http://schemas.microsoft.com/office/word/2015/wordml/symex">
             <w:pict>
               <v:line w14:anchorId="4C19B14A" id="Straight Connector 87" o:spid="_x0000_s1026" style="position:absolute;z-index:251799552;visibility:visible;mso-wrap-style:square;mso-width-percent:0;mso-height-percent:0;mso-wrap-distance-left:9pt;mso-wrap-distance-top:0;mso-wrap-distance-right:9pt;mso-wrap-distance-bottom:0;mso-position-horizontal:absolute;mso-position-horizontal-relative:margin;mso-position-vertical:absolute;mso-position-vertical-relative:text;mso-width-percent:0;mso-height-percent:0;mso-width-relative:margin;mso-height-relative:margin" from="65.15pt,9.55pt" to="65.15pt,95.95pt" o:gfxdata="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" strokecolor="black [3200]" strokeweight="1pt">
                 <v:stroke joinstyle="miter"/>
@@ -16793,7 +16895,7 @@
               </wp:anchor>
             </w:drawing>
           </mc:Choice>
-          <mc:Fallback xmlns:w16se="http://schemas.microsoft.com/office/word/2015/wordml/symex" xmlns:w16cid="http://schemas.microsoft.com/office/word/2016/wordml/cid" xmlns:am3d="http://schemas.microsoft.com/office/drawing/2017/model3d" xmlns:aink="http://schemas.microsoft.com/office/drawing/2016/ink" xmlns:cx8="http://schemas.microsoft.com/office/drawing/2016/5/14/chartex" xmlns:cx7="http://schemas.microsoft.com/office/drawing/2016/5/13/chartex" xmlns:cx6="http://schemas.microsoft.com/office/drawing/2016/5/12/chartex" xmlns:cx5="http://schemas.microsoft.com/office/drawing/2016/5/11/chartex" xmlns:cx4="http://schemas.microsoft.com/office/drawing/2016/5/10/chartex" xmlns:cx3="http://schemas.microsoft.com/office/drawing/2016/5/9/chartex" xmlns:cx2="http://schemas.microsoft.com/office/drawing/2015/10/21/chartex" xmlns:cx1="http://schemas.microsoft.com/office/drawing/2015/9/8/chartex" xmlns:cx="http://schemas.microsoft.com/office/drawing/2014/chartex">
+          <mc:Fallback xmlns:cx="http://schemas.microsoft.com/office/drawing/2014/chartex" xmlns:cx1="http://schemas.microsoft.com/office/drawing/2015/9/8/chartex" xmlns:cx2="http://schemas.microsoft.com/office/drawing/2015/10/21/chartex" xmlns:cx3="http://schemas.microsoft.com/office/drawing/2016/5/9/chartex" xmlns:cx4="http://schemas.microsoft.com/office/drawing/2016/5/10/chartex" xmlns:cx5="http://schemas.microsoft.com/office/drawing/2016/5/11/chartex" xmlns:cx6="http://schemas.microsoft.com/office/drawing/2016/5/12/chartex" xmlns:cx7="http://schemas.microsoft.com/office/drawing/2016/5/13/chartex" xmlns:cx8="http://schemas.microsoft.com/office/drawing/2016/5/14/chartex" xmlns:aink="http://schemas.microsoft.com/office/drawing/2016/ink" xmlns:am3d="http://schemas.microsoft.com/office/drawing/2017/model3d" xmlns:w16cid="http://schemas.microsoft.com/office/word/2016/wordml/cid" xmlns:w16se="http://schemas.microsoft.com/office/word/2015/wordml/symex">
             <w:pict>
               <v:line w14:anchorId="41353574" id="Straight Connector 78" o:spid="_x0000_s1026" style="position:absolute;z-index:251795456;visibility:visible;mso-wrap-style:square;mso-wrap-distance-left:9pt;mso-wrap-distance-top:0;mso-wrap-distance-right:9pt;mso-wrap-distance-bottom:0;mso-position-horizontal:absolute;mso-position-horizontal-relative:text;mso-position-vertical:absolute;mso-position-vertical-relative:text" from="64.4pt,10.15pt" to="120.5pt,10.15pt" o:gfxdata="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" strokecolor="black [3200]" strokeweight="1pt">
                 <v:stroke joinstyle="miter"/>
@@ -16857,7 +16959,7 @@
               </wp:anchor>
             </w:drawing>
           </mc:Choice>
-          <mc:Fallback xmlns:w16se="http://schemas.microsoft.com/office/word/2015/wordml/symex" xmlns:w16cid="http://schemas.microsoft.com/office/word/2016/wordml/cid" xmlns:am3d="http://schemas.microsoft.com/office/drawing/2017/model3d" xmlns:aink="http://schemas.microsoft.com/office/drawing/2016/ink" xmlns:cx8="http://schemas.microsoft.com/office/drawing/2016/5/14/chartex" xmlns:cx7="http://schemas.microsoft.com/office/drawing/2016/5/13/chartex" xmlns:cx6="http://schemas.microsoft.com/office/drawing/2016/5/12/chartex" xmlns:cx5="http://schemas.microsoft.com/office/drawing/2016/5/11/chartex" xmlns:cx4="http://schemas.microsoft.com/office/drawing/2016/5/10/chartex" xmlns:cx3="http://schemas.microsoft.com/office/drawing/2016/5/9/chartex" xmlns:cx2="http://schemas.microsoft.com/office/drawing/2015/10/21/chartex" xmlns:cx1="http://schemas.microsoft.com/office/drawing/2015/9/8/chartex" xmlns:cx="http://schemas.microsoft.com/office/drawing/2014/chartex">
+          <mc:Fallback xmlns:cx="http://schemas.microsoft.com/office/drawing/2014/chartex" xmlns:cx1="http://schemas.microsoft.com/office/drawing/2015/9/8/chartex" xmlns:cx2="http://schemas.microsoft.com/office/drawing/2015/10/21/chartex" xmlns:cx3="http://schemas.microsoft.com/office/drawing/2016/5/9/chartex" xmlns:cx4="http://schemas.microsoft.com/office/drawing/2016/5/10/chartex" xmlns:cx5="http://schemas.microsoft.com/office/drawing/2016/5/11/chartex" xmlns:cx6="http://schemas.microsoft.com/office/drawing/2016/5/12/chartex" xmlns:cx7="http://schemas.microsoft.com/office/drawing/2016/5/13/chartex" xmlns:cx8="http://schemas.microsoft.com/office/drawing/2016/5/14/chartex" xmlns:aink="http://schemas.microsoft.com/office/drawing/2016/ink" xmlns:am3d="http://schemas.microsoft.com/office/drawing/2017/model3d" xmlns:w16cid="http://schemas.microsoft.com/office/word/2016/wordml/cid" xmlns:w16se="http://schemas.microsoft.com/office/word/2015/wordml/symex">
             <w:pict>
               <v:line w14:anchorId="6E26BE8B" id="Straight Connector 86" o:spid="_x0000_s1026" style="position:absolute;z-index:251797504;visibility:visible;mso-wrap-style:square;mso-wrap-distance-left:9pt;mso-wrap-distance-top:0;mso-wrap-distance-right:9pt;mso-wrap-distance-bottom:0;mso-position-horizontal:absolute;mso-position-horizontal-relative:text;mso-position-vertical:absolute;mso-position-vertical-relative:text" from="251.35pt,9.65pt" to="307.45pt,9.65pt" o:gfxdata="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" strokecolor="black [3200]" strokeweight="1pt">
                 <v:stroke joinstyle="miter"/>
@@ -16970,7 +17072,7 @@
               </wp:anchor>
             </w:drawing>
           </mc:Choice>
-          <mc:Fallback xmlns:w16se="http://schemas.microsoft.com/office/word/2015/wordml/symex" xmlns:w16cid="http://schemas.microsoft.com/office/word/2016/wordml/cid" xmlns:am3d="http://schemas.microsoft.com/office/drawing/2017/model3d" xmlns:aink="http://schemas.microsoft.com/office/drawing/2016/ink" xmlns:cx8="http://schemas.microsoft.com/office/drawing/2016/5/14/chartex" xmlns:cx7="http://schemas.microsoft.com/office/drawing/2016/5/13/chartex" xmlns:cx6="http://schemas.microsoft.com/office/drawing/2016/5/12/chartex" xmlns:cx5="http://schemas.microsoft.com/office/drawing/2016/5/11/chartex" xmlns:cx4="http://schemas.microsoft.com/office/drawing/2016/5/10/chartex" xmlns:cx3="http://schemas.microsoft.com/office/drawing/2016/5/9/chartex" xmlns:cx2="http://schemas.microsoft.com/office/drawing/2015/10/21/chartex" xmlns:cx1="http://schemas.microsoft.com/office/drawing/2015/9/8/chartex" xmlns:cx="http://schemas.microsoft.com/office/drawing/2014/chartex">
+          <mc:Fallback xmlns:cx="http://schemas.microsoft.com/office/drawing/2014/chartex" xmlns:cx1="http://schemas.microsoft.com/office/drawing/2015/9/8/chartex" xmlns:cx2="http://schemas.microsoft.com/office/drawing/2015/10/21/chartex" xmlns:cx3="http://schemas.microsoft.com/office/drawing/2016/5/9/chartex" xmlns:cx4="http://schemas.microsoft.com/office/drawing/2016/5/10/chartex" xmlns:cx5="http://schemas.microsoft.com/office/drawing/2016/5/11/chartex" xmlns:cx6="http://schemas.microsoft.com/office/drawing/2016/5/12/chartex" xmlns:cx7="http://schemas.microsoft.com/office/drawing/2016/5/13/chartex" xmlns:cx8="http://schemas.microsoft.com/office/drawing/2016/5/14/chartex" xmlns:aink="http://schemas.microsoft.com/office/drawing/2016/ink" xmlns:am3d="http://schemas.microsoft.com/office/drawing/2017/model3d" xmlns:w16cid="http://schemas.microsoft.com/office/word/2016/wordml/cid" xmlns:w16se="http://schemas.microsoft.com/office/word/2015/wordml/symex">
             <w:pict>
               <v:roundrect w14:anchorId="0AFFADC8" id="Rounded Rectangle 91" o:spid="_x0000_s1045" style="position:absolute;left:0;text-align:left;margin-left:307.8pt;margin-top:2.2pt;width:117.45pt;height:75.05pt;z-index:251804672;visibility:visible;mso-wrap-style:square;mso-width-percent:0;mso-height-percent:0;mso-wrap-distance-left:9pt;mso-wrap-distance-top:0;mso-wrap-distance-right:9pt;mso-wrap-distance-bottom:0;mso-position-horizontal:absolute;mso-position-horizontal-relative:text;mso-position-vertical:absolute;mso-position-vertical-relative:text;mso-width-percent:0;mso-height-percent:0;mso-width-relative:margin;mso-height-relative:margin;v-text-anchor:middle" arcsize="10923f" o:gfxdata="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" filled="f" strokecolor="#1f3763 [1604]" strokeweight="1pt">
                 <v:stroke joinstyle="miter"/>
@@ -17061,7 +17163,7 @@
               </wp:anchor>
             </w:drawing>
           </mc:Choice>
-          <mc:Fallback xmlns:w16se="http://schemas.microsoft.com/office/word/2015/wordml/symex" xmlns:w16cid="http://schemas.microsoft.com/office/word/2016/wordml/cid" xmlns:am3d="http://schemas.microsoft.com/office/drawing/2017/model3d" xmlns:aink="http://schemas.microsoft.com/office/drawing/2016/ink" xmlns:cx8="http://schemas.microsoft.com/office/drawing/2016/5/14/chartex" xmlns:cx7="http://schemas.microsoft.com/office/drawing/2016/5/13/chartex" xmlns:cx6="http://schemas.microsoft.com/office/drawing/2016/5/12/chartex" xmlns:cx5="http://schemas.microsoft.com/office/drawing/2016/5/11/chartex" xmlns:cx4="http://schemas.microsoft.com/office/drawing/2016/5/10/chartex" xmlns:cx3="http://schemas.microsoft.com/office/drawing/2016/5/9/chartex" xmlns:cx2="http://schemas.microsoft.com/office/drawing/2015/10/21/chartex" xmlns:cx1="http://schemas.microsoft.com/office/drawing/2015/9/8/chartex" xmlns:cx="http://schemas.microsoft.com/office/drawing/2014/chartex">
+          <mc:Fallback xmlns:cx="http://schemas.microsoft.com/office/drawing/2014/chartex" xmlns:cx1="http://schemas.microsoft.com/office/drawing/2015/9/8/chartex" xmlns:cx2="http://schemas.microsoft.com/office/drawing/2015/10/21/chartex" xmlns:cx3="http://schemas.microsoft.com/office/drawing/2016/5/9/chartex" xmlns:cx4="http://schemas.microsoft.com/office/drawing/2016/5/10/chartex" xmlns:cx5="http://schemas.microsoft.com/office/drawing/2016/5/11/chartex" xmlns:cx6="http://schemas.microsoft.com/office/drawing/2016/5/12/chartex" xmlns:cx7="http://schemas.microsoft.com/office/drawing/2016/5/13/chartex" xmlns:cx8="http://schemas.microsoft.com/office/drawing/2016/5/14/chartex" xmlns:aink="http://schemas.microsoft.com/office/drawing/2016/ink" xmlns:am3d="http://schemas.microsoft.com/office/drawing/2017/model3d" xmlns:w16cid="http://schemas.microsoft.com/office/word/2016/wordml/cid" xmlns:w16se="http://schemas.microsoft.com/office/word/2015/wordml/symex">
             <w:pict>
               <v:line w14:anchorId="55ACE128" id="Straight Connector 92" o:spid="_x0000_s1026" style="position:absolute;rotation:-90;flip:y;z-index:251805696;visibility:visible;mso-wrap-style:square;mso-width-percent:0;mso-height-percent:0;mso-wrap-distance-left:9pt;mso-wrap-distance-top:0;mso-wrap-distance-right:9pt;mso-wrap-distance-bottom:0;mso-position-horizontal:absolute;mso-position-horizontal-relative:text;mso-position-vertical:absolute;mso-position-vertical-relative:text;mso-width-percent:0;mso-height-percent:0;mso-width-relative:margin;mso-height-relative:margin" from="457.25pt,7.5pt" to="457.25pt,73.4pt" o:gfxdata="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" strokecolor="black [3200]" strokeweight="1pt">
                 <v:stroke joinstyle="miter"/>
@@ -17125,7 +17227,7 @@
               </wp:anchor>
             </w:drawing>
           </mc:Choice>
-          <mc:Fallback xmlns:w16se="http://schemas.microsoft.com/office/word/2015/wordml/symex" xmlns:w16cid="http://schemas.microsoft.com/office/word/2016/wordml/cid" xmlns:am3d="http://schemas.microsoft.com/office/drawing/2017/model3d" xmlns:aink="http://schemas.microsoft.com/office/drawing/2016/ink" xmlns:cx8="http://schemas.microsoft.com/office/drawing/2016/5/14/chartex" xmlns:cx7="http://schemas.microsoft.com/office/drawing/2016/5/13/chartex" xmlns:cx6="http://schemas.microsoft.com/office/drawing/2016/5/12/chartex" xmlns:cx5="http://schemas.microsoft.com/office/drawing/2016/5/11/chartex" xmlns:cx4="http://schemas.microsoft.com/office/drawing/2016/5/10/chartex" xmlns:cx3="http://schemas.microsoft.com/office/drawing/2016/5/9/chartex" xmlns:cx2="http://schemas.microsoft.com/office/drawing/2015/10/21/chartex" xmlns:cx1="http://schemas.microsoft.com/office/drawing/2015/9/8/chartex" xmlns:cx="http://schemas.microsoft.com/office/drawing/2014/chartex">
+          <mc:Fallback xmlns:cx="http://schemas.microsoft.com/office/drawing/2014/chartex" xmlns:cx1="http://schemas.microsoft.com/office/drawing/2015/9/8/chartex" xmlns:cx2="http://schemas.microsoft.com/office/drawing/2015/10/21/chartex" xmlns:cx3="http://schemas.microsoft.com/office/drawing/2016/5/9/chartex" xmlns:cx4="http://schemas.microsoft.com/office/drawing/2016/5/10/chartex" xmlns:cx5="http://schemas.microsoft.com/office/drawing/2016/5/11/chartex" xmlns:cx6="http://schemas.microsoft.com/office/drawing/2016/5/12/chartex" xmlns:cx7="http://schemas.microsoft.com/office/drawing/2016/5/13/chartex" xmlns:cx8="http://schemas.microsoft.com/office/drawing/2016/5/14/chartex" xmlns:aink="http://schemas.microsoft.com/office/drawing/2016/ink" xmlns:am3d="http://schemas.microsoft.com/office/drawing/2017/model3d" xmlns:w16cid="http://schemas.microsoft.com/office/word/2016/wordml/cid" xmlns:w16se="http://schemas.microsoft.com/office/word/2015/wordml/symex">
             <w:pict>
               <v:line w14:anchorId="43C41C40" id="Straight Connector 88" o:spid="_x0000_s1026" style="position:absolute;z-index:251801600;visibility:visible;mso-wrap-style:square;mso-wrap-distance-left:9pt;mso-wrap-distance-top:0;mso-wrap-distance-right:9pt;mso-wrap-distance-bottom:0;mso-position-horizontal:absolute;mso-position-horizontal-relative:text;mso-position-vertical:absolute;mso-position-vertical-relative:text" from="64.4pt,42.1pt" to="120.5pt,42.1pt" o:gfxdata="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" strokecolor="black [3200]" strokeweight="1pt">
                 <v:stroke joinstyle="miter"/>
@@ -17224,7 +17326,7 @@
               </wp:anchor>
             </w:drawing>
           </mc:Choice>
-          <mc:Fallback xmlns:w16se="http://schemas.microsoft.com/office/word/2015/wordml/symex" xmlns:w16cid="http://schemas.microsoft.com/office/word/2016/wordml/cid" xmlns:am3d="http://schemas.microsoft.com/office/drawing/2017/model3d" xmlns:aink="http://schemas.microsoft.com/office/drawing/2016/ink" xmlns:cx8="http://schemas.microsoft.com/office/drawing/2016/5/14/chartex" xmlns:cx7="http://schemas.microsoft.com/office/drawing/2016/5/13/chartex" xmlns:cx6="http://schemas.microsoft.com/office/drawing/2016/5/12/chartex" xmlns:cx5="http://schemas.microsoft.com/office/drawing/2016/5/11/chartex" xmlns:cx4="http://schemas.microsoft.com/office/drawing/2016/5/10/chartex" xmlns:cx3="http://schemas.microsoft.com/office/drawing/2016/5/9/chartex" xmlns:cx2="http://schemas.microsoft.com/office/drawing/2015/10/21/chartex" xmlns:cx1="http://schemas.microsoft.com/office/drawing/2015/9/8/chartex" xmlns:cx="http://schemas.microsoft.com/office/drawing/2014/chartex">
+          <mc:Fallback xmlns:cx="http://schemas.microsoft.com/office/drawing/2014/chartex" xmlns:cx1="http://schemas.microsoft.com/office/drawing/2015/9/8/chartex" xmlns:cx2="http://schemas.microsoft.com/office/drawing/2015/10/21/chartex" xmlns:cx3="http://schemas.microsoft.com/office/drawing/2016/5/9/chartex" xmlns:cx4="http://schemas.microsoft.com/office/drawing/2016/5/10/chartex" xmlns:cx5="http://schemas.microsoft.com/office/drawing/2016/5/11/chartex" xmlns:cx6="http://schemas.microsoft.com/office/drawing/2016/5/12/chartex" xmlns:cx7="http://schemas.microsoft.com/office/drawing/2016/5/13/chartex" xmlns:cx8="http://schemas.microsoft.com/office/drawing/2016/5/14/chartex" xmlns:aink="http://schemas.microsoft.com/office/drawing/2016/ink" xmlns:am3d="http://schemas.microsoft.com/office/drawing/2017/model3d" xmlns:w16cid="http://schemas.microsoft.com/office/word/2016/wordml/cid" xmlns:w16se="http://schemas.microsoft.com/office/word/2015/wordml/symex">
             <w:pict>
               <v:roundrect w14:anchorId="0D166C4B" id="Rounded Rectangle 89" o:spid="_x0000_s1046" style="position:absolute;left:0;text-align:left;margin-left:120.5pt;margin-top:5.95pt;width:130.35pt;height:1in;z-index:251802624;visibility:visible;mso-wrap-style:square;mso-width-percent:0;mso-height-percent:0;mso-wrap-distance-left:9pt;mso-wrap-distance-top:0;mso-wrap-distance-right:9pt;mso-wrap-distance-bottom:0;mso-position-horizontal:absolute;mso-position-horizontal-relative:text;mso-position-vertical:absolute;mso-position-vertical-relative:text;mso-width-percent:0;mso-height-percent:0;mso-width-relative:margin;mso-height-relative:margin;v-text-anchor:middle" arcsize="10923f" o:gfxdata="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" filled="f" strokecolor="#1f3763 [1604]" strokeweight="1pt">
                 <v:stroke joinstyle="miter"/>
@@ -17309,7 +17411,7 @@
               </wp:anchor>
             </w:drawing>
           </mc:Choice>
-          <mc:Fallback xmlns:w16se="http://schemas.microsoft.com/office/word/2015/wordml/symex" xmlns:w16cid="http://schemas.microsoft.com/office/word/2016/wordml/cid" xmlns:am3d="http://schemas.microsoft.com/office/drawing/2017/model3d" xmlns:aink="http://schemas.microsoft.com/office/drawing/2016/ink" xmlns:cx8="http://schemas.microsoft.com/office/drawing/2016/5/14/chartex" xmlns:cx7="http://schemas.microsoft.com/office/drawing/2016/5/13/chartex" xmlns:cx6="http://schemas.microsoft.com/office/drawing/2016/5/12/chartex" xmlns:cx5="http://schemas.microsoft.com/office/drawing/2016/5/11/chartex" xmlns:cx4="http://schemas.microsoft.com/office/drawing/2016/5/10/chartex" xmlns:cx3="http://schemas.microsoft.com/office/drawing/2016/5/9/chartex" xmlns:cx2="http://schemas.microsoft.com/office/drawing/2015/10/21/chartex" xmlns:cx1="http://schemas.microsoft.com/office/drawing/2015/9/8/chartex" xmlns:cx="http://schemas.microsoft.com/office/drawing/2014/chartex">
+          <mc:Fallback xmlns:cx="http://schemas.microsoft.com/office/drawing/2014/chartex" xmlns:cx1="http://schemas.microsoft.com/office/drawing/2015/9/8/chartex" xmlns:cx2="http://schemas.microsoft.com/office/drawing/2015/10/21/chartex" xmlns:cx3="http://schemas.microsoft.com/office/drawing/2016/5/9/chartex" xmlns:cx4="http://schemas.microsoft.com/office/drawing/2016/5/10/chartex" xmlns:cx5="http://schemas.microsoft.com/office/drawing/2016/5/11/chartex" xmlns:cx6="http://schemas.microsoft.com/office/drawing/2016/5/12/chartex" xmlns:cx7="http://schemas.microsoft.com/office/drawing/2016/5/13/chartex" xmlns:cx8="http://schemas.microsoft.com/office/drawing/2016/5/14/chartex" xmlns:aink="http://schemas.microsoft.com/office/drawing/2016/ink" xmlns:am3d="http://schemas.microsoft.com/office/drawing/2017/model3d" xmlns:w16cid="http://schemas.microsoft.com/office/word/2016/wordml/cid" xmlns:w16se="http://schemas.microsoft.com/office/word/2015/wordml/symex">
             <w:pict>
               <v:line w14:anchorId="2FE4EEE4" id="Straight Connector 90" o:spid="_x0000_s1026" style="position:absolute;z-index:251803648;visibility:visible;mso-wrap-style:square;mso-wrap-distance-left:9pt;mso-wrap-distance-top:0;mso-wrap-distance-right:9pt;mso-wrap-distance-bottom:0;mso-position-horizontal:absolute;mso-position-horizontal-relative:text;mso-position-vertical:absolute;mso-position-vertical-relative:text" from="251.35pt,41.55pt" to="307.45pt,41.55pt" o:gfxdata="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" strokecolor="black [3200]" strokeweight="1pt">
                 <v:stroke joinstyle="miter"/>
@@ -17389,7 +17491,7 @@
               </wp:anchor>
             </w:drawing>
           </mc:Choice>
-          <mc:Fallback xmlns:w16se="http://schemas.microsoft.com/office/word/2015/wordml/symex" xmlns:w16cid="http://schemas.microsoft.com/office/word/2016/wordml/cid" xmlns:am3d="http://schemas.microsoft.com/office/drawing/2017/model3d" xmlns:aink="http://schemas.microsoft.com/office/drawing/2016/ink" xmlns:cx8="http://schemas.microsoft.com/office/drawing/2016/5/14/chartex" xmlns:cx7="http://schemas.microsoft.com/office/drawing/2016/5/13/chartex" xmlns:cx6="http://schemas.microsoft.com/office/drawing/2016/5/12/chartex" xmlns:cx5="http://schemas.microsoft.com/office/drawing/2016/5/11/chartex" xmlns:cx4="http://schemas.microsoft.com/office/drawing/2016/5/10/chartex" xmlns:cx3="http://schemas.microsoft.com/office/drawing/2016/5/9/chartex" xmlns:cx2="http://schemas.microsoft.com/office/drawing/2015/10/21/chartex" xmlns:cx1="http://schemas.microsoft.com/office/drawing/2015/9/8/chartex" xmlns:cx="http://schemas.microsoft.com/office/drawing/2014/chartex">
+          <mc:Fallback xmlns:cx="http://schemas.microsoft.com/office/drawing/2014/chartex" xmlns:cx1="http://schemas.microsoft.com/office/drawing/2015/9/8/chartex" xmlns:cx2="http://schemas.microsoft.com/office/drawing/2015/10/21/chartex" xmlns:cx3="http://schemas.microsoft.com/office/drawing/2016/5/9/chartex" xmlns:cx4="http://schemas.microsoft.com/office/drawing/2016/5/10/chartex" xmlns:cx5="http://schemas.microsoft.com/office/drawing/2016/5/11/chartex" xmlns:cx6="http://schemas.microsoft.com/office/drawing/2016/5/12/chartex" xmlns:cx7="http://schemas.microsoft.com/office/drawing/2016/5/13/chartex" xmlns:cx8="http://schemas.microsoft.com/office/drawing/2016/5/14/chartex" xmlns:aink="http://schemas.microsoft.com/office/drawing/2016/ink" xmlns:am3d="http://schemas.microsoft.com/office/drawing/2017/model3d" xmlns:w16cid="http://schemas.microsoft.com/office/word/2016/wordml/cid" xmlns:w16se="http://schemas.microsoft.com/office/word/2015/wordml/symex">
             <w:pict>
               <v:line w14:anchorId="1CDDCC7A" id="Straight Connector 93" o:spid="_x0000_s1026" style="position:absolute;z-index:251807744;visibility:visible;mso-wrap-style:square;mso-width-percent:0;mso-height-percent:0;mso-wrap-distance-left:9pt;mso-wrap-distance-top:0;mso-wrap-distance-right:9pt;mso-wrap-distance-bottom:0;mso-position-horizontal:absolute;mso-position-horizontal-relative:margin;mso-position-vertical:absolute;mso-position-vertical-relative:text;mso-width-percent:0;mso-height-percent:0;mso-width-relative:margin;mso-height-relative:margin" from="489.55pt,14.1pt" to="489.55pt,100.5pt" o:gfxdata="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" strokecolor="black [3200]" strokeweight="1pt">
                 <v:stroke joinstyle="miter"/>
@@ -17480,7 +17582,7 @@
               </wp:anchor>
             </w:drawing>
           </mc:Choice>
-          <mc:Fallback xmlns:w16se="http://schemas.microsoft.com/office/word/2015/wordml/symex" xmlns:w16cid="http://schemas.microsoft.com/office/word/2016/wordml/cid" xmlns:am3d="http://schemas.microsoft.com/office/drawing/2017/model3d" xmlns:aink="http://schemas.microsoft.com/office/drawing/2016/ink" xmlns:cx8="http://schemas.microsoft.com/office/drawing/2016/5/14/chartex" xmlns:cx7="http://schemas.microsoft.com/office/drawing/2016/5/13/chartex" xmlns:cx6="http://schemas.microsoft.com/office/drawing/2016/5/12/chartex" xmlns:cx5="http://schemas.microsoft.com/office/drawing/2016/5/11/chartex" xmlns:cx4="http://schemas.microsoft.com/office/drawing/2016/5/10/chartex" xmlns:cx3="http://schemas.microsoft.com/office/drawing/2016/5/9/chartex" xmlns:cx2="http://schemas.microsoft.com/office/drawing/2015/10/21/chartex" xmlns:cx1="http://schemas.microsoft.com/office/drawing/2015/9/8/chartex" xmlns:cx="http://schemas.microsoft.com/office/drawing/2014/chartex">
+          <mc:Fallback xmlns:cx="http://schemas.microsoft.com/office/drawing/2014/chartex" xmlns:cx1="http://schemas.microsoft.com/office/drawing/2015/9/8/chartex" xmlns:cx2="http://schemas.microsoft.com/office/drawing/2015/10/21/chartex" xmlns:cx3="http://schemas.microsoft.com/office/drawing/2016/5/9/chartex" xmlns:cx4="http://schemas.microsoft.com/office/drawing/2016/5/10/chartex" xmlns:cx5="http://schemas.microsoft.com/office/drawing/2016/5/11/chartex" xmlns:cx6="http://schemas.microsoft.com/office/drawing/2016/5/12/chartex" xmlns:cx7="http://schemas.microsoft.com/office/drawing/2016/5/13/chartex" xmlns:cx8="http://schemas.microsoft.com/office/drawing/2016/5/14/chartex" xmlns:aink="http://schemas.microsoft.com/office/drawing/2016/ink" xmlns:am3d="http://schemas.microsoft.com/office/drawing/2017/model3d" xmlns:w16cid="http://schemas.microsoft.com/office/word/2016/wordml/cid" xmlns:w16se="http://schemas.microsoft.com/office/word/2015/wordml/symex">
             <w:pict>
               <v:line w14:anchorId="1EF0D9DC" id="Straight Connector 119" o:spid="_x0000_s1026" style="position:absolute;rotation:-90;flip:y;z-index:251810816;visibility:visible;mso-wrap-style:square;mso-width-percent:0;mso-height-percent:0;mso-wrap-distance-left:9pt;mso-wrap-distance-top:0;mso-wrap-distance-right:9pt;mso-wrap-distance-bottom:0;mso-position-horizontal:absolute;mso-position-horizontal-relative:text;mso-position-vertical:absolute;mso-position-vertical-relative:text;mso-width-percent:0;mso-height-percent:0;mso-width-relative:margin;mso-height-relative:margin" from="457.6pt,13.9pt" to="457.6pt,79.8pt" o:gfxdata="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" strokecolor="black [3200]" strokeweight="1pt">
                 <v:stroke joinstyle="miter"/>
@@ -17580,7 +17682,7 @@
               </wp:anchor>
             </w:drawing>
           </mc:Choice>
-          <mc:Fallback xmlns:w16se="http://schemas.microsoft.com/office/word/2015/wordml/symex" xmlns:w16cid="http://schemas.microsoft.com/office/word/2016/wordml/cid" xmlns:am3d="http://schemas.microsoft.com/office/drawing/2017/model3d" xmlns:aink="http://schemas.microsoft.com/office/drawing/2016/ink" xmlns:cx8="http://schemas.microsoft.com/office/drawing/2016/5/14/chartex" xmlns:cx7="http://schemas.microsoft.com/office/drawing/2016/5/13/chartex" xmlns:cx6="http://schemas.microsoft.com/office/drawing/2016/5/12/chartex" xmlns:cx5="http://schemas.microsoft.com/office/drawing/2016/5/11/chartex" xmlns:cx4="http://schemas.microsoft.com/office/drawing/2016/5/10/chartex" xmlns:cx3="http://schemas.microsoft.com/office/drawing/2016/5/9/chartex" xmlns:cx2="http://schemas.microsoft.com/office/drawing/2015/10/21/chartex" xmlns:cx1="http://schemas.microsoft.com/office/drawing/2015/9/8/chartex" xmlns:cx="http://schemas.microsoft.com/office/drawing/2014/chartex">
+          <mc:Fallback xmlns:cx="http://schemas.microsoft.com/office/drawing/2014/chartex" xmlns:cx1="http://schemas.microsoft.com/office/drawing/2015/9/8/chartex" xmlns:cx2="http://schemas.microsoft.com/office/drawing/2015/10/21/chartex" xmlns:cx3="http://schemas.microsoft.com/office/drawing/2016/5/9/chartex" xmlns:cx4="http://schemas.microsoft.com/office/drawing/2016/5/10/chartex" xmlns:cx5="http://schemas.microsoft.com/office/drawing/2016/5/11/chartex" xmlns:cx6="http://schemas.microsoft.com/office/drawing/2016/5/12/chartex" xmlns:cx7="http://schemas.microsoft.com/office/drawing/2016/5/13/chartex" xmlns:cx8="http://schemas.microsoft.com/office/drawing/2016/5/14/chartex" xmlns:aink="http://schemas.microsoft.com/office/drawing/2016/ink" xmlns:am3d="http://schemas.microsoft.com/office/drawing/2017/model3d" xmlns:w16cid="http://schemas.microsoft.com/office/word/2016/wordml/cid" xmlns:w16se="http://schemas.microsoft.com/office/word/2015/wordml/symex">
             <w:pict>
               <v:roundrect w14:anchorId="68676A41" id="Rounded Rectangle 118" o:spid="_x0000_s1047" style="position:absolute;left:0;text-align:left;margin-left:306.9pt;margin-top:10.2pt;width:117.45pt;height:1in;z-index:251809792;visibility:visible;mso-wrap-style:square;mso-width-percent:0;mso-height-percent:0;mso-wrap-distance-left:9pt;mso-wrap-distance-top:0;mso-wrap-distance-right:9pt;mso-wrap-distance-bottom:0;mso-position-horizontal:absolute;mso-position-horizontal-relative:text;mso-position-vertical:absolute;mso-position-vertical-relative:text;mso-width-percent:0;mso-height-percent:0;mso-width-relative:margin;mso-height-relative:margin;v-text-anchor:middle" arcsize="10923f" o:gfxdata="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" filled="f" strokecolor="#1f3763 [1604]" strokeweight="1pt">
                 <v:stroke joinstyle="miter"/>
@@ -17666,7 +17768,7 @@
               </wp:anchor>
             </w:drawing>
           </mc:Choice>
-          <mc:Fallback xmlns:w16se="http://schemas.microsoft.com/office/word/2015/wordml/symex" xmlns:w16cid="http://schemas.microsoft.com/office/word/2016/wordml/cid" xmlns:am3d="http://schemas.microsoft.com/office/drawing/2017/model3d" xmlns:aink="http://schemas.microsoft.com/office/drawing/2016/ink" xmlns:cx8="http://schemas.microsoft.com/office/drawing/2016/5/14/chartex" xmlns:cx7="http://schemas.microsoft.com/office/drawing/2016/5/13/chartex" xmlns:cx6="http://schemas.microsoft.com/office/drawing/2016/5/12/chartex" xmlns:cx5="http://schemas.microsoft.com/office/drawing/2016/5/11/chartex" xmlns:cx4="http://schemas.microsoft.com/office/drawing/2016/5/10/chartex" xmlns:cx3="http://schemas.microsoft.com/office/drawing/2016/5/9/chartex" xmlns:cx2="http://schemas.microsoft.com/office/drawing/2015/10/21/chartex" xmlns:cx1="http://schemas.microsoft.com/office/drawing/2015/9/8/chartex" xmlns:cx="http://schemas.microsoft.com/office/drawing/2014/chartex">
+          <mc:Fallback xmlns:cx="http://schemas.microsoft.com/office/drawing/2014/chartex" xmlns:cx1="http://schemas.microsoft.com/office/drawing/2015/9/8/chartex" xmlns:cx2="http://schemas.microsoft.com/office/drawing/2015/10/21/chartex" xmlns:cx3="http://schemas.microsoft.com/office/drawing/2016/5/9/chartex" xmlns:cx4="http://schemas.microsoft.com/office/drawing/2016/5/10/chartex" xmlns:cx5="http://schemas.microsoft.com/office/drawing/2016/5/11/chartex" xmlns:cx6="http://schemas.microsoft.com/office/drawing/2016/5/12/chartex" xmlns:cx7="http://schemas.microsoft.com/office/drawing/2016/5/13/chartex" xmlns:cx8="http://schemas.microsoft.com/office/drawing/2016/5/14/chartex" xmlns:aink="http://schemas.microsoft.com/office/drawing/2016/ink" xmlns:am3d="http://schemas.microsoft.com/office/drawing/2017/model3d" xmlns:w16cid="http://schemas.microsoft.com/office/word/2016/wordml/cid" xmlns:w16se="http://schemas.microsoft.com/office/word/2015/wordml/symex">
             <w:pict>
               <v:line w14:anchorId="5581EE59" id="Straight Connector 120" o:spid="_x0000_s1026" style="position:absolute;z-index:251811840;visibility:visible;mso-wrap-style:square;mso-wrap-distance-left:9pt;mso-wrap-distance-top:0;mso-wrap-distance-right:9pt;mso-wrap-distance-bottom:0;mso-position-horizontal:absolute;mso-position-horizontal-relative:text;mso-position-vertical:absolute;mso-position-vertical-relative:text" from="64.4pt,48.65pt" to="120.5pt,48.65pt" o:gfxdata="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" strokecolor="black [3200]" strokeweight="1pt">
                 <v:stroke joinstyle="miter"/>
@@ -17775,7 +17877,7 @@
               </wp:anchor>
             </w:drawing>
           </mc:Choice>
-          <mc:Fallback xmlns:w16se="http://schemas.microsoft.com/office/word/2015/wordml/symex" xmlns:w16cid="http://schemas.microsoft.com/office/word/2016/wordml/cid" xmlns:am3d="http://schemas.microsoft.com/office/drawing/2017/model3d" xmlns:aink="http://schemas.microsoft.com/office/drawing/2016/ink" xmlns:cx8="http://schemas.microsoft.com/office/drawing/2016/5/14/chartex" xmlns:cx7="http://schemas.microsoft.com/office/drawing/2016/5/13/chartex" xmlns:cx6="http://schemas.microsoft.com/office/drawing/2016/5/12/chartex" xmlns:cx5="http://schemas.microsoft.com/office/drawing/2016/5/11/chartex" xmlns:cx4="http://schemas.microsoft.com/office/drawing/2016/5/10/chartex" xmlns:cx3="http://schemas.microsoft.com/office/drawing/2016/5/9/chartex" xmlns:cx2="http://schemas.microsoft.com/office/drawing/2015/10/21/chartex" xmlns:cx1="http://schemas.microsoft.com/office/drawing/2015/9/8/chartex" xmlns:cx="http://schemas.microsoft.com/office/drawing/2014/chartex">
+          <mc:Fallback xmlns:cx="http://schemas.microsoft.com/office/drawing/2014/chartex" xmlns:cx1="http://schemas.microsoft.com/office/drawing/2015/9/8/chartex" xmlns:cx2="http://schemas.microsoft.com/office/drawing/2015/10/21/chartex" xmlns:cx3="http://schemas.microsoft.com/office/drawing/2016/5/9/chartex" xmlns:cx4="http://schemas.microsoft.com/office/drawing/2016/5/10/chartex" xmlns:cx5="http://schemas.microsoft.com/office/drawing/2016/5/11/chartex" xmlns:cx6="http://schemas.microsoft.com/office/drawing/2016/5/12/chartex" xmlns:cx7="http://schemas.microsoft.com/office/drawing/2016/5/13/chartex" xmlns:cx8="http://schemas.microsoft.com/office/drawing/2016/5/14/chartex" xmlns:aink="http://schemas.microsoft.com/office/drawing/2016/ink" xmlns:am3d="http://schemas.microsoft.com/office/drawing/2017/model3d" xmlns:w16cid="http://schemas.microsoft.com/office/word/2016/wordml/cid" xmlns:w16se="http://schemas.microsoft.com/office/word/2015/wordml/symex">
             <w:pict>
               <v:roundrect w14:anchorId="5A59C3DE" id="Rounded Rectangle 121" o:spid="_x0000_s1048" style="position:absolute;left:0;text-align:left;margin-left:120.5pt;margin-top:12.5pt;width:130.35pt;height:1in;z-index:251812864;visibility:visible;mso-wrap-style:square;mso-width-percent:0;mso-height-percent:0;mso-wrap-distance-left:9pt;mso-wrap-distance-top:0;mso-wrap-distance-right:9pt;mso-wrap-distance-bottom:0;mso-position-horizontal:absolute;mso-position-horizontal-relative:text;mso-position-vertical:absolute;mso-position-vertical-relative:text;mso-width-percent:0;mso-height-percent:0;mso-width-relative:margin;mso-height-relative:margin;v-text-anchor:middle" arcsize="10923f" o:gfxdata="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" filled="f" strokecolor="#1f3763 [1604]" strokeweight="1pt">
                 <v:stroke joinstyle="miter"/>
@@ -17870,7 +17972,7 @@
               </wp:anchor>
             </w:drawing>
           </mc:Choice>
-          <mc:Fallback xmlns:w16se="http://schemas.microsoft.com/office/word/2015/wordml/symex" xmlns:w16cid="http://schemas.microsoft.com/office/word/2016/wordml/cid" xmlns:am3d="http://schemas.microsoft.com/office/drawing/2017/model3d" xmlns:aink="http://schemas.microsoft.com/office/drawing/2016/ink" xmlns:cx8="http://schemas.microsoft.com/office/drawing/2016/5/14/chartex" xmlns:cx7="http://schemas.microsoft.com/office/drawing/2016/5/13/chartex" xmlns:cx6="http://schemas.microsoft.com/office/drawing/2016/5/12/chartex" xmlns:cx5="http://schemas.microsoft.com/office/drawing/2016/5/11/chartex" xmlns:cx4="http://schemas.microsoft.com/office/drawing/2016/5/10/chartex" xmlns:cx3="http://schemas.microsoft.com/office/drawing/2016/5/9/chartex" xmlns:cx2="http://schemas.microsoft.com/office/drawing/2015/10/21/chartex" xmlns:cx1="http://schemas.microsoft.com/office/drawing/2015/9/8/chartex" xmlns:cx="http://schemas.microsoft.com/office/drawing/2014/chartex">
+          <mc:Fallback xmlns:cx="http://schemas.microsoft.com/office/drawing/2014/chartex" xmlns:cx1="http://schemas.microsoft.com/office/drawing/2015/9/8/chartex" xmlns:cx2="http://schemas.microsoft.com/office/drawing/2015/10/21/chartex" xmlns:cx3="http://schemas.microsoft.com/office/drawing/2016/5/9/chartex" xmlns:cx4="http://schemas.microsoft.com/office/drawing/2016/5/10/chartex" xmlns:cx5="http://schemas.microsoft.com/office/drawing/2016/5/11/chartex" xmlns:cx6="http://schemas.microsoft.com/office/drawing/2016/5/12/chartex" xmlns:cx7="http://schemas.microsoft.com/office/drawing/2016/5/13/chartex" xmlns:cx8="http://schemas.microsoft.com/office/drawing/2016/5/14/chartex" xmlns:aink="http://schemas.microsoft.com/office/drawing/2016/ink" xmlns:am3d="http://schemas.microsoft.com/office/drawing/2017/model3d" xmlns:w16cid="http://schemas.microsoft.com/office/word/2016/wordml/cid" xmlns:w16se="http://schemas.microsoft.com/office/word/2015/wordml/symex">
             <w:pict>
               <v:line w14:anchorId="09A17574" id="Straight Connector 122" o:spid="_x0000_s1026" style="position:absolute;z-index:251813888;visibility:visible;mso-wrap-style:square;mso-wrap-distance-left:9pt;mso-wrap-distance-top:0;mso-wrap-distance-right:9pt;mso-wrap-distance-bottom:0;mso-position-horizontal:absolute;mso-position-horizontal-relative:text;mso-position-vertical:absolute;mso-position-vertical-relative:text" from="251.35pt,48.1pt" to="307.45pt,48.1pt" o:gfxdata="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" strokecolor="black [3200]" strokeweight="1pt">
                 <v:stroke joinstyle="miter"/>
@@ -17940,7 +18042,7 @@
               </wp:anchor>
             </w:drawing>
           </mc:Choice>
-          <mc:Fallback xmlns:w16se="http://schemas.microsoft.com/office/word/2015/wordml/symex" xmlns:w16cid="http://schemas.microsoft.com/office/word/2016/wordml/cid" xmlns:am3d="http://schemas.microsoft.com/office/drawing/2017/model3d" xmlns:aink="http://schemas.microsoft.com/office/drawing/2016/ink" xmlns:cx8="http://schemas.microsoft.com/office/drawing/2016/5/14/chartex" xmlns:cx7="http://schemas.microsoft.com/office/drawing/2016/5/13/chartex" xmlns:cx6="http://schemas.microsoft.com/office/drawing/2016/5/12/chartex" xmlns:cx5="http://schemas.microsoft.com/office/drawing/2016/5/11/chartex" xmlns:cx4="http://schemas.microsoft.com/office/drawing/2016/5/10/chartex" xmlns:cx3="http://schemas.microsoft.com/office/drawing/2016/5/9/chartex" xmlns:cx2="http://schemas.microsoft.com/office/drawing/2015/10/21/chartex" xmlns:cx1="http://schemas.microsoft.com/office/drawing/2015/9/8/chartex" xmlns:cx="http://schemas.microsoft.com/office/drawing/2014/chartex">
+          <mc:Fallback xmlns:cx="http://schemas.microsoft.com/office/drawing/2014/chartex" xmlns:cx1="http://schemas.microsoft.com/office/drawing/2015/9/8/chartex" xmlns:cx2="http://schemas.microsoft.com/office/drawing/2015/10/21/chartex" xmlns:cx3="http://schemas.microsoft.com/office/drawing/2016/5/9/chartex" xmlns:cx4="http://schemas.microsoft.com/office/drawing/2016/5/10/chartex" xmlns:cx5="http://schemas.microsoft.com/office/drawing/2016/5/11/chartex" xmlns:cx6="http://schemas.microsoft.com/office/drawing/2016/5/12/chartex" xmlns:cx7="http://schemas.microsoft.com/office/drawing/2016/5/13/chartex" xmlns:cx8="http://schemas.microsoft.com/office/drawing/2016/5/14/chartex" xmlns:aink="http://schemas.microsoft.com/office/drawing/2016/ink" xmlns:am3d="http://schemas.microsoft.com/office/drawing/2017/model3d" xmlns:w16cid="http://schemas.microsoft.com/office/word/2016/wordml/cid" xmlns:w16se="http://schemas.microsoft.com/office/word/2015/wordml/symex">
             <w:pict>
               <v:line w14:anchorId="6C096073" id="Straight Connector 123" o:spid="_x0000_s1026" style="position:absolute;z-index:251814912;visibility:visible;mso-wrap-style:square;mso-width-percent:0;mso-height-percent:0;mso-wrap-distance-left:9pt;mso-wrap-distance-top:0;mso-wrap-distance-right:9pt;mso-wrap-distance-bottom:0;mso-position-horizontal:absolute;mso-position-horizontal-relative:margin;mso-position-vertical:absolute;mso-position-vertical-relative:text;mso-width-percent:0;mso-height-percent:0;mso-width-relative:margin;mso-height-relative:margin" from="65.1pt,48pt" to="65.1pt,134.4pt" o:gfxdata="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" strokecolor="black [3200]" strokeweight="1pt">
                 <v:stroke joinstyle="miter"/>
@@ -18005,7 +18107,7 @@
               </wp:anchor>
             </w:drawing>
           </mc:Choice>
-          <mc:Fallback xmlns:w16se="http://schemas.microsoft.com/office/word/2015/wordml/symex" xmlns:w16cid="http://schemas.microsoft.com/office/word/2016/wordml/cid" xmlns:am3d="http://schemas.microsoft.com/office/drawing/2017/model3d" xmlns:aink="http://schemas.microsoft.com/office/drawing/2016/ink" xmlns:cx8="http://schemas.microsoft.com/office/drawing/2016/5/14/chartex" xmlns:cx7="http://schemas.microsoft.com/office/drawing/2016/5/13/chartex" xmlns:cx6="http://schemas.microsoft.com/office/drawing/2016/5/12/chartex" xmlns:cx5="http://schemas.microsoft.com/office/drawing/2016/5/11/chartex" xmlns:cx4="http://schemas.microsoft.com/office/drawing/2016/5/10/chartex" xmlns:cx3="http://schemas.microsoft.com/office/drawing/2016/5/9/chartex" xmlns:cx2="http://schemas.microsoft.com/office/drawing/2015/10/21/chartex" xmlns:cx1="http://schemas.microsoft.com/office/drawing/2015/9/8/chartex" xmlns:cx="http://schemas.microsoft.com/office/drawing/2014/chartex">
+          <mc:Fallback xmlns:cx="http://schemas.microsoft.com/office/drawing/2014/chartex" xmlns:cx1="http://schemas.microsoft.com/office/drawing/2015/9/8/chartex" xmlns:cx2="http://schemas.microsoft.com/office/drawing/2015/10/21/chartex" xmlns:cx3="http://schemas.microsoft.com/office/drawing/2016/5/9/chartex" xmlns:cx4="http://schemas.microsoft.com/office/drawing/2016/5/10/chartex" xmlns:cx5="http://schemas.microsoft.com/office/drawing/2016/5/11/chartex" xmlns:cx6="http://schemas.microsoft.com/office/drawing/2016/5/12/chartex" xmlns:cx7="http://schemas.microsoft.com/office/drawing/2016/5/13/chartex" xmlns:cx8="http://schemas.microsoft.com/office/drawing/2016/5/14/chartex" xmlns:aink="http://schemas.microsoft.com/office/drawing/2016/ink" xmlns:am3d="http://schemas.microsoft.com/office/drawing/2017/model3d" xmlns:w16cid="http://schemas.microsoft.com/office/word/2016/wordml/cid" xmlns:w16se="http://schemas.microsoft.com/office/word/2015/wordml/symex">
             <w:pict>
               <v:line w14:anchorId="1477F33B" id="Straight Connector 124" o:spid="_x0000_s1026" style="position:absolute;z-index:251815936;visibility:visible;mso-wrap-style:square;mso-wrap-distance-left:9pt;mso-wrap-distance-top:0;mso-wrap-distance-right:9pt;mso-wrap-distance-bottom:0;mso-position-horizontal:absolute;mso-position-horizontal-relative:text;mso-position-vertical:absolute;mso-position-vertical-relative:text" from="64.4pt,133.55pt" to="120.5pt,133.55pt" o:gfxdata="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" strokecolor="black [3200]" strokeweight="1pt">
                 <v:stroke joinstyle="miter"/>
@@ -18104,7 +18206,7 @@
               </wp:anchor>
             </w:drawing>
           </mc:Choice>
-          <mc:Fallback xmlns:w16se="http://schemas.microsoft.com/office/word/2015/wordml/symex" xmlns:w16cid="http://schemas.microsoft.com/office/word/2016/wordml/cid" xmlns:am3d="http://schemas.microsoft.com/office/drawing/2017/model3d" xmlns:aink="http://schemas.microsoft.com/office/drawing/2016/ink" xmlns:cx8="http://schemas.microsoft.com/office/drawing/2016/5/14/chartex" xmlns:cx7="http://schemas.microsoft.com/office/drawing/2016/5/13/chartex" xmlns:cx6="http://schemas.microsoft.com/office/drawing/2016/5/12/chartex" xmlns:cx5="http://schemas.microsoft.com/office/drawing/2016/5/11/chartex" xmlns:cx4="http://schemas.microsoft.com/office/drawing/2016/5/10/chartex" xmlns:cx3="http://schemas.microsoft.com/office/drawing/2016/5/9/chartex" xmlns:cx2="http://schemas.microsoft.com/office/drawing/2015/10/21/chartex" xmlns:cx1="http://schemas.microsoft.com/office/drawing/2015/9/8/chartex" xmlns:cx="http://schemas.microsoft.com/office/drawing/2014/chartex">
+          <mc:Fallback xmlns:cx="http://schemas.microsoft.com/office/drawing/2014/chartex" xmlns:cx1="http://schemas.microsoft.com/office/drawing/2015/9/8/chartex" xmlns:cx2="http://schemas.microsoft.com/office/drawing/2015/10/21/chartex" xmlns:cx3="http://schemas.microsoft.com/office/drawing/2016/5/9/chartex" xmlns:cx4="http://schemas.microsoft.com/office/drawing/2016/5/10/chartex" xmlns:cx5="http://schemas.microsoft.com/office/drawing/2016/5/11/chartex" xmlns:cx6="http://schemas.microsoft.com/office/drawing/2016/5/12/chartex" xmlns:cx7="http://schemas.microsoft.com/office/drawing/2016/5/13/chartex" xmlns:cx8="http://schemas.microsoft.com/office/drawing/2016/5/14/chartex" xmlns:aink="http://schemas.microsoft.com/office/drawing/2016/ink" xmlns:am3d="http://schemas.microsoft.com/office/drawing/2017/model3d" xmlns:w16cid="http://schemas.microsoft.com/office/word/2016/wordml/cid" xmlns:w16se="http://schemas.microsoft.com/office/word/2015/wordml/symex">
             <w:pict>
               <v:roundrect w14:anchorId="48597CE6" id="Rounded Rectangle 125" o:spid="_x0000_s1049" style="position:absolute;left:0;text-align:left;margin-left:120.5pt;margin-top:97.4pt;width:130.35pt;height:1in;z-index:251816960;visibility:visible;mso-wrap-style:square;mso-width-percent:0;mso-height-percent:0;mso-wrap-distance-left:9pt;mso-wrap-distance-top:0;mso-wrap-distance-right:9pt;mso-wrap-distance-bottom:0;mso-position-horizontal:absolute;mso-position-horizontal-relative:text;mso-position-vertical:absolute;mso-position-vertical-relative:text;mso-width-percent:0;mso-height-percent:0;mso-width-relative:margin;mso-height-relative:margin;v-text-anchor:middle" arcsize="10923f" o:gfxdata="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" filled="f" strokecolor="#1f3763 [1604]" strokeweight="1pt">
                 <v:stroke joinstyle="miter"/>
@@ -18189,7 +18291,7 @@
               </wp:anchor>
             </w:drawing>
           </mc:Choice>
-          <mc:Fallback xmlns:w16se="http://schemas.microsoft.com/office/word/2015/wordml/symex" xmlns:w16cid="http://schemas.microsoft.com/office/word/2016/wordml/cid" xmlns:am3d="http://schemas.microsoft.com/office/drawing/2017/model3d" xmlns:aink="http://schemas.microsoft.com/office/drawing/2016/ink" xmlns:cx8="http://schemas.microsoft.com/office/drawing/2016/5/14/chartex" xmlns:cx7="http://schemas.microsoft.com/office/drawing/2016/5/13/chartex" xmlns:cx6="http://schemas.microsoft.com/office/drawing/2016/5/12/chartex" xmlns:cx5="http://schemas.microsoft.com/office/drawing/2016/5/11/chartex" xmlns:cx4="http://schemas.microsoft.com/office/drawing/2016/5/10/chartex" xmlns:cx3="http://schemas.microsoft.com/office/drawing/2016/5/9/chartex" xmlns:cx2="http://schemas.microsoft.com/office/drawing/2015/10/21/chartex" xmlns:cx1="http://schemas.microsoft.com/office/drawing/2015/9/8/chartex" xmlns:cx="http://schemas.microsoft.com/office/drawing/2014/chartex">
+          <mc:Fallback xmlns:cx="http://schemas.microsoft.com/office/drawing/2014/chartex" xmlns:cx1="http://schemas.microsoft.com/office/drawing/2015/9/8/chartex" xmlns:cx2="http://schemas.microsoft.com/office/drawing/2015/10/21/chartex" xmlns:cx3="http://schemas.microsoft.com/office/drawing/2016/5/9/chartex" xmlns:cx4="http://schemas.microsoft.com/office/drawing/2016/5/10/chartex" xmlns:cx5="http://schemas.microsoft.com/office/drawing/2016/5/11/chartex" xmlns:cx6="http://schemas.microsoft.com/office/drawing/2016/5/12/chartex" xmlns:cx7="http://schemas.microsoft.com/office/drawing/2016/5/13/chartex" xmlns:cx8="http://schemas.microsoft.com/office/drawing/2016/5/14/chartex" xmlns:aink="http://schemas.microsoft.com/office/drawing/2016/ink" xmlns:am3d="http://schemas.microsoft.com/office/drawing/2017/model3d" xmlns:w16cid="http://schemas.microsoft.com/office/word/2016/wordml/cid" xmlns:w16se="http://schemas.microsoft.com/office/word/2015/wordml/symex">
             <w:pict>
               <v:line w14:anchorId="33EEAED2" id="Straight Connector 126" o:spid="_x0000_s1026" style="position:absolute;z-index:251817984;visibility:visible;mso-wrap-style:square;mso-wrap-distance-left:9pt;mso-wrap-distance-top:0;mso-wrap-distance-right:9pt;mso-wrap-distance-bottom:0;mso-position-horizontal:absolute;mso-position-horizontal-relative:text;mso-position-vertical:absolute;mso-position-vertical-relative:text" from="251.35pt,133pt" to="307.45pt,133pt" o:gfxdata="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" strokecolor="black [3200]" strokeweight="1pt">
                 <v:stroke joinstyle="miter"/>
@@ -18259,7 +18361,7 @@
               </wp:anchor>
             </w:drawing>
           </mc:Choice>
-          <mc:Fallback xmlns:w16se="http://schemas.microsoft.com/office/word/2015/wordml/symex" xmlns:w16cid="http://schemas.microsoft.com/office/word/2016/wordml/cid" xmlns:am3d="http://schemas.microsoft.com/office/drawing/2017/model3d" xmlns:aink="http://schemas.microsoft.com/office/drawing/2016/ink" xmlns:cx8="http://schemas.microsoft.com/office/drawing/2016/5/14/chartex" xmlns:cx7="http://schemas.microsoft.com/office/drawing/2016/5/13/chartex" xmlns:cx6="http://schemas.microsoft.com/office/drawing/2016/5/12/chartex" xmlns:cx5="http://schemas.microsoft.com/office/drawing/2016/5/11/chartex" xmlns:cx4="http://schemas.microsoft.com/office/drawing/2016/5/10/chartex" xmlns:cx3="http://schemas.microsoft.com/office/drawing/2016/5/9/chartex" xmlns:cx2="http://schemas.microsoft.com/office/drawing/2015/10/21/chartex" xmlns:cx1="http://schemas.microsoft.com/office/drawing/2015/9/8/chartex" xmlns:cx="http://schemas.microsoft.com/office/drawing/2014/chartex">
+          <mc:Fallback xmlns:cx="http://schemas.microsoft.com/office/drawing/2014/chartex" xmlns:cx1="http://schemas.microsoft.com/office/drawing/2015/9/8/chartex" xmlns:cx2="http://schemas.microsoft.com/office/drawing/2015/10/21/chartex" xmlns:cx3="http://schemas.microsoft.com/office/drawing/2016/5/9/chartex" xmlns:cx4="http://schemas.microsoft.com/office/drawing/2016/5/10/chartex" xmlns:cx5="http://schemas.microsoft.com/office/drawing/2016/5/11/chartex" xmlns:cx6="http://schemas.microsoft.com/office/drawing/2016/5/12/chartex" xmlns:cx7="http://schemas.microsoft.com/office/drawing/2016/5/13/chartex" xmlns:cx8="http://schemas.microsoft.com/office/drawing/2016/5/14/chartex" xmlns:aink="http://schemas.microsoft.com/office/drawing/2016/ink" xmlns:am3d="http://schemas.microsoft.com/office/drawing/2017/model3d" xmlns:w16cid="http://schemas.microsoft.com/office/word/2016/wordml/cid" xmlns:w16se="http://schemas.microsoft.com/office/word/2015/wordml/symex">
             <w:pict>
               <v:line w14:anchorId="6785378A" id="Straight Connector 129" o:spid="_x0000_s1026" style="position:absolute;z-index:251821056;visibility:visible;mso-wrap-style:square;mso-width-percent:0;mso-height-percent:0;mso-wrap-distance-left:9pt;mso-wrap-distance-top:0;mso-wrap-distance-right:9pt;mso-wrap-distance-bottom:0;mso-position-horizontal:absolute;mso-position-horizontal-relative:margin;mso-position-vertical:absolute;mso-position-vertical-relative:text;mso-width-percent:0;mso-height-percent:0;mso-width-relative:margin;mso-height-relative:margin" from="489.55pt,132.05pt" to="489.55pt,218.45pt" o:gfxdata="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" strokecolor="black [3200]" strokeweight="1pt">
                 <v:stroke joinstyle="miter"/>
@@ -18391,7 +18493,7 @@
               </wp:anchor>
             </w:drawing>
           </mc:Choice>
-          <mc:Fallback xmlns:w16se="http://schemas.microsoft.com/office/word/2015/wordml/symex" xmlns:w16cid="http://schemas.microsoft.com/office/word/2016/wordml/cid" xmlns:am3d="http://schemas.microsoft.com/office/drawing/2017/model3d" xmlns:aink="http://schemas.microsoft.com/office/drawing/2016/ink" xmlns:cx8="http://schemas.microsoft.com/office/drawing/2016/5/14/chartex" xmlns:cx7="http://schemas.microsoft.com/office/drawing/2016/5/13/chartex" xmlns:cx6="http://schemas.microsoft.com/office/drawing/2016/5/12/chartex" xmlns:cx5="http://schemas.microsoft.com/office/drawing/2016/5/11/chartex" xmlns:cx4="http://schemas.microsoft.com/office/drawing/2016/5/10/chartex" xmlns:cx3="http://schemas.microsoft.com/office/drawing/2016/5/9/chartex" xmlns:cx2="http://schemas.microsoft.com/office/drawing/2015/10/21/chartex" xmlns:cx1="http://schemas.microsoft.com/office/drawing/2015/9/8/chartex" xmlns:cx="http://schemas.microsoft.com/office/drawing/2014/chartex">
+          <mc:Fallback xmlns:cx="http://schemas.microsoft.com/office/drawing/2014/chartex" xmlns:cx1="http://schemas.microsoft.com/office/drawing/2015/9/8/chartex" xmlns:cx2="http://schemas.microsoft.com/office/drawing/2015/10/21/chartex" xmlns:cx3="http://schemas.microsoft.com/office/drawing/2016/5/9/chartex" xmlns:cx4="http://schemas.microsoft.com/office/drawing/2016/5/10/chartex" xmlns:cx5="http://schemas.microsoft.com/office/drawing/2016/5/11/chartex" xmlns:cx6="http://schemas.microsoft.com/office/drawing/2016/5/12/chartex" xmlns:cx7="http://schemas.microsoft.com/office/drawing/2016/5/13/chartex" xmlns:cx8="http://schemas.microsoft.com/office/drawing/2016/5/14/chartex" xmlns:aink="http://schemas.microsoft.com/office/drawing/2016/ink" xmlns:am3d="http://schemas.microsoft.com/office/drawing/2017/model3d" xmlns:w16cid="http://schemas.microsoft.com/office/word/2016/wordml/cid" xmlns:w16se="http://schemas.microsoft.com/office/word/2015/wordml/symex">
             <w:pict>
               <v:roundrect w14:anchorId="4B2AF828" id="Rounded Rectangle 127" o:spid="_x0000_s1050" style="position:absolute;left:0;text-align:left;margin-left:307.85pt;margin-top:14.6pt;width:117.45pt;height:75.05pt;z-index:251819008;visibility:visible;mso-wrap-style:square;mso-width-percent:0;mso-height-percent:0;mso-wrap-distance-left:9pt;mso-wrap-distance-top:0;mso-wrap-distance-right:9pt;mso-wrap-distance-bottom:0;mso-position-horizontal:absolute;mso-position-horizontal-relative:text;mso-position-vertical:absolute;mso-position-vertical-relative:text;mso-width-percent:0;mso-height-percent:0;mso-width-relative:margin;mso-height-relative:margin;v-text-anchor:middle" arcsize="10923f" o:gfxdata="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" filled="f" strokecolor="#1f3763 [1604]" strokeweight="1pt">
                 <v:stroke joinstyle="miter"/>
@@ -18493,7 +18595,7 @@
               </wp:anchor>
             </w:drawing>
           </mc:Choice>
-          <mc:Fallback xmlns:w16se="http://schemas.microsoft.com/office/word/2015/wordml/symex" xmlns:w16cid="http://schemas.microsoft.com/office/word/2016/wordml/cid" xmlns:am3d="http://schemas.microsoft.com/office/drawing/2017/model3d" xmlns:aink="http://schemas.microsoft.com/office/drawing/2016/ink" xmlns:cx8="http://schemas.microsoft.com/office/drawing/2016/5/14/chartex" xmlns:cx7="http://schemas.microsoft.com/office/drawing/2016/5/13/chartex" xmlns:cx6="http://schemas.microsoft.com/office/drawing/2016/5/12/chartex" xmlns:cx5="http://schemas.microsoft.com/office/drawing/2016/5/11/chartex" xmlns:cx4="http://schemas.microsoft.com/office/drawing/2016/5/10/chartex" xmlns:cx3="http://schemas.microsoft.com/office/drawing/2016/5/9/chartex" xmlns:cx2="http://schemas.microsoft.com/office/drawing/2015/10/21/chartex" xmlns:cx1="http://schemas.microsoft.com/office/drawing/2015/9/8/chartex" xmlns:cx="http://schemas.microsoft.com/office/drawing/2014/chartex">
+          <mc:Fallback xmlns:cx="http://schemas.microsoft.com/office/drawing/2014/chartex" xmlns:cx1="http://schemas.microsoft.com/office/drawing/2015/9/8/chartex" xmlns:cx2="http://schemas.microsoft.com/office/drawing/2015/10/21/chartex" xmlns:cx3="http://schemas.microsoft.com/office/drawing/2016/5/9/chartex" xmlns:cx4="http://schemas.microsoft.com/office/drawing/2016/5/10/chartex" xmlns:cx5="http://schemas.microsoft.com/office/drawing/2016/5/11/chartex" xmlns:cx6="http://schemas.microsoft.com/office/drawing/2016/5/12/chartex" xmlns:cx7="http://schemas.microsoft.com/office/drawing/2016/5/13/chartex" xmlns:cx8="http://schemas.microsoft.com/office/drawing/2016/5/14/chartex" xmlns:aink="http://schemas.microsoft.com/office/drawing/2016/ink" xmlns:am3d="http://schemas.microsoft.com/office/drawing/2017/model3d" xmlns:w16cid="http://schemas.microsoft.com/office/word/2016/wordml/cid" xmlns:w16se="http://schemas.microsoft.com/office/word/2015/wordml/symex">
             <w:pict>
               <v:line w14:anchorId="5245BCBB" id="Straight Connector 128" o:spid="_x0000_s1026" style="position:absolute;rotation:-90;flip:y;z-index:251820032;visibility:visible;mso-wrap-style:square;mso-width-percent:0;mso-height-percent:0;mso-wrap-distance-left:9pt;mso-wrap-distance-top:0;mso-wrap-distance-right:9pt;mso-wrap-distance-bottom:0;mso-position-horizontal:absolute;mso-position-horizontal-relative:text;mso-position-vertical:absolute;mso-position-vertical-relative:text;mso-width-percent:0;mso-height-percent:0;mso-width-relative:margin;mso-height-relative:margin" from="457.2pt,19.8pt" to="457.2pt,85.7pt" o:gfxdata="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" strokecolor="black [3200]" strokeweight="1pt">
                 <v:stroke joinstyle="miter"/>
@@ -18613,7 +18715,7 @@
               </wp:anchor>
             </w:drawing>
           </mc:Choice>
-          <mc:Fallback xmlns:w16se="http://schemas.microsoft.com/office/word/2015/wordml/symex" xmlns:w16cid="http://schemas.microsoft.com/office/word/2016/wordml/cid" xmlns:am3d="http://schemas.microsoft.com/office/drawing/2017/model3d" xmlns:aink="http://schemas.microsoft.com/office/drawing/2016/ink" xmlns:cx8="http://schemas.microsoft.com/office/drawing/2016/5/14/chartex" xmlns:cx7="http://schemas.microsoft.com/office/drawing/2016/5/13/chartex" xmlns:cx6="http://schemas.microsoft.com/office/drawing/2016/5/12/chartex" xmlns:cx5="http://schemas.microsoft.com/office/drawing/2016/5/11/chartex" xmlns:cx4="http://schemas.microsoft.com/office/drawing/2016/5/10/chartex" xmlns:cx3="http://schemas.microsoft.com/office/drawing/2016/5/9/chartex" xmlns:cx2="http://schemas.microsoft.com/office/drawing/2015/10/21/chartex" xmlns:cx1="http://schemas.microsoft.com/office/drawing/2015/9/8/chartex" xmlns:cx="http://schemas.microsoft.com/office/drawing/2014/chartex">
+          <mc:Fallback xmlns:cx="http://schemas.microsoft.com/office/drawing/2014/chartex" xmlns:cx1="http://schemas.microsoft.com/office/drawing/2015/9/8/chartex" xmlns:cx2="http://schemas.microsoft.com/office/drawing/2015/10/21/chartex" xmlns:cx3="http://schemas.microsoft.com/office/drawing/2016/5/9/chartex" xmlns:cx4="http://schemas.microsoft.com/office/drawing/2016/5/10/chartex" xmlns:cx5="http://schemas.microsoft.com/office/drawing/2016/5/11/chartex" xmlns:cx6="http://schemas.microsoft.com/office/drawing/2016/5/12/chartex" xmlns:cx7="http://schemas.microsoft.com/office/drawing/2016/5/13/chartex" xmlns:cx8="http://schemas.microsoft.com/office/drawing/2016/5/14/chartex" xmlns:aink="http://schemas.microsoft.com/office/drawing/2016/ink" xmlns:am3d="http://schemas.microsoft.com/office/drawing/2017/model3d" xmlns:w16cid="http://schemas.microsoft.com/office/word/2016/wordml/cid" xmlns:w16se="http://schemas.microsoft.com/office/word/2015/wordml/symex">
             <w:pict>
               <v:roundrect w14:anchorId="36C522B9" id="Rounded Rectangle 133" o:spid="_x0000_s1051" style="position:absolute;left:0;text-align:left;margin-left:122.9pt;margin-top:21.6pt;width:130.35pt;height:77.3pt;z-index:251826176;visibility:visible;mso-wrap-style:square;mso-width-percent:0;mso-height-percent:0;mso-wrap-distance-left:9pt;mso-wrap-distance-top:0;mso-wrap-distance-right:9pt;mso-wrap-distance-bottom:0;mso-position-horizontal:absolute;mso-position-horizontal-relative:text;mso-position-vertical:absolute;mso-position-vertical-relative:text;mso-width-percent:0;mso-height-percent:0;mso-width-relative:margin;mso-height-relative:margin;v-text-anchor:middle" arcsize="10923f" o:gfxdata="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" filled="f" strokecolor="#1f3763 [1604]" strokeweight="1pt">
                 <v:stroke joinstyle="miter"/>
@@ -18734,7 +18836,7 @@
               </wp:anchor>
             </w:drawing>
           </mc:Choice>
-          <mc:Fallback xmlns:w16se="http://schemas.microsoft.com/office/word/2015/wordml/symex" xmlns:w16cid="http://schemas.microsoft.com/office/word/2016/wordml/cid" xmlns:am3d="http://schemas.microsoft.com/office/drawing/2017/model3d" xmlns:aink="http://schemas.microsoft.com/office/drawing/2016/ink" xmlns:cx8="http://schemas.microsoft.com/office/drawing/2016/5/14/chartex" xmlns:cx7="http://schemas.microsoft.com/office/drawing/2016/5/13/chartex" xmlns:cx6="http://schemas.microsoft.com/office/drawing/2016/5/12/chartex" xmlns:cx5="http://schemas.microsoft.com/office/drawing/2016/5/11/chartex" xmlns:cx4="http://schemas.microsoft.com/office/drawing/2016/5/10/chartex" xmlns:cx3="http://schemas.microsoft.com/office/drawing/2016/5/9/chartex" xmlns:cx2="http://schemas.microsoft.com/office/drawing/2015/10/21/chartex" xmlns:cx1="http://schemas.microsoft.com/office/drawing/2015/9/8/chartex" xmlns:cx="http://schemas.microsoft.com/office/drawing/2014/chartex">
+          <mc:Fallback xmlns:cx="http://schemas.microsoft.com/office/drawing/2014/chartex" xmlns:cx1="http://schemas.microsoft.com/office/drawing/2015/9/8/chartex" xmlns:cx2="http://schemas.microsoft.com/office/drawing/2015/10/21/chartex" xmlns:cx3="http://schemas.microsoft.com/office/drawing/2016/5/9/chartex" xmlns:cx4="http://schemas.microsoft.com/office/drawing/2016/5/10/chartex" xmlns:cx5="http://schemas.microsoft.com/office/drawing/2016/5/11/chartex" xmlns:cx6="http://schemas.microsoft.com/office/drawing/2016/5/12/chartex" xmlns:cx7="http://schemas.microsoft.com/office/drawing/2016/5/13/chartex" xmlns:cx8="http://schemas.microsoft.com/office/drawing/2016/5/14/chartex" xmlns:aink="http://schemas.microsoft.com/office/drawing/2016/ink" xmlns:am3d="http://schemas.microsoft.com/office/drawing/2017/model3d" xmlns:w16cid="http://schemas.microsoft.com/office/word/2016/wordml/cid" xmlns:w16se="http://schemas.microsoft.com/office/word/2015/wordml/symex">
             <w:pict>
               <v:roundrect w14:anchorId="1B3EAA32" id="Rounded Rectangle 130" o:spid="_x0000_s1052" style="position:absolute;left:0;text-align:left;margin-left:309.35pt;margin-top:17.8pt;width:117.45pt;height:81.1pt;z-index:251823104;visibility:visible;mso-wrap-style:square;mso-width-percent:0;mso-height-percent:0;mso-wrap-distance-left:9pt;mso-wrap-distance-top:0;mso-wrap-distance-right:9pt;mso-wrap-distance-bottom:0;mso-position-horizontal:absolute;mso-position-horizontal-relative:text;mso-position-vertical:absolute;mso-position-vertical-relative:text;mso-width-percent:0;mso-height-percent:0;mso-width-relative:margin;mso-height-relative:margin;v-text-anchor:middle" arcsize="10923f" o:gfxdata="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" filled="f" strokecolor="#1f3763 [1604]" strokeweight="1pt">
                 <v:stroke joinstyle="miter"/>
@@ -18820,7 +18922,7 @@
               </wp:anchor>
             </w:drawing>
           </mc:Choice>
-          <mc:Fallback xmlns:w16se="http://schemas.microsoft.com/office/word/2015/wordml/symex" xmlns:w16cid="http://schemas.microsoft.com/office/word/2016/wordml/cid" xmlns:am3d="http://schemas.microsoft.com/office/drawing/2017/model3d" xmlns:aink="http://schemas.microsoft.com/office/drawing/2016/ink" xmlns:cx8="http://schemas.microsoft.com/office/drawing/2016/5/14/chartex" xmlns:cx7="http://schemas.microsoft.com/office/drawing/2016/5/13/chartex" xmlns:cx6="http://schemas.microsoft.com/office/drawing/2016/5/12/chartex" xmlns:cx5="http://schemas.microsoft.com/office/drawing/2016/5/11/chartex" xmlns:cx4="http://schemas.microsoft.com/office/drawing/2016/5/10/chartex" xmlns:cx3="http://schemas.microsoft.com/office/drawing/2016/5/9/chartex" xmlns:cx2="http://schemas.microsoft.com/office/drawing/2015/10/21/chartex" xmlns:cx1="http://schemas.microsoft.com/office/drawing/2015/9/8/chartex" xmlns:cx="http://schemas.microsoft.com/office/drawing/2014/chartex">
+          <mc:Fallback xmlns:cx="http://schemas.microsoft.com/office/drawing/2014/chartex" xmlns:cx1="http://schemas.microsoft.com/office/drawing/2015/9/8/chartex" xmlns:cx2="http://schemas.microsoft.com/office/drawing/2015/10/21/chartex" xmlns:cx3="http://schemas.microsoft.com/office/drawing/2016/5/9/chartex" xmlns:cx4="http://schemas.microsoft.com/office/drawing/2016/5/10/chartex" xmlns:cx5="http://schemas.microsoft.com/office/drawing/2016/5/11/chartex" xmlns:cx6="http://schemas.microsoft.com/office/drawing/2016/5/12/chartex" xmlns:cx7="http://schemas.microsoft.com/office/drawing/2016/5/13/chartex" xmlns:cx8="http://schemas.microsoft.com/office/drawing/2016/5/14/chartex" xmlns:aink="http://schemas.microsoft.com/office/drawing/2016/ink" xmlns:am3d="http://schemas.microsoft.com/office/drawing/2017/model3d" xmlns:w16cid="http://schemas.microsoft.com/office/word/2016/wordml/cid" xmlns:w16se="http://schemas.microsoft.com/office/word/2015/wordml/symex">
             <w:pict>
               <v:line w14:anchorId="2E0DE8D2" id="Straight Connector 134" o:spid="_x0000_s1026" style="position:absolute;z-index:251827200;visibility:visible;mso-wrap-style:square;mso-wrap-distance-left:9pt;mso-wrap-distance-top:0;mso-wrap-distance-right:9pt;mso-wrap-distance-bottom:0;mso-position-horizontal:absolute;mso-position-horizontal-relative:text;mso-position-vertical:absolute;mso-position-vertical-relative:text" from="253.6pt,58.95pt" to="309.7pt,58.95pt" o:gfxdata="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" strokecolor="black [3200]" strokeweight="1pt">
                 <v:stroke joinstyle="miter"/>
@@ -18890,7 +18992,7 @@
               </wp:anchor>
             </w:drawing>
           </mc:Choice>
-          <mc:Fallback xmlns:w16se="http://schemas.microsoft.com/office/word/2015/wordml/symex" xmlns:w16cid="http://schemas.microsoft.com/office/word/2016/wordml/cid" xmlns:am3d="http://schemas.microsoft.com/office/drawing/2017/model3d" xmlns:aink="http://schemas.microsoft.com/office/drawing/2016/ink" xmlns:cx8="http://schemas.microsoft.com/office/drawing/2016/5/14/chartex" xmlns:cx7="http://schemas.microsoft.com/office/drawing/2016/5/13/chartex" xmlns:cx6="http://schemas.microsoft.com/office/drawing/2016/5/12/chartex" xmlns:cx5="http://schemas.microsoft.com/office/drawing/2016/5/11/chartex" xmlns:cx4="http://schemas.microsoft.com/office/drawing/2016/5/10/chartex" xmlns:cx3="http://schemas.microsoft.com/office/drawing/2016/5/9/chartex" xmlns:cx2="http://schemas.microsoft.com/office/drawing/2015/10/21/chartex" xmlns:cx1="http://schemas.microsoft.com/office/drawing/2015/9/8/chartex" xmlns:cx="http://schemas.microsoft.com/office/drawing/2014/chartex">
+          <mc:Fallback xmlns:cx="http://schemas.microsoft.com/office/drawing/2014/chartex" xmlns:cx1="http://schemas.microsoft.com/office/drawing/2015/9/8/chartex" xmlns:cx2="http://schemas.microsoft.com/office/drawing/2015/10/21/chartex" xmlns:cx3="http://schemas.microsoft.com/office/drawing/2016/5/9/chartex" xmlns:cx4="http://schemas.microsoft.com/office/drawing/2016/5/10/chartex" xmlns:cx5="http://schemas.microsoft.com/office/drawing/2016/5/11/chartex" xmlns:cx6="http://schemas.microsoft.com/office/drawing/2016/5/12/chartex" xmlns:cx7="http://schemas.microsoft.com/office/drawing/2016/5/13/chartex" xmlns:cx8="http://schemas.microsoft.com/office/drawing/2016/5/14/chartex" xmlns:aink="http://schemas.microsoft.com/office/drawing/2016/ink" xmlns:am3d="http://schemas.microsoft.com/office/drawing/2017/model3d" xmlns:w16cid="http://schemas.microsoft.com/office/word/2016/wordml/cid" xmlns:w16se="http://schemas.microsoft.com/office/word/2015/wordml/symex">
             <w:pict>
               <v:line w14:anchorId="587D3BBA" id="Straight Connector 135" o:spid="_x0000_s1026" style="position:absolute;z-index:251828224;visibility:visible;mso-wrap-style:square;mso-width-percent:0;mso-height-percent:0;mso-wrap-distance-left:9pt;mso-wrap-distance-top:0;mso-wrap-distance-right:9pt;mso-wrap-distance-bottom:0;mso-position-horizontal:absolute;mso-position-horizontal-relative:margin;mso-position-vertical:absolute;mso-position-vertical-relative:text;mso-width-percent:0;mso-height-percent:0;mso-width-relative:margin;mso-height-relative:margin" from="67.35pt,58.85pt" to="67.35pt,145.25pt" o:gfxdata="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" strokecolor="black [3200]" strokeweight="1pt">
                 <v:stroke joinstyle="miter"/>
@@ -18955,7 +19057,7 @@
               </wp:anchor>
             </w:drawing>
           </mc:Choice>
-          <mc:Fallback xmlns:w16se="http://schemas.microsoft.com/office/word/2015/wordml/symex" xmlns:w16cid="http://schemas.microsoft.com/office/word/2016/wordml/cid" xmlns:am3d="http://schemas.microsoft.com/office/drawing/2017/model3d" xmlns:aink="http://schemas.microsoft.com/office/drawing/2016/ink" xmlns:cx8="http://schemas.microsoft.com/office/drawing/2016/5/14/chartex" xmlns:cx7="http://schemas.microsoft.com/office/drawing/2016/5/13/chartex" xmlns:cx6="http://schemas.microsoft.com/office/drawing/2016/5/12/chartex" xmlns:cx5="http://schemas.microsoft.com/office/drawing/2016/5/11/chartex" xmlns:cx4="http://schemas.microsoft.com/office/drawing/2016/5/10/chartex" xmlns:cx3="http://schemas.microsoft.com/office/drawing/2016/5/9/chartex" xmlns:cx2="http://schemas.microsoft.com/office/drawing/2015/10/21/chartex" xmlns:cx1="http://schemas.microsoft.com/office/drawing/2015/9/8/chartex" xmlns:cx="http://schemas.microsoft.com/office/drawing/2014/chartex">
+          <mc:Fallback xmlns:cx="http://schemas.microsoft.com/office/drawing/2014/chartex" xmlns:cx1="http://schemas.microsoft.com/office/drawing/2015/9/8/chartex" xmlns:cx2="http://schemas.microsoft.com/office/drawing/2015/10/21/chartex" xmlns:cx3="http://schemas.microsoft.com/office/drawing/2016/5/9/chartex" xmlns:cx4="http://schemas.microsoft.com/office/drawing/2016/5/10/chartex" xmlns:cx5="http://schemas.microsoft.com/office/drawing/2016/5/11/chartex" xmlns:cx6="http://schemas.microsoft.com/office/drawing/2016/5/12/chartex" xmlns:cx7="http://schemas.microsoft.com/office/drawing/2016/5/13/chartex" xmlns:cx8="http://schemas.microsoft.com/office/drawing/2016/5/14/chartex" xmlns:aink="http://schemas.microsoft.com/office/drawing/2016/ink" xmlns:am3d="http://schemas.microsoft.com/office/drawing/2017/model3d" xmlns:w16cid="http://schemas.microsoft.com/office/word/2016/wordml/cid" xmlns:w16se="http://schemas.microsoft.com/office/word/2015/wordml/symex">
             <w:pict>
               <v:line w14:anchorId="5DA4C1D7" id="Straight Connector 132" o:spid="_x0000_s1026" style="position:absolute;z-index:251825152;visibility:visible;mso-wrap-style:square;mso-wrap-distance-left:9pt;mso-wrap-distance-top:0;mso-wrap-distance-right:9pt;mso-wrap-distance-bottom:0;mso-position-horizontal:absolute;mso-position-horizontal-relative:text;mso-position-vertical:absolute;mso-position-vertical-relative:text" from="66.65pt,59.5pt" to="122.75pt,59.5pt" o:gfxdata="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" strokecolor="black [3200]" strokeweight="1pt">
                 <v:stroke joinstyle="miter"/>
@@ -19041,7 +19143,7 @@
               </wp:anchor>
             </w:drawing>
           </mc:Choice>
-          <mc:Fallback xmlns:w16se="http://schemas.microsoft.com/office/word/2015/wordml/symex" xmlns:w16cid="http://schemas.microsoft.com/office/word/2016/wordml/cid" xmlns:am3d="http://schemas.microsoft.com/office/drawing/2017/model3d" xmlns:aink="http://schemas.microsoft.com/office/drawing/2016/ink" xmlns:cx8="http://schemas.microsoft.com/office/drawing/2016/5/14/chartex" xmlns:cx7="http://schemas.microsoft.com/office/drawing/2016/5/13/chartex" xmlns:cx6="http://schemas.microsoft.com/office/drawing/2016/5/12/chartex" xmlns:cx5="http://schemas.microsoft.com/office/drawing/2016/5/11/chartex" xmlns:cx4="http://schemas.microsoft.com/office/drawing/2016/5/10/chartex" xmlns:cx3="http://schemas.microsoft.com/office/drawing/2016/5/9/chartex" xmlns:cx2="http://schemas.microsoft.com/office/drawing/2015/10/21/chartex" xmlns:cx1="http://schemas.microsoft.com/office/drawing/2015/9/8/chartex" xmlns:cx="http://schemas.microsoft.com/office/drawing/2014/chartex">
+          <mc:Fallback xmlns:cx="http://schemas.microsoft.com/office/drawing/2014/chartex" xmlns:cx1="http://schemas.microsoft.com/office/drawing/2015/9/8/chartex" xmlns:cx2="http://schemas.microsoft.com/office/drawing/2015/10/21/chartex" xmlns:cx3="http://schemas.microsoft.com/office/drawing/2016/5/9/chartex" xmlns:cx4="http://schemas.microsoft.com/office/drawing/2016/5/10/chartex" xmlns:cx5="http://schemas.microsoft.com/office/drawing/2016/5/11/chartex" xmlns:cx6="http://schemas.microsoft.com/office/drawing/2016/5/12/chartex" xmlns:cx7="http://schemas.microsoft.com/office/drawing/2016/5/13/chartex" xmlns:cx8="http://schemas.microsoft.com/office/drawing/2016/5/14/chartex" xmlns:aink="http://schemas.microsoft.com/office/drawing/2016/ink" xmlns:am3d="http://schemas.microsoft.com/office/drawing/2017/model3d" xmlns:w16cid="http://schemas.microsoft.com/office/word/2016/wordml/cid" xmlns:w16se="http://schemas.microsoft.com/office/word/2015/wordml/symex">
             <w:pict>
               <v:shape w14:anchorId="4705CCC1" id="Text Box 138" o:spid="_x0000_s1053" type="#_x0000_t202" style="position:absolute;left:0;text-align:left;margin-left:235.85pt;margin-top:.35pt;width:103.85pt;height:43.95pt;z-index:251831296;visibility:visible;mso-wrap-style:square;mso-height-percent:0;mso-wrap-distance-left:9pt;mso-wrap-distance-top:0;mso-wrap-distance-right:9pt;mso-wrap-distance-bottom:0;mso-position-horizontal:absolute;mso-position-horizontal-relative:text;mso-position-vertical:absolute;mso-position-vertical-relative:text;mso-height-percent:0;mso-height-relative:margin;v-text-anchor:top" o:gfxdata="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" filled="f" stroked="f" strokeweight=".5pt">
                 <v:textbox>
@@ -19127,7 +19229,7 @@
               </wp:anchor>
             </w:drawing>
           </mc:Choice>
-          <mc:Fallback xmlns:w16se="http://schemas.microsoft.com/office/word/2015/wordml/symex" xmlns:w16cid="http://schemas.microsoft.com/office/word/2016/wordml/cid" xmlns:am3d="http://schemas.microsoft.com/office/drawing/2017/model3d" xmlns:aink="http://schemas.microsoft.com/office/drawing/2016/ink" xmlns:cx8="http://schemas.microsoft.com/office/drawing/2016/5/14/chartex" xmlns:cx7="http://schemas.microsoft.com/office/drawing/2016/5/13/chartex" xmlns:cx6="http://schemas.microsoft.com/office/drawing/2016/5/12/chartex" xmlns:cx5="http://schemas.microsoft.com/office/drawing/2016/5/11/chartex" xmlns:cx4="http://schemas.microsoft.com/office/drawing/2016/5/10/chartex" xmlns:cx3="http://schemas.microsoft.com/office/drawing/2016/5/9/chartex" xmlns:cx2="http://schemas.microsoft.com/office/drawing/2015/10/21/chartex" xmlns:cx1="http://schemas.microsoft.com/office/drawing/2015/9/8/chartex" xmlns:cx="http://schemas.microsoft.com/office/drawing/2014/chartex">
+          <mc:Fallback xmlns:cx="http://schemas.microsoft.com/office/drawing/2014/chartex" xmlns:cx1="http://schemas.microsoft.com/office/drawing/2015/9/8/chartex" xmlns:cx2="http://schemas.microsoft.com/office/drawing/2015/10/21/chartex" xmlns:cx3="http://schemas.microsoft.com/office/drawing/2016/5/9/chartex" xmlns:cx4="http://schemas.microsoft.com/office/drawing/2016/5/10/chartex" xmlns:cx5="http://schemas.microsoft.com/office/drawing/2016/5/11/chartex" xmlns:cx6="http://schemas.microsoft.com/office/drawing/2016/5/12/chartex" xmlns:cx7="http://schemas.microsoft.com/office/drawing/2016/5/13/chartex" xmlns:cx8="http://schemas.microsoft.com/office/drawing/2016/5/14/chartex" xmlns:aink="http://schemas.microsoft.com/office/drawing/2016/ink" xmlns:am3d="http://schemas.microsoft.com/office/drawing/2017/model3d" xmlns:w16cid="http://schemas.microsoft.com/office/word/2016/wordml/cid" xmlns:w16se="http://schemas.microsoft.com/office/word/2015/wordml/symex">
             <w:pict>
               <v:line w14:anchorId="54D7D87F" id="Straight Connector 131" o:spid="_x0000_s1026" style="position:absolute;rotation:-90;flip:y;z-index:251824128;visibility:visible;mso-wrap-style:square;mso-width-percent:0;mso-height-percent:0;mso-wrap-distance-left:9pt;mso-wrap-distance-top:0;mso-wrap-distance-right:9pt;mso-wrap-distance-bottom:0;mso-position-horizontal:absolute;mso-position-horizontal-relative:text;mso-position-vertical:absolute;mso-position-vertical-relative:text;mso-width-percent:0;mso-height-percent:0;mso-width-relative:margin;mso-height-relative:margin" from="458.3pt,.1pt" to="458.3pt,66pt" o:gfxdata="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" strokecolor="black [3200]" strokeweight="1pt">
                 <v:stroke joinstyle="miter"/>
@@ -19220,7 +19322,7 @@
               </wp:anchor>
             </w:drawing>
           </mc:Choice>
-          <mc:Fallback xmlns:w16se="http://schemas.microsoft.com/office/word/2015/wordml/symex" xmlns:w16cid="http://schemas.microsoft.com/office/word/2016/wordml/cid" xmlns:am3d="http://schemas.microsoft.com/office/drawing/2017/model3d" xmlns:aink="http://schemas.microsoft.com/office/drawing/2016/ink" xmlns:cx8="http://schemas.microsoft.com/office/drawing/2016/5/14/chartex" xmlns:cx7="http://schemas.microsoft.com/office/drawing/2016/5/13/chartex" xmlns:cx6="http://schemas.microsoft.com/office/drawing/2016/5/12/chartex" xmlns:cx5="http://schemas.microsoft.com/office/drawing/2016/5/11/chartex" xmlns:cx4="http://schemas.microsoft.com/office/drawing/2016/5/10/chartex" xmlns:cx3="http://schemas.microsoft.com/office/drawing/2016/5/9/chartex" xmlns:cx2="http://schemas.microsoft.com/office/drawing/2015/10/21/chartex" xmlns:cx1="http://schemas.microsoft.com/office/drawing/2015/9/8/chartex" xmlns:cx="http://schemas.microsoft.com/office/drawing/2014/chartex">
+          <mc:Fallback xmlns:cx="http://schemas.microsoft.com/office/drawing/2014/chartex" xmlns:cx1="http://schemas.microsoft.com/office/drawing/2015/9/8/chartex" xmlns:cx2="http://schemas.microsoft.com/office/drawing/2015/10/21/chartex" xmlns:cx3="http://schemas.microsoft.com/office/drawing/2016/5/9/chartex" xmlns:cx4="http://schemas.microsoft.com/office/drawing/2016/5/10/chartex" xmlns:cx5="http://schemas.microsoft.com/office/drawing/2016/5/11/chartex" xmlns:cx6="http://schemas.microsoft.com/office/drawing/2016/5/12/chartex" xmlns:cx7="http://schemas.microsoft.com/office/drawing/2016/5/13/chartex" xmlns:cx8="http://schemas.microsoft.com/office/drawing/2016/5/14/chartex" xmlns:aink="http://schemas.microsoft.com/office/drawing/2016/ink" xmlns:am3d="http://schemas.microsoft.com/office/drawing/2017/model3d" xmlns:w16cid="http://schemas.microsoft.com/office/word/2016/wordml/cid" xmlns:w16se="http://schemas.microsoft.com/office/word/2015/wordml/symex">
             <w:pict>
               <v:shape w14:anchorId="2404CC07" id="Text Box 139" o:spid="_x0000_s1054" type="#_x0000_t202" style="position:absolute;left:0;text-align:left;margin-left:340.5pt;margin-top:14.45pt;width:103.85pt;height:43.95pt;z-index:251833344;visibility:visible;mso-wrap-style:square;mso-height-percent:0;mso-wrap-distance-left:9pt;mso-wrap-distance-top:0;mso-wrap-distance-right:9pt;mso-wrap-distance-bottom:0;mso-position-horizontal:absolute;mso-position-horizontal-relative:text;mso-position-vertical:absolute;mso-position-vertical-relative:text;mso-height-percent:0;mso-height-relative:margin;v-text-anchor:top" o:gfxdata="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" filled="f" stroked="f" strokeweight=".5pt">
                 <v:textbox>
@@ -19315,7 +19417,7 @@
               </wp:anchor>
             </w:drawing>
           </mc:Choice>
-          <mc:Fallback xmlns:w16se="http://schemas.microsoft.com/office/word/2015/wordml/symex" xmlns:w16cid="http://schemas.microsoft.com/office/word/2016/wordml/cid" xmlns:am3d="http://schemas.microsoft.com/office/drawing/2017/model3d" xmlns:aink="http://schemas.microsoft.com/office/drawing/2016/ink" xmlns:cx8="http://schemas.microsoft.com/office/drawing/2016/5/14/chartex" xmlns:cx7="http://schemas.microsoft.com/office/drawing/2016/5/13/chartex" xmlns:cx6="http://schemas.microsoft.com/office/drawing/2016/5/12/chartex" xmlns:cx5="http://schemas.microsoft.com/office/drawing/2016/5/11/chartex" xmlns:cx4="http://schemas.microsoft.com/office/drawing/2016/5/10/chartex" xmlns:cx3="http://schemas.microsoft.com/office/drawing/2016/5/9/chartex" xmlns:cx2="http://schemas.microsoft.com/office/drawing/2015/10/21/chartex" xmlns:cx1="http://schemas.microsoft.com/office/drawing/2015/9/8/chartex" xmlns:cx="http://schemas.microsoft.com/office/drawing/2014/chartex">
+          <mc:Fallback xmlns:cx="http://schemas.microsoft.com/office/drawing/2014/chartex" xmlns:cx1="http://schemas.microsoft.com/office/drawing/2015/9/8/chartex" xmlns:cx2="http://schemas.microsoft.com/office/drawing/2015/10/21/chartex" xmlns:cx3="http://schemas.microsoft.com/office/drawing/2016/5/9/chartex" xmlns:cx4="http://schemas.microsoft.com/office/drawing/2016/5/10/chartex" xmlns:cx5="http://schemas.microsoft.com/office/drawing/2016/5/11/chartex" xmlns:cx6="http://schemas.microsoft.com/office/drawing/2016/5/12/chartex" xmlns:cx7="http://schemas.microsoft.com/office/drawing/2016/5/13/chartex" xmlns:cx8="http://schemas.microsoft.com/office/drawing/2016/5/14/chartex" xmlns:aink="http://schemas.microsoft.com/office/drawing/2016/ink" xmlns:am3d="http://schemas.microsoft.com/office/drawing/2017/model3d" xmlns:w16cid="http://schemas.microsoft.com/office/word/2016/wordml/cid" xmlns:w16se="http://schemas.microsoft.com/office/word/2015/wordml/symex">
             <w:pict>
               <v:shape w14:anchorId="37CBB9AC" id="Text Box 140" o:spid="_x0000_s1055" type="#_x0000_t202" style="position:absolute;left:0;text-align:left;margin-left:12.15pt;margin-top:56.85pt;width:103.85pt;height:43.95pt;z-index:251835392;visibility:visible;mso-wrap-style:square;mso-height-percent:0;mso-wrap-distance-left:9pt;mso-wrap-distance-top:0;mso-wrap-distance-right:9pt;mso-wrap-distance-bottom:0;mso-position-horizontal:absolute;mso-position-horizontal-relative:text;mso-position-vertical:absolute;mso-position-vertical-relative:text;mso-height-percent:0;mso-height-relative:margin;v-text-anchor:top" o:gfxdata="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" filled="f" stroked="f" strokeweight=".5pt">
                 <v:textbox>
@@ -19395,7 +19497,7 @@
               </wp:anchor>
             </w:drawing>
           </mc:Choice>
-          <mc:Fallback xmlns:w16se="http://schemas.microsoft.com/office/word/2015/wordml/symex" xmlns:w16cid="http://schemas.microsoft.com/office/word/2016/wordml/cid" xmlns:am3d="http://schemas.microsoft.com/office/drawing/2017/model3d" xmlns:aink="http://schemas.microsoft.com/office/drawing/2016/ink" xmlns:cx8="http://schemas.microsoft.com/office/drawing/2016/5/14/chartex" xmlns:cx7="http://schemas.microsoft.com/office/drawing/2016/5/13/chartex" xmlns:cx6="http://schemas.microsoft.com/office/drawing/2016/5/12/chartex" xmlns:cx5="http://schemas.microsoft.com/office/drawing/2016/5/11/chartex" xmlns:cx4="http://schemas.microsoft.com/office/drawing/2016/5/10/chartex" xmlns:cx3="http://schemas.microsoft.com/office/drawing/2016/5/9/chartex" xmlns:cx2="http://schemas.microsoft.com/office/drawing/2015/10/21/chartex" xmlns:cx1="http://schemas.microsoft.com/office/drawing/2015/9/8/chartex" xmlns:cx="http://schemas.microsoft.com/office/drawing/2014/chartex">
+          <mc:Fallback xmlns:cx="http://schemas.microsoft.com/office/drawing/2014/chartex" xmlns:cx1="http://schemas.microsoft.com/office/drawing/2015/9/8/chartex" xmlns:cx2="http://schemas.microsoft.com/office/drawing/2015/10/21/chartex" xmlns:cx3="http://schemas.microsoft.com/office/drawing/2016/5/9/chartex" xmlns:cx4="http://schemas.microsoft.com/office/drawing/2016/5/10/chartex" xmlns:cx5="http://schemas.microsoft.com/office/drawing/2016/5/11/chartex" xmlns:cx6="http://schemas.microsoft.com/office/drawing/2016/5/12/chartex" xmlns:cx7="http://schemas.microsoft.com/office/drawing/2016/5/13/chartex" xmlns:cx8="http://schemas.microsoft.com/office/drawing/2016/5/14/chartex" xmlns:aink="http://schemas.microsoft.com/office/drawing/2016/ink" xmlns:am3d="http://schemas.microsoft.com/office/drawing/2017/model3d" xmlns:w16cid="http://schemas.microsoft.com/office/word/2016/wordml/cid" xmlns:w16se="http://schemas.microsoft.com/office/word/2015/wordml/symex">
             <w:pict>
               <v:line w14:anchorId="72367904" id="Straight Connector 136" o:spid="_x0000_s1026" style="position:absolute;z-index:251829248;visibility:visible;mso-wrap-style:square;mso-wrap-distance-left:9pt;mso-wrap-distance-top:0;mso-wrap-distance-right:9pt;mso-wrap-distance-bottom:0;mso-position-horizontal:absolute;mso-position-horizontal-relative:text;mso-position-vertical:absolute;mso-position-vertical-relative:text" from="67.55pt,55.75pt" to="375.25pt,58pt" o:gfxdata="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" strokecolor="black [3200]" strokeweight="1pt">
                 <v:stroke joinstyle="miter"/>
@@ -19465,7 +19567,7 @@
               </wp:anchor>
             </w:drawing>
           </mc:Choice>
-          <mc:Fallback xmlns:w16se="http://schemas.microsoft.com/office/word/2015/wordml/symex" xmlns:w16cid="http://schemas.microsoft.com/office/word/2016/wordml/cid" xmlns:am3d="http://schemas.microsoft.com/office/drawing/2017/model3d" xmlns:aink="http://schemas.microsoft.com/office/drawing/2016/ink" xmlns:cx8="http://schemas.microsoft.com/office/drawing/2016/5/14/chartex" xmlns:cx7="http://schemas.microsoft.com/office/drawing/2016/5/13/chartex" xmlns:cx6="http://schemas.microsoft.com/office/drawing/2016/5/12/chartex" xmlns:cx5="http://schemas.microsoft.com/office/drawing/2016/5/11/chartex" xmlns:cx4="http://schemas.microsoft.com/office/drawing/2016/5/10/chartex" xmlns:cx3="http://schemas.microsoft.com/office/drawing/2016/5/9/chartex" xmlns:cx2="http://schemas.microsoft.com/office/drawing/2015/10/21/chartex" xmlns:cx1="http://schemas.microsoft.com/office/drawing/2015/9/8/chartex" xmlns:cx="http://schemas.microsoft.com/office/drawing/2014/chartex">
+          <mc:Fallback xmlns:cx="http://schemas.microsoft.com/office/drawing/2014/chartex" xmlns:cx1="http://schemas.microsoft.com/office/drawing/2015/9/8/chartex" xmlns:cx2="http://schemas.microsoft.com/office/drawing/2015/10/21/chartex" xmlns:cx3="http://schemas.microsoft.com/office/drawing/2016/5/9/chartex" xmlns:cx4="http://schemas.microsoft.com/office/drawing/2016/5/10/chartex" xmlns:cx5="http://schemas.microsoft.com/office/drawing/2016/5/11/chartex" xmlns:cx6="http://schemas.microsoft.com/office/drawing/2016/5/12/chartex" xmlns:cx7="http://schemas.microsoft.com/office/drawing/2016/5/13/chartex" xmlns:cx8="http://schemas.microsoft.com/office/drawing/2016/5/14/chartex" xmlns:aink="http://schemas.microsoft.com/office/drawing/2016/ink" xmlns:am3d="http://schemas.microsoft.com/office/drawing/2017/model3d" xmlns:w16cid="http://schemas.microsoft.com/office/word/2016/wordml/cid" xmlns:w16se="http://schemas.microsoft.com/office/word/2015/wordml/symex">
             <w:pict>
               <v:line w14:anchorId="257CFA75" id="Straight Connector 137" o:spid="_x0000_s1026" style="position:absolute;flip:x;z-index:251830272;visibility:visible;mso-wrap-style:square;mso-width-percent:0;mso-height-percent:0;mso-wrap-distance-left:9pt;mso-wrap-distance-top:0;mso-wrap-distance-right:9pt;mso-wrap-distance-bottom:0;mso-position-horizontal:absolute;mso-position-horizontal-relative:text;mso-position-vertical:absolute;mso-position-vertical-relative:text;mso-width-percent:0;mso-height-percent:0;mso-width-relative:margin;mso-height-relative:margin" from="376pt,19.4pt" to="376pt,58.8pt" o:gfxdata="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" strokecolor="black [3200]" strokeweight="1pt">
                 <v:stroke joinstyle="miter"/>
@@ -19717,7 +19819,7 @@
           <w:szCs w:val="22"/>
           <w:lang w:val="sr-Cyrl-RS"/>
         </w:rPr>
-        <w:t xml:space="preserve">Интерфејс треба да буде оптимизован за рад на различитим величинама екрана, тако да изгледа добро и на мањим и на већим уређајима.Текст у интерфејсу користи крупне, читљиве фонтове који су јасно видљиви, како би апликација била једноставна за коришћење.Прикази и слике треба да буду јасни, без замућења, уз јасне боје </w:t>
+        <w:t xml:space="preserve">Интерфејс треба да буде оптимизован за рад на различитим величинама екрана, тако да изгледа добро и на мањим и на већим уређајима.Текст у интерфејсу користи крупне, читљиве фонтове који су јасно видљиви, како би апликација била једноставна за коришћење.Прикази и слике треба да буду јасни, уз јасне боје </w:t>
       </w:r>
       <w:r>
         <w:rPr>
@@ -19744,8 +19846,6 @@
           <w:lang w:val="sr-Cyrl-RS"/>
         </w:rPr>
       </w:pPr>
-      <w:bookmarkStart w:id="27" w:name="_GoBack"/>
-      <w:bookmarkEnd w:id="27"/>
     </w:p>
     <w:p>
       <w:pPr>
@@ -20881,6 +20981,8 @@
           <w:szCs w:val="22"/>
         </w:rPr>
       </w:pPr>
+      <w:bookmarkStart w:id="27" w:name="_GoBack"/>
+      <w:bookmarkEnd w:id="27"/>
     </w:p>
     <w:p>
       <w:pPr>
@@ -28891,7 +28993,7 @@
 </file>
 
 <file path=customXml/itemProps1.xml><?xml version="1.0" encoding="utf-8"?>
-<ds:datastoreItem xmlns:ds="http://schemas.openxmlformats.org/officeDocument/2006/customXml" ds:itemID="{7F6E3153-8DE5-43DF-9332-A65222BBE9B6}">
+<ds:datastoreItem xmlns:ds="http://schemas.openxmlformats.org/officeDocument/2006/customXml" ds:itemID="{70D972F1-5A3E-4CE1-97C6-6D785CCCBF29}">
   <ds:schemaRefs>
     <ds:schemaRef ds:uri="http://schemas.openxmlformats.org/officeDocument/2006/bibliography"/>
   </ds:schemaRefs>

</xml_diff>